<commit_message>
Added papers and sections on methods and coordination.
</commit_message>
<xml_diff>
--- a/jebush2_AgilePaper.docx
+++ b/jebush2_AgilePaper.docx
@@ -14,7 +14,21 @@
           <w:bCs/>
           <w14:ligatures w14:val="standard"/>
         </w:rPr>
-        <w:t>Agile Team Coordination</w:t>
+        <w:t xml:space="preserve">Agile </w:t>
+      </w:r>
+      <w:r>
+        <w:rPr>
+          <w:bCs/>
+          <w14:ligatures w14:val="standard"/>
+        </w:rPr>
+        <w:t>Multi-</w:t>
+      </w:r>
+      <w:r>
+        <w:rPr>
+          <w:bCs/>
+          <w14:ligatures w14:val="standard"/>
+        </w:rPr>
+        <w:t>Team Coordination</w:t>
       </w:r>
     </w:p>
     <w:p>
@@ -373,21 +387,7 @@
         <w:rPr>
           <w14:ligatures w14:val="standard"/>
         </w:rPr>
-        <w:t xml:space="preserve"> </w:t>
-      </w:r>
-      <w:proofErr w:type="gramStart"/>
-      <w:r>
-        <w:rPr>
-          <w14:ligatures w14:val="standard"/>
-        </w:rPr>
-        <w:t>have to</w:t>
-      </w:r>
-      <w:proofErr w:type="gramEnd"/>
-      <w:r>
-        <w:rPr>
-          <w14:ligatures w14:val="standard"/>
-        </w:rPr>
-        <w:t xml:space="preserve"> r</w:t>
+        <w:t xml:space="preserve"> have to r</w:t>
       </w:r>
       <w:r>
         <w:rPr>
@@ -784,21 +784,7 @@
         <w:rPr>
           <w:i/>
         </w:rPr>
-        <w:t xml:space="preserve">WOODSTOCK’18, </w:t>
-      </w:r>
-      <w:proofErr w:type="gramStart"/>
-      <w:r>
-        <w:rPr>
-          <w:i/>
-        </w:rPr>
-        <w:t>June,</w:t>
-      </w:r>
-      <w:proofErr w:type="gramEnd"/>
-      <w:r>
-        <w:rPr>
-          <w:i/>
-        </w:rPr>
-        <w:t xml:space="preserve"> 2018, El Paso, Texas USA</w:t>
+        <w:t>WOODSTOCK’18, June, 2018, El Paso, Texas USA</w:t>
       </w:r>
     </w:p>
     <w:p>
@@ -851,21 +837,7 @@
         <w:rPr>
           <w14:ligatures w14:val="standard"/>
         </w:rPr>
-        <w:t xml:space="preserve"> template for the journals or proceedings. </w:t>
-      </w:r>
-      <w:proofErr w:type="gramStart"/>
-      <w:r>
-        <w:rPr>
-          <w14:ligatures w14:val="standard"/>
-        </w:rPr>
-        <w:t>So</w:t>
-      </w:r>
-      <w:proofErr w:type="gramEnd"/>
-      <w:r>
-        <w:rPr>
-          <w14:ligatures w14:val="standard"/>
-        </w:rPr>
-        <w:t xml:space="preserve"> once </w:t>
+        <w:t xml:space="preserve"> template for the journals or proceedings. So once </w:t>
       </w:r>
       <w:r>
         <w:rPr>
@@ -1310,21 +1282,7 @@
         <w:rPr>
           <w14:ligatures w14:val="standard"/>
         </w:rPr>
-        <w:t xml:space="preserve"> Manuscript validation and placing the respective metadata (</w:t>
-      </w:r>
-      <w:proofErr w:type="spellStart"/>
-      <w:r>
-        <w:rPr>
-          <w14:ligatures w14:val="standard"/>
-        </w:rPr>
-        <w:t>Bibstrip</w:t>
-      </w:r>
-      <w:proofErr w:type="spellEnd"/>
-      <w:r>
-        <w:rPr>
-          <w14:ligatures w14:val="standard"/>
-        </w:rPr>
-        <w:t>/copyright text)</w:t>
+        <w:t xml:space="preserve"> Manuscript validation and placing the respective metadata (Bibstrip/copyright text)</w:t>
       </w:r>
       <w:r>
         <w:rPr>
@@ -1426,71 +1384,265 @@
     </w:p>
     <w:p>
       <w:pPr>
-        <w:pStyle w:val="RefFormatHead"/>
-        <w:rPr>
-          <w14:ligatures w14:val="standard"/>
-        </w:rPr>
-      </w:pPr>
-      <w:r>
-        <w:rPr>
-          <w14:ligatures w14:val="standard"/>
-        </w:rPr>
-        <w:t>ACM Reference format:</w:t>
+        <w:pStyle w:val="Head1"/>
+        <w:spacing w:before="380"/>
+        <w:rPr>
+          <w14:ligatures w14:val="standard"/>
+        </w:rPr>
+      </w:pPr>
+      <w:r>
+        <w:rPr>
+          <w:rStyle w:val="Label"/>
+          <w14:ligatures w14:val="standard"/>
+        </w:rPr>
+        <w:t>1</w:t>
+      </w:r>
+      <w:r>
+        <w:rPr>
+          <w14:ligatures w14:val="standard"/>
+        </w:rPr>
+        <w:t> </w:t>
+      </w:r>
+      <w:r>
+        <w:rPr>
+          <w14:ligatures w14:val="standard"/>
+        </w:rPr>
+        <w:t>Conventional Processes and Agile</w:t>
       </w:r>
     </w:p>
     <w:p>
       <w:pPr>
-        <w:pStyle w:val="RefFormatPara"/>
-        <w:rPr>
-          <w14:ligatures w14:val="standard"/>
-        </w:rPr>
-      </w:pPr>
-      <w:r>
-        <w:rPr>
-          <w14:ligatures w14:val="standard"/>
-        </w:rPr>
-        <w:t xml:space="preserve">FirstName Surname, FirstName Surname and FirstName Surname. 2018. </w:t>
-      </w:r>
-      <w:r>
-        <w:rPr>
-          <w:bCs/>
-          <w14:ligatures w14:val="standard"/>
-        </w:rPr>
-        <w:t xml:space="preserve">Insert Your Title Here: Insert Subtitle Here. In </w:t>
-      </w:r>
-      <w:r>
-        <w:rPr>
-          <w:bCs/>
-          <w:i/>
-          <w14:ligatures w14:val="standard"/>
-        </w:rPr>
-        <w:t xml:space="preserve">Proceedings of ACM Woodstock conference (WOODSTOCK’18). ACM, New York, NY, USA, </w:t>
-      </w:r>
-      <w:r>
-        <w:rPr>
-          <w:bCs/>
-          <w:i/>
-          <w14:ligatures w14:val="standard"/>
-        </w:rPr>
-        <w:t>2</w:t>
-      </w:r>
-      <w:r>
-        <w:rPr>
-          <w:bCs/>
-          <w:i/>
-          <w14:ligatures w14:val="standard"/>
-        </w:rPr>
-        <w:t xml:space="preserve"> pages.</w:t>
-      </w:r>
-      <w:r>
-        <w:rPr>
-          <w14:ligatures w14:val="standard"/>
-        </w:rPr>
-        <w:t xml:space="preserve"> https://doi.org/10.1145/1234567890</w:t>
+        <w:pStyle w:val="Para"/>
+        <w:rPr>
+          <w:lang w:eastAsia="it-IT"/>
+        </w:rPr>
+      </w:pPr>
+      <w:r>
+        <w:rPr>
+          <w:lang w:eastAsia="it-IT"/>
+        </w:rPr>
+        <w:t>In many large-scale development projects, traditional software development life cycles (SDLCs) have been utilized because of their well-understood natures. Large projects often dictate the creation of substantial documentation and may have additional traceability requirements for safety-critical systems. Although conventional methods have advantages in these areas, they also represent a substantial overhead that does not necessarily contribute business value that can be offered to the customer.</w:t>
       </w:r>
     </w:p>
     <w:p>
       <w:pPr>
+        <w:pStyle w:val="Para"/>
+        <w:rPr>
+          <w:lang w:eastAsia="ja-JP"/>
+        </w:rPr>
+      </w:pPr>
+      <w:r>
+        <w:rPr>
+          <w:lang w:eastAsia="ja-JP"/>
+        </w:rPr>
+        <w:t xml:space="preserve">Considering this overhead, agile processes attempt to directly provide business value by relying on iterative design and customer interaction to guide the development process. This approach has been successfully applied to many small-to-medium sized </w:t>
+      </w:r>
+      <w:r>
+        <w:rPr>
+          <w:lang w:eastAsia="ja-JP"/>
+        </w:rPr>
+        <w:t>projects but</w:t>
+      </w:r>
+      <w:r>
+        <w:rPr>
+          <w:lang w:eastAsia="ja-JP"/>
+        </w:rPr>
+        <w:t xml:space="preserve"> experiences some difficulties when applied to large projects with many development teams working on different parts of the overall systems.</w:t>
+      </w:r>
+    </w:p>
+    <w:p>
+      <w:pPr>
+        <w:pStyle w:val="Para"/>
+        <w:rPr>
+          <w:lang w:eastAsia="ja-JP"/>
+        </w:rPr>
+      </w:pPr>
+      <w:r>
+        <w:rPr>
+          <w:lang w:eastAsia="ja-JP"/>
+        </w:rPr>
+        <w:t>One potential difficulty of applying agile methods (namely scrum) to large-scale projects lies in coordinating the distribution of work and the communication between many smaller agile teams working on the same overall product.</w:t>
+      </w:r>
+      <w:r>
+        <w:rPr>
+          <w:lang w:eastAsia="ja-JP"/>
+        </w:rPr>
+        <w:t xml:space="preserve"> Communication difficulties </w:t>
+      </w:r>
+      <w:r>
+        <w:rPr>
+          <w:lang w:eastAsia="ja-JP"/>
+        </w:rPr>
+        <w:lastRenderedPageBreak/>
+        <w:t xml:space="preserve">in agile methods are particularly apparent in global software development, where teams do not have access to the face-to-face communication typically required for agile software development </w:t>
+      </w:r>
+      <w:sdt>
+        <w:sdtPr>
+          <w:rPr>
+            <w:lang w:eastAsia="ja-JP"/>
+          </w:rPr>
+          <w:id w:val="1824697045"/>
+          <w:citation/>
+        </w:sdtPr>
+        <w:sdtContent>
+          <w:r>
+            <w:rPr>
+              <w:lang w:eastAsia="ja-JP"/>
+            </w:rPr>
+            <w:fldChar w:fldCharType="begin"/>
+          </w:r>
+          <w:r>
+            <w:rPr>
+              <w:lang w:eastAsia="ja-JP"/>
+            </w:rPr>
+            <w:instrText xml:space="preserve"> CITATION Paa08 \l 1033 </w:instrText>
+          </w:r>
+          <w:r>
+            <w:rPr>
+              <w:lang w:eastAsia="ja-JP"/>
+            </w:rPr>
+            <w:fldChar w:fldCharType="separate"/>
+          </w:r>
+          <w:r>
+            <w:rPr>
+              <w:noProof/>
+              <w:lang w:eastAsia="ja-JP"/>
+            </w:rPr>
+            <w:t>[1]</w:t>
+          </w:r>
+          <w:r>
+            <w:rPr>
+              <w:lang w:eastAsia="ja-JP"/>
+            </w:rPr>
+            <w:fldChar w:fldCharType="end"/>
+          </w:r>
+        </w:sdtContent>
+      </w:sdt>
+      <w:r>
+        <w:rPr>
+          <w:lang w:eastAsia="ja-JP"/>
+        </w:rPr>
+        <w:t>. In addition to geographic constraints on communication, the meetings involving many teams with distinct roles may also be difficult to manage and may provide little value to the teams. A typical approach is scrum-of-scrums (SoS), where meetings consisting of delegates from each scrum team are held in an attempt to coordinate the efforts between the teams. However, it was found that such “Grande SoS” meetings</w:t>
+      </w:r>
+      <w:r>
+        <w:rPr>
+          <w:lang w:eastAsia="ja-JP"/>
+        </w:rPr>
+        <w:t xml:space="preserve"> are limited in effectiveness due to time limits on scrum meetings and the relevance of information presented during the meetings </w:t>
+      </w:r>
+      <w:sdt>
+        <w:sdtPr>
+          <w:rPr>
+            <w:lang w:eastAsia="ja-JP"/>
+          </w:rPr>
+          <w:id w:val="-1795588446"/>
+          <w:citation/>
+        </w:sdtPr>
+        <w:sdtContent>
+          <w:r>
+            <w:rPr>
+              <w:lang w:eastAsia="ja-JP"/>
+            </w:rPr>
+            <w:fldChar w:fldCharType="begin"/>
+          </w:r>
+          <w:r>
+            <w:rPr>
+              <w:lang w:eastAsia="ja-JP"/>
+            </w:rPr>
+            <w:instrText xml:space="preserve"> CITATION Pra12 \l 1033 </w:instrText>
+          </w:r>
+          <w:r>
+            <w:rPr>
+              <w:lang w:eastAsia="ja-JP"/>
+            </w:rPr>
+            <w:fldChar w:fldCharType="separate"/>
+          </w:r>
+          <w:r>
+            <w:rPr>
+              <w:noProof/>
+              <w:lang w:eastAsia="ja-JP"/>
+            </w:rPr>
+            <w:t>[2]</w:t>
+          </w:r>
+          <w:r>
+            <w:rPr>
+              <w:lang w:eastAsia="ja-JP"/>
+            </w:rPr>
+            <w:fldChar w:fldCharType="end"/>
+          </w:r>
+        </w:sdtContent>
+      </w:sdt>
+      <w:r>
+        <w:rPr>
+          <w:lang w:eastAsia="ja-JP"/>
+        </w:rPr>
+        <w:t>.</w:t>
+      </w:r>
+    </w:p>
+    <w:p>
+      <w:pPr>
+        <w:pStyle w:val="Para"/>
+        <w:rPr>
+          <w:lang w:eastAsia="ja-JP"/>
+        </w:rPr>
+      </w:pPr>
+      <w:r>
+        <w:rPr>
+          <w:lang w:eastAsia="ja-JP"/>
+        </w:rPr>
+        <w:t xml:space="preserve">Despite these challenges, the benefits of agile methods in terms of business value and flexibility </w:t>
+      </w:r>
+      <w:sdt>
+        <w:sdtPr>
+          <w:rPr>
+            <w:lang w:eastAsia="ja-JP"/>
+          </w:rPr>
+          <w:id w:val="1853989095"/>
+          <w:citation/>
+        </w:sdtPr>
+        <w:sdtContent>
+          <w:r>
+            <w:rPr>
+              <w:lang w:eastAsia="ja-JP"/>
+            </w:rPr>
+            <w:fldChar w:fldCharType="begin"/>
+          </w:r>
+          <w:r>
+            <w:rPr>
+              <w:lang w:eastAsia="ja-JP"/>
+            </w:rPr>
+            <w:instrText xml:space="preserve"> CITATION Cho09 \l 1033 </w:instrText>
+          </w:r>
+          <w:r>
+            <w:rPr>
+              <w:lang w:eastAsia="ja-JP"/>
+            </w:rPr>
+            <w:fldChar w:fldCharType="separate"/>
+          </w:r>
+          <w:r>
+            <w:rPr>
+              <w:noProof/>
+              <w:lang w:eastAsia="ja-JP"/>
+            </w:rPr>
+            <w:t>[3]</w:t>
+          </w:r>
+          <w:r>
+            <w:rPr>
+              <w:lang w:eastAsia="ja-JP"/>
+            </w:rPr>
+            <w:fldChar w:fldCharType="end"/>
+          </w:r>
+        </w:sdtContent>
+      </w:sdt>
+      <w:r>
+        <w:rPr>
+          <w:lang w:eastAsia="ja-JP"/>
+        </w:rPr>
+        <w:t xml:space="preserve"> have driven agile methods to be adapted for large software projects.</w:t>
+      </w:r>
+    </w:p>
+    <w:p>
+      <w:pPr>
         <w:pStyle w:val="Head1"/>
         <w:spacing w:before="380"/>
         <w:rPr>
@@ -1502,7 +1654,7 @@
           <w:rStyle w:val="Label"/>
           <w14:ligatures w14:val="standard"/>
         </w:rPr>
-        <w:t>1</w:t>
+        <w:t>2</w:t>
       </w:r>
       <w:r>
         <w:rPr>
@@ -1514,868 +1666,155 @@
         <w:rPr>
           <w14:ligatures w14:val="standard"/>
         </w:rPr>
-        <w:t>Insert Heading Level 1</w:t>
+        <w:t>Adapting Scrum for Large-Scale Projects</w:t>
       </w:r>
     </w:p>
     <w:p>
       <w:pPr>
         <w:pStyle w:val="Para"/>
-        <w:ind w:firstLine="0"/>
-        <w:jc w:val="both"/>
         <w:rPr>
           <w:lang w:eastAsia="ja-JP"/>
-          <w14:ligatures w14:val="standard"/>
-        </w:rPr>
-      </w:pPr>
-      <w:r>
-        <w:rPr>
-          <w:lang w:eastAsia="it-IT"/>
-          <w14:ligatures w14:val="standard"/>
-        </w:rPr>
-        <w:t>The u</w:t>
-      </w:r>
-      <w:r>
-        <w:rPr>
-          <w:lang w:eastAsia="it-IT"/>
-          <w14:ligatures w14:val="standard"/>
-        </w:rPr>
-        <w:t xml:space="preserve">pdated template, user manuals, samples, </w:t>
-      </w:r>
-      <w:r>
-        <w:rPr>
-          <w:lang w:eastAsia="it-IT"/>
-          <w14:ligatures w14:val="standard"/>
-        </w:rPr>
-        <w:t xml:space="preserve">and </w:t>
-      </w:r>
-      <w:r>
-        <w:rPr>
-          <w:lang w:eastAsia="it-IT"/>
-          <w14:ligatures w14:val="standard"/>
-        </w:rPr>
-        <w:t>required fonts</w:t>
-      </w:r>
-      <w:r>
-        <w:rPr>
-          <w:lang w:eastAsia="it-IT"/>
-          <w14:ligatures w14:val="standard"/>
-        </w:rPr>
-        <w:t>,</w:t>
-      </w:r>
-      <w:r>
-        <w:rPr>
-          <w:lang w:eastAsia="it-IT"/>
-          <w14:ligatures w14:val="standard"/>
-        </w:rPr>
-        <w:t xml:space="preserve"> all are available </w:t>
-      </w:r>
-      <w:r>
-        <w:rPr>
-          <w:lang w:eastAsia="it-IT"/>
-          <w14:ligatures w14:val="standard"/>
-        </w:rPr>
-        <w:t>at</w:t>
-      </w:r>
-      <w:r>
-        <w:rPr>
-          <w:lang w:eastAsia="it-IT"/>
-          <w14:ligatures w14:val="standard"/>
-        </w:rPr>
-        <w:t xml:space="preserve"> </w:t>
-      </w:r>
-      <w:r>
-        <w:rPr>
-          <w:lang w:eastAsia="it-IT"/>
-          <w14:ligatures w14:val="standard"/>
-        </w:rPr>
-        <w:t xml:space="preserve">the </w:t>
-      </w:r>
-      <w:r>
-        <w:rPr>
-          <w:lang w:eastAsia="it-IT"/>
-          <w14:ligatures w14:val="standard"/>
-        </w:rPr>
-        <w:t xml:space="preserve">URL </w:t>
-      </w:r>
-      <w:hyperlink r:id="rId13" w:history="1">
-        <w:r>
+        </w:rPr>
+      </w:pPr>
+      <w:r>
+        <w:rPr>
+          <w:lang w:eastAsia="ja-JP"/>
+        </w:rPr>
+        <w:t xml:space="preserve">When building a complex software product, it is necessary to break down the development into parts that can be developed by separate groups and individuals before integrating the parts into the final product. In scrum, it is customary to deliver new working functionality at the end of each sprint. This ensures that the development process is continuing to meet the developing requirements of the customer. This iterative development makes scrum suitable for high-risk projects, where all requirements cannot be clearly established at the beginning. Agile methods have also demonstrated “shorter development cycles, higher customer satisfaction, [and] lower bug rates” </w:t>
+      </w:r>
+      <w:sdt>
+        <w:sdtPr>
           <w:rPr>
-            <w:rStyle w:val="Hyperlink"/>
-            <w:rFonts w:cs="Linux Libertine"/>
-            <w:color w:val="auto"/>
-            <w:u w:val="none"/>
-            <w:lang w:eastAsia="it-IT"/>
-            <w14:ligatures w14:val="standard"/>
+            <w:lang w:eastAsia="ja-JP"/>
           </w:rPr>
-          <w:t>https://www.acm.org/publications/proceedings-template</w:t>
-        </w:r>
-      </w:hyperlink>
-      <w:r>
-        <w:rPr>
-          <w:lang w:eastAsia="it-IT"/>
-          <w14:ligatures w14:val="standard"/>
-        </w:rPr>
-        <w:t xml:space="preserve">. It contains </w:t>
-      </w:r>
-      <w:r>
-        <w:rPr>
-          <w:lang w:eastAsia="it-IT"/>
-          <w14:ligatures w14:val="standard"/>
-        </w:rPr>
-        <w:t xml:space="preserve">said information for </w:t>
-      </w:r>
-      <w:r>
-        <w:rPr>
-          <w:lang w:eastAsia="it-IT"/>
-          <w14:ligatures w14:val="standard"/>
-        </w:rPr>
-        <w:t>all three version</w:t>
-      </w:r>
-      <w:r>
-        <w:rPr>
-          <w:lang w:eastAsia="it-IT"/>
-          <w14:ligatures w14:val="standard"/>
-        </w:rPr>
-        <w:t>s</w:t>
-      </w:r>
-      <w:r>
-        <w:rPr>
-          <w:lang w:eastAsia="it-IT"/>
-          <w14:ligatures w14:val="standard"/>
-        </w:rPr>
-        <w:t xml:space="preserve"> o</w:t>
-      </w:r>
-      <w:r>
-        <w:rPr>
-          <w:lang w:eastAsia="it-IT"/>
-          <w14:ligatures w14:val="standard"/>
-        </w:rPr>
-        <w:t>f</w:t>
-      </w:r>
-      <w:r>
-        <w:rPr>
-          <w:lang w:eastAsia="it-IT"/>
-          <w14:ligatures w14:val="standard"/>
-        </w:rPr>
-        <w:t xml:space="preserve"> MS Word (Windows and 2 versions of Mac). There are also separate links </w:t>
-      </w:r>
-      <w:r>
-        <w:rPr>
-          <w:lang w:eastAsia="it-IT"/>
-          <w14:ligatures w14:val="standard"/>
-        </w:rPr>
-        <w:t>to</w:t>
-      </w:r>
-      <w:r>
-        <w:rPr>
-          <w:lang w:eastAsia="it-IT"/>
-          <w14:ligatures w14:val="standard"/>
-        </w:rPr>
-        <w:t xml:space="preserve"> the user </w:t>
-      </w:r>
-      <w:r>
-        <w:rPr>
-          <w:lang w:eastAsia="it-IT"/>
-          <w14:ligatures w14:val="standard"/>
-        </w:rPr>
-        <w:t>guide, which</w:t>
-      </w:r>
-      <w:r>
-        <w:rPr>
-          <w:lang w:eastAsia="it-IT"/>
-          <w14:ligatures w14:val="standard"/>
-        </w:rPr>
-        <w:t xml:space="preserve"> can be refer</w:t>
-      </w:r>
-      <w:r>
-        <w:rPr>
-          <w:lang w:eastAsia="it-IT"/>
-          <w14:ligatures w14:val="standard"/>
-        </w:rPr>
-        <w:t>red to</w:t>
-      </w:r>
-      <w:r>
-        <w:rPr>
-          <w:lang w:eastAsia="it-IT"/>
-          <w14:ligatures w14:val="standard"/>
-        </w:rPr>
-        <w:t xml:space="preserve"> by </w:t>
-      </w:r>
-      <w:r>
-        <w:rPr>
-          <w:lang w:eastAsia="it-IT"/>
-          <w14:ligatures w14:val="standard"/>
-        </w:rPr>
-        <w:t xml:space="preserve">the </w:t>
-      </w:r>
-      <w:r>
-        <w:rPr>
-          <w:lang w:eastAsia="it-IT"/>
-          <w14:ligatures w14:val="standard"/>
-        </w:rPr>
-        <w:t>user. This URL also contain</w:t>
-      </w:r>
-      <w:r>
-        <w:rPr>
-          <w:lang w:eastAsia="it-IT"/>
-          <w14:ligatures w14:val="standard"/>
-        </w:rPr>
-        <w:t>s</w:t>
-      </w:r>
-      <w:r>
-        <w:rPr>
-          <w:lang w:eastAsia="it-IT"/>
-          <w14:ligatures w14:val="standard"/>
-        </w:rPr>
-        <w:t xml:space="preserve"> some useful video links, which describe how </w:t>
-      </w:r>
-      <w:r>
-        <w:rPr>
-          <w:lang w:eastAsia="it-IT"/>
-          <w14:ligatures w14:val="standard"/>
-        </w:rPr>
-        <w:t xml:space="preserve">to </w:t>
-      </w:r>
-      <w:r>
-        <w:rPr>
-          <w:lang w:eastAsia="it-IT"/>
-          <w14:ligatures w14:val="standard"/>
-        </w:rPr>
-        <w:t xml:space="preserve">add </w:t>
-      </w:r>
-      <w:r>
-        <w:rPr>
-          <w:lang w:eastAsia="it-IT"/>
-          <w14:ligatures w14:val="standard"/>
-        </w:rPr>
-        <w:t xml:space="preserve">the </w:t>
-      </w:r>
-      <w:r>
-        <w:rPr>
-          <w:lang w:eastAsia="it-IT"/>
-          <w14:ligatures w14:val="standard"/>
-        </w:rPr>
-        <w:t>template</w:t>
-      </w:r>
-      <w:r>
-        <w:rPr>
-          <w:lang w:eastAsia="it-IT"/>
-          <w14:ligatures w14:val="standard"/>
-        </w:rPr>
-        <w:t>,</w:t>
-      </w:r>
-      <w:r>
-        <w:rPr>
-          <w:lang w:eastAsia="it-IT"/>
-          <w14:ligatures w14:val="standard"/>
-        </w:rPr>
-        <w:t xml:space="preserve"> </w:t>
-      </w:r>
-      <w:r>
-        <w:rPr>
-          <w:lang w:eastAsia="it-IT"/>
-          <w14:ligatures w14:val="standard"/>
-        </w:rPr>
-        <w:t>structure</w:t>
-      </w:r>
-      <w:r>
-        <w:rPr>
-          <w:lang w:eastAsia="it-IT"/>
-          <w14:ligatures w14:val="standard"/>
-        </w:rPr>
-        <w:t xml:space="preserve"> </w:t>
-      </w:r>
-      <w:r>
-        <w:rPr>
-          <w:lang w:eastAsia="it-IT"/>
-          <w14:ligatures w14:val="standard"/>
-        </w:rPr>
-        <w:t xml:space="preserve">the </w:t>
-      </w:r>
-      <w:r>
-        <w:rPr>
-          <w:lang w:eastAsia="it-IT"/>
-          <w14:ligatures w14:val="standard"/>
-        </w:rPr>
-        <w:t>paper</w:t>
-      </w:r>
-      <w:r>
-        <w:rPr>
-          <w:lang w:eastAsia="it-IT"/>
-          <w14:ligatures w14:val="standard"/>
-        </w:rPr>
-        <w:t>,</w:t>
-      </w:r>
-      <w:r>
-        <w:rPr>
-          <w:lang w:eastAsia="it-IT"/>
-          <w14:ligatures w14:val="standard"/>
-        </w:rPr>
-        <w:t xml:space="preserve"> and generate </w:t>
-      </w:r>
-      <w:r>
-        <w:rPr>
-          <w:lang w:eastAsia="it-IT"/>
-          <w14:ligatures w14:val="standard"/>
-        </w:rPr>
-        <w:t xml:space="preserve">the </w:t>
-      </w:r>
-      <w:r>
-        <w:rPr>
-          <w:lang w:eastAsia="it-IT"/>
-          <w14:ligatures w14:val="standard"/>
-        </w:rPr>
-        <w:t>layout</w:t>
-      </w:r>
-      <w:r>
-        <w:rPr>
-          <w:lang w:eastAsia="it-IT"/>
-          <w14:ligatures w14:val="standard"/>
-        </w:rPr>
-        <w:t>,</w:t>
-      </w:r>
-      <w:r>
-        <w:rPr>
-          <w:lang w:eastAsia="it-IT"/>
-          <w14:ligatures w14:val="standard"/>
-        </w:rPr>
-        <w:t xml:space="preserve"> in different clips.</w:t>
-      </w:r>
-      <w:r>
-        <w:rPr>
-          <w14:ligatures w14:val="standard"/>
-        </w:rPr>
-        <w:t xml:space="preserve"> </w:t>
-      </w:r>
-      <w:r>
-        <w:rPr>
-          <w:b/>
+          <w:id w:val="1275140729"/>
+          <w:citation/>
+        </w:sdtPr>
+        <w:sdtContent>
+          <w:r>
+            <w:rPr>
+              <w:lang w:eastAsia="ja-JP"/>
+            </w:rPr>
+            <w:fldChar w:fldCharType="begin"/>
+          </w:r>
+          <w:r>
+            <w:rPr>
+              <w:lang w:eastAsia="ja-JP"/>
+            </w:rPr>
+            <w:instrText xml:space="preserve"> CITATION Cho09 \l 1033 </w:instrText>
+          </w:r>
+          <w:r>
+            <w:rPr>
+              <w:lang w:eastAsia="ja-JP"/>
+            </w:rPr>
+            <w:fldChar w:fldCharType="separate"/>
+          </w:r>
+          <w:r>
+            <w:rPr>
+              <w:noProof/>
+              <w:lang w:eastAsia="ja-JP"/>
+            </w:rPr>
+            <w:t>[3]</w:t>
+          </w:r>
+          <w:r>
+            <w:rPr>
+              <w:lang w:eastAsia="ja-JP"/>
+            </w:rPr>
+            <w:fldChar w:fldCharType="end"/>
+          </w:r>
+        </w:sdtContent>
+      </w:sdt>
+      <w:r>
+        <w:rPr>
           <w:lang w:eastAsia="ja-JP"/>
-          <w14:ligatures w14:val="standard"/>
-        </w:rPr>
-        <w:t>Display Formula with Number</w:t>
+        </w:rPr>
+        <w:t>. However, as the complexity of a project increases, it becomes more difficult to manage through scrum.</w:t>
       </w:r>
     </w:p>
     <w:p>
       <w:pPr>
-        <w:pStyle w:val="DisplayFormula"/>
-        <w:tabs>
-          <w:tab w:val="left" w:pos="200"/>
-          <w:tab w:val="right" w:pos="4780"/>
-        </w:tabs>
+        <w:pStyle w:val="Para"/>
         <w:rPr>
           <w:lang w:eastAsia="ja-JP"/>
-          <w14:ligatures w14:val="standard"/>
         </w:rPr>
       </w:pPr>
       <w:r>
         <w:rPr>
           <w:lang w:eastAsia="ja-JP"/>
-          <w14:ligatures w14:val="standard"/>
-        </w:rPr>
-        <w:tab/>
+        </w:rPr>
+        <w:t>One possible way to deal with the complexity issue is to utilize scrum within the context of a conventional SDLC that is intended for managing large projects. Such a system was proposed by Cho, who suggested combining a streamlined version of the Rational Unified Process (RUP) with scrum</w:t>
       </w:r>
       <w:r>
         <w:rPr>
           <w:lang w:eastAsia="ja-JP"/>
-          <w14:ligatures w14:val="standard"/>
-        </w:rPr>
-        <w:t xml:space="preserve"> </w:t>
-      </w:r>
-      <w:r>
-        <w:rPr>
-          <w:position w:val="-24"/>
-          <w14:ligatures w14:val="standard"/>
-        </w:rPr>
-        <w:object w:dxaOrig="2540" w:dyaOrig="700" w14:anchorId="55AAB677">
-          <v:shapetype id="_x0000_t75" coordsize="21600,21600" o:spt="75" o:preferrelative="t" path="m@4@5l@4@11@9@11@9@5xe" filled="f" stroked="f">
-            <v:stroke joinstyle="miter"/>
-            <v:formulas>
-              <v:f eqn="if lineDrawn pixelLineWidth 0"/>
-              <v:f eqn="sum @0 1 0"/>
-              <v:f eqn="sum 0 0 @1"/>
-              <v:f eqn="prod @2 1 2"/>
-              <v:f eqn="prod @3 21600 pixelWidth"/>
-              <v:f eqn="prod @3 21600 pixelHeight"/>
-              <v:f eqn="sum @0 0 1"/>
-              <v:f eqn="prod @6 1 2"/>
-              <v:f eqn="prod @7 21600 pixelWidth"/>
-              <v:f eqn="sum @8 21600 0"/>
-              <v:f eqn="prod @7 21600 pixelHeight"/>
-              <v:f eqn="sum @10 21600 0"/>
-            </v:formulas>
-            <v:path o:extrusionok="f" gradientshapeok="t" o:connecttype="rect"/>
-            <o:lock v:ext="edit" aspectratio="t"/>
-          </v:shapetype>
-          <v:shape id="_x0000_i1025" type="#_x0000_t75" style="width:125.25pt;height:35.25pt" o:ole="">
-            <v:imagedata r:id="rId14" o:title=""/>
-          </v:shape>
-          <o:OLEObject Type="Embed" ProgID="Equation.DSMT4" ShapeID="_x0000_i1025" DrawAspect="Content" ObjectID="_1641284507" r:id="rId15"/>
-        </w:object>
-      </w:r>
-      <w:r>
-        <w:rPr>
-          <w14:ligatures w14:val="standard"/>
-        </w:rPr>
-        <w:tab/>
-      </w:r>
-      <w:r>
-        <w:rPr>
-          <w14:ligatures w14:val="standard"/>
-        </w:rPr>
-        <w:t>(1)</w:t>
+        </w:rPr>
+        <w:t xml:space="preserve"> to accommodate the “strengths while suppressing the weaknesses of both methods” </w:t>
+      </w:r>
+      <w:sdt>
+        <w:sdtPr>
+          <w:rPr>
+            <w:lang w:eastAsia="ja-JP"/>
+          </w:rPr>
+          <w:id w:val="57606366"/>
+          <w:citation/>
+        </w:sdtPr>
+        <w:sdtContent>
+          <w:r>
+            <w:rPr>
+              <w:lang w:eastAsia="ja-JP"/>
+            </w:rPr>
+            <w:fldChar w:fldCharType="begin"/>
+          </w:r>
+          <w:r>
+            <w:rPr>
+              <w:lang w:eastAsia="ja-JP"/>
+            </w:rPr>
+            <w:instrText xml:space="preserve"> CITATION Cho09 \l 1033 </w:instrText>
+          </w:r>
+          <w:r>
+            <w:rPr>
+              <w:lang w:eastAsia="ja-JP"/>
+            </w:rPr>
+            <w:fldChar w:fldCharType="separate"/>
+          </w:r>
+          <w:r>
+            <w:rPr>
+              <w:noProof/>
+              <w:lang w:eastAsia="ja-JP"/>
+            </w:rPr>
+            <w:t>[3]</w:t>
+          </w:r>
+          <w:r>
+            <w:rPr>
+              <w:lang w:eastAsia="ja-JP"/>
+            </w:rPr>
+            <w:fldChar w:fldCharType="end"/>
+          </w:r>
+        </w:sdtContent>
+      </w:sdt>
+      <w:r>
+        <w:rPr>
+          <w:lang w:eastAsia="ja-JP"/>
+        </w:rPr>
+        <w:t>. This hybrid system works by bounding the scrum process within the phases of RUP, as shown in Figure 1. This union provides the structure and predictability of RUP while also accommodating the benefits of an iterative agile development process.</w:t>
+      </w:r>
+      <w:r>
+        <w:rPr>
+          <w:lang w:eastAsia="ja-JP"/>
+        </w:rPr>
+        <w:t xml:space="preserve"> The structure of RUP and the big-up-front design in terms of system architecture guide the scrum teams to work cohesively throughout the remainder of development. Without this structure, significant additional communication between scrum teams would be required to coordinate product development between teams focused on distinct components.</w:t>
       </w:r>
     </w:p>
     <w:p>
       <w:pPr>
-        <w:pStyle w:val="ParaContinue"/>
-        <w:jc w:val="both"/>
-        <w:rPr>
-          <w:lang w:eastAsia="ja-JP"/>
-          <w14:ligatures w14:val="standard"/>
-        </w:rPr>
-      </w:pPr>
-      <w:r>
-        <w:rPr>
-          <w:b/>
-          <w:lang w:eastAsia="ja-JP"/>
-          <w14:ligatures w14:val="standard"/>
-        </w:rPr>
-        <w:t>Continuation</w:t>
-      </w:r>
-      <w:r>
-        <w:rPr>
-          <w:b/>
-          <w:lang w:eastAsia="ja-JP"/>
-          <w14:ligatures w14:val="standard"/>
-        </w:rPr>
-        <w:t xml:space="preserve"> part of Paragraph Text</w:t>
-      </w:r>
-      <w:r>
-        <w:rPr>
-          <w14:ligatures w14:val="standard"/>
-        </w:rPr>
-        <w:t xml:space="preserve"> </w:t>
-      </w:r>
-      <w:r>
-        <w:rPr>
-          <w14:ligatures w14:val="standard"/>
-        </w:rPr>
-        <w:t>The u</w:t>
-      </w:r>
-      <w:r>
-        <w:rPr>
-          <w14:ligatures w14:val="standard"/>
-        </w:rPr>
-        <w:t xml:space="preserve">ser must style this paragraph in </w:t>
-      </w:r>
-      <w:proofErr w:type="spellStart"/>
-      <w:r>
-        <w:rPr>
-          <w:b/>
-          <w14:ligatures w14:val="standard"/>
-        </w:rPr>
-        <w:t>ParaContinue</w:t>
-      </w:r>
-      <w:proofErr w:type="spellEnd"/>
-      <w:r>
-        <w:rPr>
-          <w14:ligatures w14:val="standard"/>
-        </w:rPr>
-        <w:t xml:space="preserve"> style, which follow</w:t>
-      </w:r>
-      <w:r>
-        <w:rPr>
-          <w14:ligatures w14:val="standard"/>
-        </w:rPr>
-        <w:t>s</w:t>
-      </w:r>
-      <w:r>
-        <w:rPr>
-          <w14:ligatures w14:val="standard"/>
-        </w:rPr>
-        <w:t xml:space="preserve"> immediate</w:t>
-      </w:r>
-      <w:r>
-        <w:rPr>
-          <w14:ligatures w14:val="standard"/>
-        </w:rPr>
-        <w:t>ly</w:t>
-      </w:r>
-      <w:r>
-        <w:rPr>
-          <w14:ligatures w14:val="standard"/>
-        </w:rPr>
-        <w:t xml:space="preserve"> after the </w:t>
-      </w:r>
-      <w:proofErr w:type="spellStart"/>
-      <w:r>
-        <w:rPr>
-          <w:b/>
-          <w14:ligatures w14:val="standard"/>
-        </w:rPr>
-        <w:t>DisplayFormula</w:t>
-      </w:r>
-      <w:proofErr w:type="spellEnd"/>
-      <w:r>
-        <w:rPr>
-          <w14:ligatures w14:val="standard"/>
-        </w:rPr>
-        <w:t xml:space="preserve"> (numbered equation). </w:t>
-      </w:r>
-      <w:r>
-        <w:rPr>
-          <w14:ligatures w14:val="standard"/>
-        </w:rPr>
-        <w:t xml:space="preserve">The </w:t>
-      </w:r>
-      <w:proofErr w:type="spellStart"/>
-      <w:r>
-        <w:rPr>
-          <w:b/>
-          <w14:ligatures w14:val="standard"/>
-        </w:rPr>
-        <w:lastRenderedPageBreak/>
-        <w:t>DisplayFormula</w:t>
-      </w:r>
-      <w:proofErr w:type="spellEnd"/>
-      <w:r>
-        <w:rPr>
-          <w14:ligatures w14:val="standard"/>
-        </w:rPr>
-        <w:t xml:space="preserve"> style </w:t>
-      </w:r>
-      <w:r>
-        <w:rPr>
-          <w14:ligatures w14:val="standard"/>
-        </w:rPr>
-        <w:t xml:space="preserve">is </w:t>
-      </w:r>
-      <w:r>
-        <w:rPr>
-          <w14:ligatures w14:val="standard"/>
-        </w:rPr>
-        <w:t>applie</w:t>
-      </w:r>
-      <w:r>
-        <w:rPr>
-          <w14:ligatures w14:val="standard"/>
-        </w:rPr>
-        <w:t>d</w:t>
-      </w:r>
-      <w:r>
-        <w:rPr>
-          <w14:ligatures w14:val="standard"/>
-        </w:rPr>
-        <w:t xml:space="preserve"> only </w:t>
-      </w:r>
-      <w:r>
-        <w:rPr>
-          <w14:ligatures w14:val="standard"/>
-        </w:rPr>
-        <w:t>in case of a</w:t>
-      </w:r>
-      <w:r>
-        <w:rPr>
-          <w14:ligatures w14:val="standard"/>
-        </w:rPr>
-        <w:t xml:space="preserve"> numbered equation.</w:t>
-      </w:r>
-      <w:r>
-        <w:rPr>
-          <w14:ligatures w14:val="standard"/>
-        </w:rPr>
-        <w:t xml:space="preserve"> </w:t>
-      </w:r>
-      <w:r>
-        <w:rPr>
-          <w14:ligatures w14:val="standard"/>
-        </w:rPr>
-        <w:t>A n</w:t>
-      </w:r>
-      <w:r>
-        <w:rPr>
-          <w14:ligatures w14:val="standard"/>
-        </w:rPr>
-        <w:t>umbered equation always ha</w:t>
-      </w:r>
-      <w:r>
-        <w:rPr>
-          <w14:ligatures w14:val="standard"/>
-        </w:rPr>
-        <w:t>s</w:t>
-      </w:r>
-      <w:r>
-        <w:rPr>
-          <w14:ligatures w14:val="standard"/>
-        </w:rPr>
-        <w:t xml:space="preserve"> a number </w:t>
-      </w:r>
-      <w:r>
-        <w:rPr>
-          <w14:ligatures w14:val="standard"/>
-        </w:rPr>
-        <w:t>to its</w:t>
-      </w:r>
-      <w:r>
-        <w:rPr>
-          <w14:ligatures w14:val="standard"/>
-        </w:rPr>
-        <w:t xml:space="preserve"> right.</w:t>
-      </w:r>
-      <w:r>
-        <w:rPr>
-          <w14:ligatures w14:val="standard"/>
-        </w:rPr>
-        <w:t xml:space="preserve"> </w:t>
-      </w:r>
-      <w:r>
-        <w:rPr>
-          <w:lang w:eastAsia="it-IT"/>
-          <w14:ligatures w14:val="standard"/>
-        </w:rPr>
-        <w:t xml:space="preserve">Insert paragraph text </w:t>
-      </w:r>
-      <w:r>
-        <w:rPr>
-          <w14:ligatures w14:val="standard"/>
-        </w:rPr>
-        <w:t>here.</w:t>
-      </w:r>
-      <w:r>
-        <w:rPr>
-          <w:lang w:eastAsia="ja-JP"/>
-          <w14:ligatures w14:val="standard"/>
-        </w:rPr>
-        <w:t xml:space="preserve"> </w:t>
-      </w:r>
-      <w:r>
-        <w:rPr>
-          <w:b/>
-          <w:lang w:eastAsia="ja-JP"/>
-          <w14:ligatures w14:val="standard"/>
-        </w:rPr>
-        <w:t>Display Formula without Number</w:t>
-      </w:r>
+        <w:pStyle w:val="Image"/>
+        <w:rPr>
+          <w14:ligatures w14:val="standard"/>
+        </w:rPr>
+      </w:pPr>
     </w:p>
     <w:p>
       <w:pPr>
-        <w:pStyle w:val="DisplayFormulaUnnum"/>
-        <w:ind w:firstLine="240"/>
-        <w:rPr>
-          <w:lang w:eastAsia="ja-JP"/>
-          <w14:ligatures w14:val="standard"/>
-        </w:rPr>
-      </w:pPr>
-      <w:r>
-        <w:rPr>
-          <w:position w:val="-24"/>
-          <w14:ligatures w14:val="standard"/>
-        </w:rPr>
-        <w:object w:dxaOrig="2540" w:dyaOrig="700" w14:anchorId="1126E87F">
-          <v:shape id="_x0000_i1026" type="#_x0000_t75" style="width:125.25pt;height:35.25pt" o:ole="">
-            <v:imagedata r:id="rId14" o:title=""/>
-          </v:shape>
-          <o:OLEObject Type="Embed" ProgID="Equation.DSMT4" ShapeID="_x0000_i1026" DrawAspect="Content" ObjectID="_1641284508" r:id="rId16"/>
-        </w:object>
-      </w:r>
-    </w:p>
-    <w:p>
-      <w:pPr>
-        <w:pStyle w:val="Para"/>
-        <w:jc w:val="both"/>
-        <w:rPr>
-          <w:lang w:eastAsia="ja-JP"/>
-          <w14:ligatures w14:val="standard"/>
-        </w:rPr>
-      </w:pPr>
-      <w:r>
-        <w:rPr>
-          <w14:ligatures w14:val="standard"/>
-        </w:rPr>
-        <w:t xml:space="preserve">The </w:t>
-      </w:r>
-      <w:proofErr w:type="spellStart"/>
-      <w:r>
-        <w:rPr>
-          <w:b/>
-          <w:lang w:eastAsia="ja-JP"/>
-          <w14:ligatures w14:val="standard"/>
-        </w:rPr>
-        <w:t>DisplayFormulaUnnum</w:t>
-      </w:r>
-      <w:proofErr w:type="spellEnd"/>
-      <w:r>
-        <w:rPr>
-          <w:lang w:eastAsia="ja-JP"/>
-          <w14:ligatures w14:val="standard"/>
-        </w:rPr>
-        <w:t xml:space="preserve"> style </w:t>
-      </w:r>
-      <w:r>
-        <w:rPr>
-          <w:lang w:eastAsia="ja-JP"/>
-          <w14:ligatures w14:val="standard"/>
-        </w:rPr>
-        <w:t xml:space="preserve">is </w:t>
-      </w:r>
-      <w:r>
-        <w:rPr>
-          <w:lang w:eastAsia="ja-JP"/>
-          <w14:ligatures w14:val="standard"/>
-        </w:rPr>
-        <w:t>applie</w:t>
-      </w:r>
-      <w:r>
-        <w:rPr>
-          <w:lang w:eastAsia="ja-JP"/>
-          <w14:ligatures w14:val="standard"/>
-        </w:rPr>
-        <w:t>d</w:t>
-      </w:r>
-      <w:r>
-        <w:rPr>
-          <w:lang w:eastAsia="ja-JP"/>
-          <w14:ligatures w14:val="standard"/>
-        </w:rPr>
-        <w:t xml:space="preserve"> only </w:t>
-      </w:r>
-      <w:r>
-        <w:rPr>
-          <w:lang w:eastAsia="ja-JP"/>
-          <w14:ligatures w14:val="standard"/>
-        </w:rPr>
-        <w:t>in case of an</w:t>
-      </w:r>
-      <w:r>
-        <w:rPr>
-          <w:lang w:eastAsia="ja-JP"/>
-          <w14:ligatures w14:val="standard"/>
-        </w:rPr>
-        <w:t xml:space="preserve"> unnumbered equation. </w:t>
-      </w:r>
-      <w:r>
-        <w:rPr>
-          <w:lang w:eastAsia="ja-JP"/>
-          <w14:ligatures w14:val="standard"/>
-        </w:rPr>
-        <w:t>An u</w:t>
-      </w:r>
-      <w:r>
-        <w:rPr>
-          <w:lang w:eastAsia="ja-JP"/>
-          <w14:ligatures w14:val="standard"/>
-        </w:rPr>
-        <w:t>nnumbered display equation never contain</w:t>
-      </w:r>
-      <w:r>
-        <w:rPr>
-          <w:lang w:eastAsia="ja-JP"/>
-          <w14:ligatures w14:val="standard"/>
-        </w:rPr>
-        <w:t>s</w:t>
-      </w:r>
-      <w:r>
-        <w:rPr>
-          <w:lang w:eastAsia="ja-JP"/>
-          <w14:ligatures w14:val="standard"/>
-        </w:rPr>
-        <w:t xml:space="preserve"> </w:t>
-      </w:r>
-      <w:r>
-        <w:rPr>
-          <w:lang w:eastAsia="ja-JP"/>
-          <w14:ligatures w14:val="standard"/>
-        </w:rPr>
-        <w:t>an</w:t>
-      </w:r>
-      <w:r>
-        <w:rPr>
-          <w:lang w:eastAsia="ja-JP"/>
-          <w14:ligatures w14:val="standard"/>
-        </w:rPr>
-        <w:t xml:space="preserve"> </w:t>
-      </w:r>
-      <w:r>
-        <w:rPr>
-          <w:lang w:eastAsia="ja-JP"/>
-          <w14:ligatures w14:val="standard"/>
-        </w:rPr>
-        <w:t xml:space="preserve">equation number </w:t>
-      </w:r>
-      <w:r>
-        <w:rPr>
-          <w:lang w:eastAsia="ja-JP"/>
-          <w14:ligatures w14:val="standard"/>
-        </w:rPr>
-        <w:t>to its</w:t>
-      </w:r>
-      <w:r>
-        <w:rPr>
-          <w:lang w:eastAsia="ja-JP"/>
-          <w14:ligatures w14:val="standard"/>
-        </w:rPr>
-        <w:t xml:space="preserve"> right</w:t>
-      </w:r>
-      <w:r>
-        <w:rPr>
-          <w:lang w:eastAsia="ja-JP"/>
-          <w14:ligatures w14:val="standard"/>
-        </w:rPr>
-        <w:t>,</w:t>
-      </w:r>
-      <w:r>
-        <w:rPr>
-          <w:lang w:eastAsia="ja-JP"/>
-          <w14:ligatures w14:val="standard"/>
-        </w:rPr>
-        <w:t xml:space="preserve"> and </w:t>
-      </w:r>
-      <w:r>
-        <w:rPr>
-          <w:lang w:eastAsia="ja-JP"/>
-          <w14:ligatures w14:val="standard"/>
-        </w:rPr>
-        <w:t>this unique property distinguish</w:t>
-      </w:r>
-      <w:r>
-        <w:rPr>
-          <w:lang w:eastAsia="ja-JP"/>
-          <w14:ligatures w14:val="standard"/>
-        </w:rPr>
-        <w:t>es</w:t>
-      </w:r>
-      <w:r>
-        <w:rPr>
-          <w:lang w:eastAsia="ja-JP"/>
-          <w14:ligatures w14:val="standard"/>
-        </w:rPr>
-        <w:t xml:space="preserve"> </w:t>
-      </w:r>
-      <w:r>
-        <w:rPr>
-          <w:lang w:eastAsia="ja-JP"/>
-          <w14:ligatures w14:val="standard"/>
-        </w:rPr>
-        <w:t xml:space="preserve">it </w:t>
-      </w:r>
-      <w:r>
-        <w:rPr>
-          <w:lang w:eastAsia="ja-JP"/>
-          <w14:ligatures w14:val="standard"/>
-        </w:rPr>
-        <w:t>from a</w:t>
-      </w:r>
-      <w:r>
-        <w:rPr>
-          <w:lang w:eastAsia="ja-JP"/>
-          <w14:ligatures w14:val="standard"/>
-        </w:rPr>
-        <w:t xml:space="preserve"> numbered equation.</w:t>
-      </w:r>
-    </w:p>
-    <w:p>
-      <w:pPr>
         <w:pStyle w:val="Image"/>
         <w:rPr>
           <w14:ligatures w14:val="standard"/>
@@ -2384,13 +1823,12 @@
       <w:r>
         <w:rPr>
           <w:noProof/>
-          <w14:ligatures w14:val="standard"/>
         </w:rPr>
         <w:drawing>
-          <wp:inline distT="0" distB="0" distL="0" distR="0" wp14:anchorId="1CB20DE1" wp14:editId="75CB3DFD">
-            <wp:extent cx="2600325" cy="1752600"/>
-            <wp:effectExtent l="0" t="0" r="9525" b="0"/>
-            <wp:docPr id="6" name="Picture 6"/>
+          <wp:inline distT="0" distB="0" distL="0" distR="0" wp14:anchorId="4E918E27" wp14:editId="25282A9A">
+            <wp:extent cx="3137249" cy="1924050"/>
+            <wp:effectExtent l="0" t="0" r="6350" b="0"/>
+            <wp:docPr id="1" name="Picture 1"/>
             <wp:cNvGraphicFramePr>
               <a:graphicFrameLocks xmlns:a="http://schemas.openxmlformats.org/drawingml/2006/main" noChangeAspect="1"/>
             </wp:cNvGraphicFramePr>
@@ -2398,29 +1836,30 @@
               <a:graphicData uri="http://schemas.openxmlformats.org/drawingml/2006/picture">
                 <pic:pic xmlns:pic="http://schemas.openxmlformats.org/drawingml/2006/picture">
                   <pic:nvPicPr>
-                    <pic:cNvPr id="0" name="download.jpg"/>
+                    <pic:cNvPr id="1" name=""/>
                     <pic:cNvPicPr/>
                   </pic:nvPicPr>
-                  <pic:blipFill>
-                    <a:blip r:embed="rId17">
-                      <a:extLst>
-                        <a:ext uri="{28A0092B-C50C-407E-A947-70E740481C1C}">
-                          <a14:useLocalDpi xmlns:a14="http://schemas.microsoft.com/office/drawing/2010/main" val="0"/>
-                        </a:ext>
-                      </a:extLst>
-                    </a:blip>
-                    <a:stretch>
-                      <a:fillRect/>
-                    </a:stretch>
+                  <pic:blipFill rotWithShape="1">
+                    <a:blip r:embed="rId13"/>
+                    <a:srcRect l="1803" t="2957" r="1741" b="-1"/>
+                    <a:stretch/>
                   </pic:blipFill>
-                  <pic:spPr>
+                  <pic:spPr bwMode="auto">
                     <a:xfrm>
                       <a:off x="0" y="0"/>
-                      <a:ext cx="2600325" cy="1752600"/>
+                      <a:ext cx="3143619" cy="1927956"/>
                     </a:xfrm>
                     <a:prstGeom prst="rect">
                       <a:avLst/>
                     </a:prstGeom>
+                    <a:ln>
+                      <a:noFill/>
+                    </a:ln>
+                    <a:extLst>
+                      <a:ext uri="{53640926-AAD7-44D8-BBD7-CCE9431645EC}">
+                        <a14:shadowObscured xmlns:a14="http://schemas.microsoft.com/office/drawing/2010/main"/>
+                      </a:ext>
+                    </a:extLst>
                   </pic:spPr>
                 </pic:pic>
               </a:graphicData>
@@ -2434,7 +1873,6 @@
         <w:pStyle w:val="FigureCaption"/>
         <w:jc w:val="both"/>
         <w:rPr>
-          <w:b w:val="0"/>
           <w:lang w:eastAsia="ja-JP"/>
           <w14:ligatures w14:val="standard"/>
         </w:rPr>
@@ -2458,1343 +1896,867 @@
           <w:lang w:eastAsia="ja-JP"/>
           <w14:ligatures w14:val="standard"/>
         </w:rPr>
-        <w:t xml:space="preserve">Figure Caption and Image above the </w:t>
-      </w:r>
+        <w:t xml:space="preserve">Hybrid RUP/Scrum model suggested by Cho </w:t>
+      </w:r>
+      <w:sdt>
+        <w:sdtPr>
+          <w:rPr>
+            <w:lang w:eastAsia="ja-JP"/>
+            <w14:ligatures w14:val="standard"/>
+          </w:rPr>
+          <w:id w:val="1292181249"/>
+          <w:citation/>
+        </w:sdtPr>
+        <w:sdtContent>
+          <w:r>
+            <w:rPr>
+              <w:lang w:eastAsia="ja-JP"/>
+              <w14:ligatures w14:val="standard"/>
+            </w:rPr>
+            <w:fldChar w:fldCharType="begin"/>
+          </w:r>
+          <w:r>
+            <w:rPr>
+              <w:lang w:eastAsia="ja-JP"/>
+              <w14:ligatures w14:val="standard"/>
+            </w:rPr>
+            <w:instrText xml:space="preserve"> CITATION Cho09 \l 1033 </w:instrText>
+          </w:r>
+          <w:r>
+            <w:rPr>
+              <w:lang w:eastAsia="ja-JP"/>
+              <w14:ligatures w14:val="standard"/>
+            </w:rPr>
+            <w:fldChar w:fldCharType="separate"/>
+          </w:r>
+          <w:r>
+            <w:rPr>
+              <w:noProof/>
+              <w:lang w:eastAsia="ja-JP"/>
+              <w14:ligatures w14:val="standard"/>
+            </w:rPr>
+            <w:t>[3]</w:t>
+          </w:r>
+          <w:r>
+            <w:rPr>
+              <w:lang w:eastAsia="ja-JP"/>
+              <w14:ligatures w14:val="standard"/>
+            </w:rPr>
+            <w:fldChar w:fldCharType="end"/>
+          </w:r>
+        </w:sdtContent>
+      </w:sdt>
       <w:r>
         <w:rPr>
           <w:lang w:eastAsia="ja-JP"/>
           <w14:ligatures w14:val="standard"/>
         </w:rPr>
-        <w:t>c</w:t>
-      </w:r>
-      <w:r>
-        <w:rPr>
-          <w:lang w:eastAsia="ja-JP"/>
-          <w14:ligatures w14:val="standard"/>
-        </w:rPr>
-        <w:t>aption [In draft mode</w:t>
-      </w:r>
-      <w:r>
-        <w:rPr>
-          <w:lang w:eastAsia="ja-JP"/>
-          <w14:ligatures w14:val="standard"/>
-        </w:rPr>
-        <w:t>,</w:t>
-      </w:r>
-      <w:r>
-        <w:rPr>
-          <w:lang w:eastAsia="ja-JP"/>
-          <w14:ligatures w14:val="standard"/>
-        </w:rPr>
-        <w:t xml:space="preserve"> Image will not </w:t>
-      </w:r>
-      <w:r>
-        <w:rPr>
-          <w:lang w:eastAsia="ja-JP"/>
-          <w14:ligatures w14:val="standard"/>
-        </w:rPr>
-        <w:t xml:space="preserve">appear on </w:t>
-      </w:r>
-      <w:r>
-        <w:rPr>
-          <w:lang w:eastAsia="ja-JP"/>
-          <w14:ligatures w14:val="standard"/>
-        </w:rPr>
-        <w:t xml:space="preserve">the </w:t>
-      </w:r>
-      <w:r>
-        <w:rPr>
-          <w:lang w:eastAsia="ja-JP"/>
-          <w14:ligatures w14:val="standard"/>
-        </w:rPr>
-        <w:t>screen</w:t>
-      </w:r>
-      <w:r>
-        <w:rPr>
-          <w:lang w:eastAsia="ja-JP"/>
-          <w14:ligatures w14:val="standard"/>
-        </w:rPr>
-        <w:t>]</w:t>
+        <w:t>.</w:t>
       </w:r>
     </w:p>
     <w:p>
       <w:pPr>
-        <w:pStyle w:val="Statements"/>
-        <w:rPr>
+        <w:pStyle w:val="FigureCaption"/>
+        <w:jc w:val="both"/>
+        <w:rPr>
+          <w:b w:val="0"/>
+          <w:bCs/>
           <w:lang w:eastAsia="ja-JP"/>
           <w14:ligatures w14:val="standard"/>
         </w:rPr>
       </w:pPr>
       <w:r>
         <w:rPr>
-          <w:b/>
+          <w:b w:val="0"/>
+          <w:bCs/>
           <w:lang w:eastAsia="ja-JP"/>
           <w14:ligatures w14:val="standard"/>
         </w:rPr>
-        <w:t>The</w:t>
-      </w:r>
-      <w:r>
-        <w:rPr>
-          <w:b/>
+        <w:t>Although the hybrid approach proposed by Cho takes steps to reduce process overhead</w:t>
+      </w:r>
+      <w:r>
+        <w:rPr>
+          <w:b w:val="0"/>
+          <w:bCs/>
           <w:lang w:eastAsia="ja-JP"/>
           <w14:ligatures w14:val="standard"/>
         </w:rPr>
-        <w:t>o</w:t>
-      </w:r>
-      <w:r>
-        <w:rPr>
-          <w:b/>
+        <w:t xml:space="preserve"> within the adopted RUP disciplines </w:t>
+      </w:r>
+      <w:sdt>
+        <w:sdtPr>
+          <w:rPr>
+            <w:b w:val="0"/>
+            <w:bCs/>
+            <w:lang w:eastAsia="ja-JP"/>
+            <w14:ligatures w14:val="standard"/>
+          </w:rPr>
+          <w:id w:val="868113016"/>
+          <w:citation/>
+        </w:sdtPr>
+        <w:sdtContent>
+          <w:r>
+            <w:rPr>
+              <w:b w:val="0"/>
+              <w:bCs/>
+              <w:lang w:eastAsia="ja-JP"/>
+              <w14:ligatures w14:val="standard"/>
+            </w:rPr>
+            <w:fldChar w:fldCharType="begin"/>
+          </w:r>
+          <w:r>
+            <w:rPr>
+              <w:b w:val="0"/>
+              <w:bCs/>
+              <w:lang w:eastAsia="ja-JP"/>
+              <w14:ligatures w14:val="standard"/>
+            </w:rPr>
+            <w:instrText xml:space="preserve"> CITATION Cho09 \l 1033 </w:instrText>
+          </w:r>
+          <w:r>
+            <w:rPr>
+              <w:b w:val="0"/>
+              <w:bCs/>
+              <w:lang w:eastAsia="ja-JP"/>
+              <w14:ligatures w14:val="standard"/>
+            </w:rPr>
+            <w:fldChar w:fldCharType="separate"/>
+          </w:r>
+          <w:r>
+            <w:rPr>
+              <w:noProof/>
+              <w:lang w:eastAsia="ja-JP"/>
+              <w14:ligatures w14:val="standard"/>
+            </w:rPr>
+            <w:t>[3]</w:t>
+          </w:r>
+          <w:r>
+            <w:rPr>
+              <w:b w:val="0"/>
+              <w:bCs/>
+              <w:lang w:eastAsia="ja-JP"/>
+              <w14:ligatures w14:val="standard"/>
+            </w:rPr>
+            <w:fldChar w:fldCharType="end"/>
+          </w:r>
+        </w:sdtContent>
+      </w:sdt>
+      <w:r>
+        <w:rPr>
+          <w:b w:val="0"/>
+          <w:bCs/>
           <w:lang w:eastAsia="ja-JP"/>
           <w14:ligatures w14:val="standard"/>
         </w:rPr>
-        <w:t>r</w:t>
-      </w:r>
-      <w:r>
-        <w:rPr>
-          <w:b/>
+        <w:t xml:space="preserve">, the process still results in constraints on the scrum process. A second possible way to apply scrum to large-scale projects is through the scrum-of-scrums (SoS) system. SoS involves scrum meetings between teams instead of individuals, typically held at least twice each week </w:t>
+      </w:r>
+      <w:sdt>
+        <w:sdtPr>
+          <w:rPr>
+            <w:b w:val="0"/>
+            <w:bCs/>
+            <w:lang w:eastAsia="ja-JP"/>
+            <w14:ligatures w14:val="standard"/>
+          </w:rPr>
+          <w:id w:val="-1309009545"/>
+          <w:citation/>
+        </w:sdtPr>
+        <w:sdtContent>
+          <w:r>
+            <w:rPr>
+              <w:b w:val="0"/>
+              <w:bCs/>
+              <w:lang w:eastAsia="ja-JP"/>
+              <w14:ligatures w14:val="standard"/>
+            </w:rPr>
+            <w:fldChar w:fldCharType="begin"/>
+          </w:r>
+          <w:r>
+            <w:rPr>
+              <w:b w:val="0"/>
+              <w:bCs/>
+              <w:lang w:eastAsia="ja-JP"/>
+              <w14:ligatures w14:val="standard"/>
+            </w:rPr>
+            <w:instrText xml:space="preserve"> CITATION Pra12 \l 1033 </w:instrText>
+          </w:r>
+          <w:r>
+            <w:rPr>
+              <w:b w:val="0"/>
+              <w:bCs/>
+              <w:lang w:eastAsia="ja-JP"/>
+              <w14:ligatures w14:val="standard"/>
+            </w:rPr>
+            <w:fldChar w:fldCharType="separate"/>
+          </w:r>
+          <w:r>
+            <w:rPr>
+              <w:noProof/>
+              <w:lang w:eastAsia="ja-JP"/>
+              <w14:ligatures w14:val="standard"/>
+            </w:rPr>
+            <w:t>[2]</w:t>
+          </w:r>
+          <w:r>
+            <w:rPr>
+              <w:b w:val="0"/>
+              <w:bCs/>
+              <w:lang w:eastAsia="ja-JP"/>
+              <w14:ligatures w14:val="standard"/>
+            </w:rPr>
+            <w:fldChar w:fldCharType="end"/>
+          </w:r>
+        </w:sdtContent>
+      </w:sdt>
+      <w:r>
+        <w:rPr>
+          <w:b w:val="0"/>
+          <w:bCs/>
           <w:lang w:eastAsia="ja-JP"/>
           <w14:ligatures w14:val="standard"/>
         </w:rPr>
-        <w:t>e</w:t>
-      </w:r>
-      <w:r>
-        <w:rPr>
-          <w:b/>
+        <w:t xml:space="preserve">. Paasivaara, et al. investigated the application of SoS within large-scale projects and identified several difficulties and possible solutions. One “challenge of the SoS meeting is not make [sic] it into a status reporting meeting for management, but to keep it as a synchronization meeting between teams” </w:t>
+      </w:r>
+      <w:sdt>
+        <w:sdtPr>
+          <w:rPr>
+            <w:b w:val="0"/>
+            <w:bCs/>
+            <w:lang w:eastAsia="ja-JP"/>
+            <w14:ligatures w14:val="standard"/>
+          </w:rPr>
+          <w:id w:val="596454476"/>
+          <w:citation/>
+        </w:sdtPr>
+        <w:sdtContent>
+          <w:r>
+            <w:rPr>
+              <w:b w:val="0"/>
+              <w:bCs/>
+              <w:lang w:eastAsia="ja-JP"/>
+              <w14:ligatures w14:val="standard"/>
+            </w:rPr>
+            <w:fldChar w:fldCharType="begin"/>
+          </w:r>
+          <w:r>
+            <w:rPr>
+              <w:b w:val="0"/>
+              <w:bCs/>
+              <w:lang w:eastAsia="ja-JP"/>
+              <w14:ligatures w14:val="standard"/>
+            </w:rPr>
+            <w:instrText xml:space="preserve"> CITATION Lar10 \l 1033 </w:instrText>
+          </w:r>
+          <w:r>
+            <w:rPr>
+              <w:b w:val="0"/>
+              <w:bCs/>
+              <w:lang w:eastAsia="ja-JP"/>
+              <w14:ligatures w14:val="standard"/>
+            </w:rPr>
+            <w:fldChar w:fldCharType="separate"/>
+          </w:r>
+          <w:r>
+            <w:rPr>
+              <w:noProof/>
+              <w:lang w:eastAsia="ja-JP"/>
+              <w14:ligatures w14:val="standard"/>
+            </w:rPr>
+            <w:t>[4]</w:t>
+          </w:r>
+          <w:r>
+            <w:rPr>
+              <w:b w:val="0"/>
+              <w:bCs/>
+              <w:lang w:eastAsia="ja-JP"/>
+              <w14:ligatures w14:val="standard"/>
+            </w:rPr>
+            <w:fldChar w:fldCharType="end"/>
+          </w:r>
+        </w:sdtContent>
+      </w:sdt>
+      <w:r>
+        <w:rPr>
+          <w:b w:val="0"/>
+          <w:bCs/>
           <w:lang w:eastAsia="ja-JP"/>
           <w14:ligatures w14:val="standard"/>
         </w:rPr>
-        <w:t>m</w:t>
-      </w:r>
-      <w:r>
-        <w:rPr>
-          <w:b/>
+        <w:t xml:space="preserve">. However, </w:t>
+      </w:r>
+      <w:r>
+        <w:rPr>
+          <w:b w:val="0"/>
+          <w:bCs/>
           <w:lang w:eastAsia="ja-JP"/>
           <w14:ligatures w14:val="standard"/>
         </w:rPr>
-        <w:t>/Proof/Lemma</w:t>
-      </w:r>
-      <w:r>
-        <w:rPr>
-          <w:b/>
+        <w:t xml:space="preserve">15-minute meeting time may lead teams to gloss over problems, assuming that they are not relevant to other teams </w:t>
+      </w:r>
+      <w:sdt>
+        <w:sdtPr>
+          <w:rPr>
+            <w:b w:val="0"/>
+            <w:bCs/>
+            <w:lang w:eastAsia="ja-JP"/>
+            <w14:ligatures w14:val="standard"/>
+          </w:rPr>
+          <w:id w:val="1301964961"/>
+          <w:citation/>
+        </w:sdtPr>
+        <w:sdtContent>
+          <w:r>
+            <w:rPr>
+              <w:b w:val="0"/>
+              <w:bCs/>
+              <w:lang w:eastAsia="ja-JP"/>
+              <w14:ligatures w14:val="standard"/>
+            </w:rPr>
+            <w:fldChar w:fldCharType="begin"/>
+          </w:r>
+          <w:r>
+            <w:rPr>
+              <w:b w:val="0"/>
+              <w:bCs/>
+              <w:lang w:eastAsia="ja-JP"/>
+              <w14:ligatures w14:val="standard"/>
+            </w:rPr>
+            <w:instrText xml:space="preserve"> CITATION Pra12 \l 1033 </w:instrText>
+          </w:r>
+          <w:r>
+            <w:rPr>
+              <w:b w:val="0"/>
+              <w:bCs/>
+              <w:lang w:eastAsia="ja-JP"/>
+              <w14:ligatures w14:val="standard"/>
+            </w:rPr>
+            <w:fldChar w:fldCharType="separate"/>
+          </w:r>
+          <w:r>
+            <w:rPr>
+              <w:noProof/>
+              <w:lang w:eastAsia="ja-JP"/>
+              <w14:ligatures w14:val="standard"/>
+            </w:rPr>
+            <w:t>[2]</w:t>
+          </w:r>
+          <w:r>
+            <w:rPr>
+              <w:b w:val="0"/>
+              <w:bCs/>
+              <w:lang w:eastAsia="ja-JP"/>
+              <w14:ligatures w14:val="standard"/>
+            </w:rPr>
+            <w:fldChar w:fldCharType="end"/>
+          </w:r>
+        </w:sdtContent>
+      </w:sdt>
+      <w:r>
+        <w:rPr>
+          <w:b w:val="0"/>
+          <w:bCs/>
           <w:lang w:eastAsia="ja-JP"/>
           <w14:ligatures w14:val="standard"/>
         </w:rPr>
+        <w:t xml:space="preserve">. The case studies noted that a multi-layered approach with meetings focused by a “content/architecture-based model” were more effective than one project-wide meeting </w:t>
+      </w:r>
+      <w:sdt>
+        <w:sdtPr>
+          <w:rPr>
+            <w:b w:val="0"/>
+            <w:bCs/>
+            <w:lang w:eastAsia="ja-JP"/>
+            <w14:ligatures w14:val="standard"/>
+          </w:rPr>
+          <w:id w:val="1907257192"/>
+          <w:citation/>
+        </w:sdtPr>
+        <w:sdtContent>
+          <w:r>
+            <w:rPr>
+              <w:b w:val="0"/>
+              <w:bCs/>
+              <w:lang w:eastAsia="ja-JP"/>
+              <w14:ligatures w14:val="standard"/>
+            </w:rPr>
+            <w:fldChar w:fldCharType="begin"/>
+          </w:r>
+          <w:r>
+            <w:rPr>
+              <w:b w:val="0"/>
+              <w:bCs/>
+              <w:lang w:eastAsia="ja-JP"/>
+              <w14:ligatures w14:val="standard"/>
+            </w:rPr>
+            <w:instrText xml:space="preserve"> CITATION Pra12 \l 1033 </w:instrText>
+          </w:r>
+          <w:r>
+            <w:rPr>
+              <w:b w:val="0"/>
+              <w:bCs/>
+              <w:lang w:eastAsia="ja-JP"/>
+              <w14:ligatures w14:val="standard"/>
+            </w:rPr>
+            <w:fldChar w:fldCharType="separate"/>
+          </w:r>
+          <w:r>
+            <w:rPr>
+              <w:noProof/>
+              <w:lang w:eastAsia="ja-JP"/>
+              <w14:ligatures w14:val="standard"/>
+            </w:rPr>
+            <w:t>[2]</w:t>
+          </w:r>
+          <w:r>
+            <w:rPr>
+              <w:b w:val="0"/>
+              <w:bCs/>
+              <w:lang w:eastAsia="ja-JP"/>
+              <w14:ligatures w14:val="standard"/>
+            </w:rPr>
+            <w:fldChar w:fldCharType="end"/>
+          </w:r>
+        </w:sdtContent>
+      </w:sdt>
+      <w:r>
+        <w:rPr>
+          <w:b w:val="0"/>
+          <w:bCs/>
+          <w:lang w:eastAsia="ja-JP"/>
+          <w14:ligatures w14:val="standard"/>
+        </w:rPr>
         <w:t>.</w:t>
       </w:r>
       <w:r>
         <w:rPr>
+          <w:b w:val="0"/>
+          <w:bCs/>
           <w:lang w:eastAsia="ja-JP"/>
           <w14:ligatures w14:val="standard"/>
         </w:rPr>
-        <w:t xml:space="preserve"> </w:t>
-      </w:r>
-      <w:r>
-        <w:rPr>
-          <w:szCs w:val="18"/>
-          <w:lang w:eastAsia="ja-JP"/>
-          <w14:ligatures w14:val="standard"/>
-        </w:rPr>
-        <w:t>Insert text here for the enunciation or Math statement. Insert text here for the enunciation or Math statement. Insert text here for the enunciation or Math statement. Insert text here for the enunciation or Math statement. Insert text here for the enunciation or Math statement.</w:t>
+        <w:t xml:space="preserve"> This approach increases the relevance of discussions between team representatives, yielding more useful results.</w:t>
       </w:r>
     </w:p>
     <w:p>
       <w:pPr>
-        <w:pStyle w:val="Extract"/>
-        <w:rPr>
-          <w:szCs w:val="18"/>
+        <w:pStyle w:val="FigureCaption"/>
+        <w:jc w:val="both"/>
+        <w:rPr>
+          <w:b w:val="0"/>
+          <w:bCs/>
           <w:lang w:eastAsia="ja-JP"/>
           <w14:ligatures w14:val="standard"/>
         </w:rPr>
       </w:pPr>
       <w:r>
         <w:rPr>
-          <w:szCs w:val="18"/>
+          <w:b w:val="0"/>
+          <w:bCs/>
           <w:lang w:eastAsia="ja-JP"/>
           <w14:ligatures w14:val="standard"/>
         </w:rPr>
-        <w:t>....</w:t>
-      </w:r>
-      <w:r>
-        <w:rPr>
-          <w:szCs w:val="18"/>
+        <w:t>Paasivaara, et al. also suggested modifying the basic scrum meeting questions to make them more applicable for SoS meetings (Table 1). Note that these questions focus only on information relevant to other teams, as other information</w:t>
+      </w:r>
+      <w:r>
+        <w:rPr>
+          <w:b w:val="0"/>
+          <w:bCs/>
           <w:lang w:eastAsia="ja-JP"/>
           <w14:ligatures w14:val="standard"/>
         </w:rPr>
-        <w:t xml:space="preserve">Insert text here for the </w:t>
-      </w:r>
-      <w:r>
-        <w:rPr>
-          <w:szCs w:val="18"/>
-          <w:lang w:eastAsia="ja-JP"/>
-          <w14:ligatures w14:val="standard"/>
-        </w:rPr>
-        <w:t xml:space="preserve">Quotation or </w:t>
-      </w:r>
-      <w:r>
-        <w:rPr>
-          <w:szCs w:val="18"/>
-          <w:lang w:eastAsia="ja-JP"/>
-          <w14:ligatures w14:val="standard"/>
-        </w:rPr>
-        <w:t xml:space="preserve">Extract, </w:t>
-      </w:r>
-      <w:r>
-        <w:rPr>
-          <w:szCs w:val="18"/>
-          <w:lang w:eastAsia="ja-JP"/>
-          <w14:ligatures w14:val="standard"/>
-        </w:rPr>
-        <w:t>Insert text here for the Quotation or Extract, Insert text here for the Quotation or Extract, Insert text here for the Quotation or Extract, Insert text here for the Quotation or Extract, Insert text here for the Quotation or Extract</w:t>
-      </w:r>
-      <w:r>
-        <w:rPr>
-          <w:szCs w:val="18"/>
-          <w:lang w:eastAsia="ja-JP"/>
-          <w14:ligatures w14:val="standard"/>
-        </w:rPr>
-        <w:t>.</w:t>
-      </w:r>
-    </w:p>
-    <w:p>
-      <w:pPr>
-        <w:pStyle w:val="Head2"/>
-        <w:rPr>
-          <w14:ligatures w14:val="standard"/>
-        </w:rPr>
-      </w:pPr>
-      <w:r>
-        <w:rPr>
-          <w:rStyle w:val="Label"/>
-          <w14:ligatures w14:val="standard"/>
-        </w:rPr>
-        <w:t>1</w:t>
-      </w:r>
-      <w:r>
-        <w:rPr>
-          <w:rStyle w:val="Label"/>
-          <w14:ligatures w14:val="standard"/>
-        </w:rPr>
-        <w:t>.1</w:t>
-      </w:r>
-      <w:r>
-        <w:rPr>
-          <w14:ligatures w14:val="standard"/>
-        </w:rPr>
-        <w:t> </w:t>
-      </w:r>
-      <w:r>
-        <w:rPr>
-          <w14:ligatures w14:val="standard"/>
-        </w:rPr>
-        <w:t>Heading Level 2</w:t>
-      </w:r>
-    </w:p>
-    <w:p>
-      <w:pPr>
-        <w:pStyle w:val="Para"/>
-        <w:ind w:firstLine="0"/>
-        <w:jc w:val="both"/>
-        <w:rPr>
-          <w14:ligatures w14:val="standard"/>
-        </w:rPr>
-      </w:pPr>
-      <w:r>
-        <w:rPr>
-          <w:lang w:eastAsia="it-IT"/>
-          <w14:ligatures w14:val="standard"/>
-        </w:rPr>
-        <w:t xml:space="preserve">In </w:t>
-      </w:r>
-      <w:r>
-        <w:rPr>
-          <w:lang w:eastAsia="it-IT"/>
-          <w14:ligatures w14:val="standard"/>
-        </w:rPr>
-        <w:t xml:space="preserve">the </w:t>
-      </w:r>
-      <w:r>
-        <w:rPr>
-          <w:lang w:eastAsia="it-IT"/>
-          <w14:ligatures w14:val="standard"/>
-        </w:rPr>
-        <w:t>below paragraph,</w:t>
-      </w:r>
-      <w:r>
-        <w:rPr>
-          <w:lang w:eastAsia="it-IT"/>
-          <w14:ligatures w14:val="standard"/>
-        </w:rPr>
-        <w:t xml:space="preserve"> </w:t>
-      </w:r>
-      <w:r>
-        <w:rPr>
-          <w:lang w:eastAsia="it-IT"/>
-          <w14:ligatures w14:val="standard"/>
-        </w:rPr>
-        <w:t xml:space="preserve">it </w:t>
-      </w:r>
-      <w:r>
-        <w:rPr>
-          <w:lang w:eastAsia="it-IT"/>
-          <w14:ligatures w14:val="standard"/>
-        </w:rPr>
-        <w:t>is explain</w:t>
-      </w:r>
-      <w:r>
-        <w:rPr>
-          <w:lang w:eastAsia="it-IT"/>
-          <w14:ligatures w14:val="standard"/>
-        </w:rPr>
-        <w:t>ed</w:t>
-      </w:r>
-      <w:r>
-        <w:rPr>
-          <w:lang w:eastAsia="it-IT"/>
-          <w14:ligatures w14:val="standard"/>
-        </w:rPr>
-        <w:t xml:space="preserve"> how alt-txt value </w:t>
-      </w:r>
-      <w:r>
-        <w:rPr>
-          <w:lang w:eastAsia="it-IT"/>
-          <w14:ligatures w14:val="standard"/>
-        </w:rPr>
-        <w:t xml:space="preserve">is placed </w:t>
-      </w:r>
-      <w:r>
-        <w:rPr>
-          <w:lang w:eastAsia="it-IT"/>
-          <w14:ligatures w14:val="standard"/>
-        </w:rPr>
-        <w:t xml:space="preserve">in </w:t>
-      </w:r>
-      <w:r>
-        <w:rPr>
-          <w:b/>
-          <w:lang w:eastAsia="it-IT"/>
-          <w14:ligatures w14:val="standard"/>
-        </w:rPr>
-        <w:t>MS</w:t>
-      </w:r>
-      <w:r>
-        <w:rPr>
-          <w:b/>
-          <w:lang w:eastAsia="it-IT"/>
-          <w14:ligatures w14:val="standard"/>
-        </w:rPr>
-        <w:t xml:space="preserve"> </w:t>
-      </w:r>
-      <w:r>
-        <w:rPr>
-          <w:b/>
-          <w:lang w:eastAsia="it-IT"/>
-          <w14:ligatures w14:val="standard"/>
-        </w:rPr>
-        <w:t>Word</w:t>
-      </w:r>
-      <w:r>
-        <w:rPr>
-          <w:b/>
-          <w:lang w:eastAsia="it-IT"/>
-          <w14:ligatures w14:val="standard"/>
-        </w:rPr>
-        <w:t xml:space="preserve"> 2010</w:t>
-      </w:r>
-      <w:r>
-        <w:rPr>
-          <w:lang w:eastAsia="it-IT"/>
-          <w14:ligatures w14:val="standard"/>
-        </w:rPr>
-        <w:t xml:space="preserve">. </w:t>
-      </w:r>
-      <w:r>
-        <w:rPr>
-          <w14:ligatures w14:val="standard"/>
-        </w:rPr>
-        <w:t>To add alternative text to a picture in Word 2010, follow these steps:</w:t>
-      </w:r>
-    </w:p>
-    <w:p>
-      <w:pPr>
-        <w:pStyle w:val="ListParagraph"/>
-        <w:numPr>
-          <w:ilvl w:val="0"/>
-          <w:numId w:val="30"/>
-        </w:numPr>
-        <w:shd w:val="clear" w:color="auto" w:fill="FFFFFF"/>
-        <w:spacing w:before="100" w:beforeAutospacing="1" w:after="100" w:afterAutospacing="1" w:line="240" w:lineRule="auto"/>
-        <w:rPr>
-          <w14:ligatures w14:val="standard"/>
-        </w:rPr>
-      </w:pPr>
-      <w:r>
-        <w:rPr>
-          <w14:ligatures w14:val="standard"/>
-        </w:rPr>
-        <w:t>In a Word 2010 document, insert a picture.</w:t>
-      </w:r>
-    </w:p>
-    <w:p>
-      <w:pPr>
-        <w:pStyle w:val="ListParagraph"/>
-        <w:numPr>
-          <w:ilvl w:val="0"/>
-          <w:numId w:val="30"/>
-        </w:numPr>
-        <w:shd w:val="clear" w:color="auto" w:fill="FFFFFF"/>
-        <w:spacing w:before="100" w:beforeAutospacing="1" w:after="100" w:afterAutospacing="1" w:line="240" w:lineRule="auto"/>
-        <w:rPr>
-          <w14:ligatures w14:val="standard"/>
-        </w:rPr>
-      </w:pPr>
-      <w:r>
-        <w:rPr>
-          <w14:ligatures w14:val="standard"/>
-        </w:rPr>
-        <w:t>Right c</w:t>
-      </w:r>
-      <w:r>
-        <w:rPr>
-          <w14:ligatures w14:val="standard"/>
-        </w:rPr>
-        <w:t xml:space="preserve">lick </w:t>
-      </w:r>
-      <w:r>
-        <w:rPr>
-          <w14:ligatures w14:val="standard"/>
-        </w:rPr>
-        <w:t xml:space="preserve">on the inserted picture and select </w:t>
-      </w:r>
-      <w:r>
-        <w:rPr>
-          <w14:ligatures w14:val="standard"/>
-        </w:rPr>
-        <w:t>the</w:t>
-      </w:r>
-      <w:r>
-        <w:rPr>
-          <w14:ligatures w14:val="standard"/>
-        </w:rPr>
-        <w:t xml:space="preserve"> </w:t>
-      </w:r>
-      <w:r>
-        <w:rPr>
-          <w:b/>
-          <w14:ligatures w14:val="standard"/>
-        </w:rPr>
-        <w:t>Format Picture</w:t>
-      </w:r>
-      <w:r>
-        <w:rPr>
-          <w14:ligatures w14:val="standard"/>
-        </w:rPr>
-        <w:t xml:space="preserve"> option</w:t>
-      </w:r>
-      <w:r>
-        <w:rPr>
-          <w14:ligatures w14:val="standard"/>
-        </w:rPr>
-        <w:t>.</w:t>
-      </w:r>
-    </w:p>
-    <w:p>
-      <w:pPr>
-        <w:pStyle w:val="ListParagraph"/>
-        <w:numPr>
-          <w:ilvl w:val="0"/>
-          <w:numId w:val="30"/>
-        </w:numPr>
-        <w:shd w:val="clear" w:color="auto" w:fill="FFFFFF"/>
-        <w:spacing w:before="100" w:beforeAutospacing="1" w:after="100" w:afterAutospacing="1" w:line="240" w:lineRule="auto"/>
-        <w:rPr>
-          <w14:ligatures w14:val="standard"/>
-        </w:rPr>
-      </w:pPr>
-      <w:r>
-        <w:rPr>
-          <w14:ligatures w14:val="standard"/>
-        </w:rPr>
-        <w:t xml:space="preserve">Select </w:t>
-      </w:r>
-      <w:r>
-        <w:rPr>
-          <w14:ligatures w14:val="standard"/>
-        </w:rPr>
-        <w:t xml:space="preserve">the </w:t>
-      </w:r>
-      <w:r>
-        <w:rPr>
-          <w:b/>
-          <w14:ligatures w14:val="standard"/>
-        </w:rPr>
-        <w:t>Alt Txt</w:t>
-      </w:r>
-      <w:r>
-        <w:rPr>
-          <w14:ligatures w14:val="standard"/>
-        </w:rPr>
-        <w:t xml:space="preserve"> option from the left</w:t>
-      </w:r>
-      <w:r>
-        <w:rPr>
-          <w14:ligatures w14:val="standard"/>
-        </w:rPr>
-        <w:t>-</w:t>
-      </w:r>
-      <w:r>
-        <w:rPr>
-          <w14:ligatures w14:val="standard"/>
-        </w:rPr>
-        <w:t>side panel options.</w:t>
-      </w:r>
-    </w:p>
-    <w:p>
-      <w:pPr>
-        <w:pStyle w:val="ListParagraph"/>
-        <w:numPr>
-          <w:ilvl w:val="0"/>
-          <w:numId w:val="30"/>
-        </w:numPr>
-        <w:shd w:val="clear" w:color="auto" w:fill="FFFFFF"/>
-        <w:spacing w:before="100" w:beforeAutospacing="1" w:after="100" w:afterAutospacing="1" w:line="240" w:lineRule="auto"/>
-        <w:rPr>
-          <w14:ligatures w14:val="standard"/>
-        </w:rPr>
-      </w:pPr>
-      <w:r>
-        <w:rPr>
-          <w14:ligatures w14:val="standard"/>
-        </w:rPr>
-        <w:t xml:space="preserve">In the </w:t>
-      </w:r>
-      <w:r>
-        <w:rPr>
-          <w14:ligatures w14:val="standard"/>
-        </w:rPr>
-        <w:t>"</w:t>
-      </w:r>
-      <w:r>
-        <w:rPr>
-          <w14:ligatures w14:val="standard"/>
-        </w:rPr>
-        <w:t>Title:</w:t>
-      </w:r>
-      <w:r>
-        <w:rPr>
-          <w14:ligatures w14:val="standard"/>
-        </w:rPr>
-        <w:t>"</w:t>
-      </w:r>
-      <w:r>
-        <w:rPr>
-          <w14:ligatures w14:val="standard"/>
-        </w:rPr>
-        <w:t xml:space="preserve"> and </w:t>
-      </w:r>
-      <w:r>
-        <w:rPr>
-          <w14:ligatures w14:val="standard"/>
-        </w:rPr>
-        <w:t>"</w:t>
-      </w:r>
-      <w:r>
-        <w:rPr>
-          <w14:ligatures w14:val="standard"/>
-        </w:rPr>
-        <w:t>Description:</w:t>
-      </w:r>
-      <w:r>
-        <w:rPr>
-          <w14:ligatures w14:val="standard"/>
-        </w:rPr>
-        <w:t>"</w:t>
-      </w:r>
-      <w:r>
-        <w:rPr>
-          <w14:ligatures w14:val="standard"/>
-        </w:rPr>
-        <w:t xml:space="preserve"> text boxes</w:t>
-      </w:r>
-      <w:r>
-        <w:rPr>
-          <w14:ligatures w14:val="standard"/>
-        </w:rPr>
-        <w:t>,</w:t>
-      </w:r>
-      <w:r>
-        <w:rPr>
-          <w14:ligatures w14:val="standard"/>
-        </w:rPr>
-        <w:t xml:space="preserve"> type the text you want to represent the picture, and then click </w:t>
-      </w:r>
-      <w:r>
-        <w:rPr>
-          <w14:ligatures w14:val="standard"/>
-        </w:rPr>
-        <w:t>"</w:t>
-      </w:r>
-      <w:r>
-        <w:rPr>
-          <w14:ligatures w14:val="standard"/>
-        </w:rPr>
-        <w:t>Close</w:t>
-      </w:r>
-      <w:r>
-        <w:rPr>
-          <w14:ligatures w14:val="standard"/>
-        </w:rPr>
-        <w:t>"</w:t>
-      </w:r>
-      <w:r>
-        <w:rPr>
-          <w14:ligatures w14:val="standard"/>
-        </w:rPr>
-        <w:t>.</w:t>
-      </w:r>
-    </w:p>
-    <w:p>
-      <w:pPr>
-        <w:pStyle w:val="Para"/>
-        <w:jc w:val="both"/>
-        <w:rPr>
-          <w14:ligatures w14:val="standard"/>
-        </w:rPr>
-      </w:pPr>
-      <w:r>
-        <w:rPr>
-          <w:lang w:eastAsia="it-IT"/>
-          <w14:ligatures w14:val="standard"/>
-        </w:rPr>
-        <w:t xml:space="preserve">Below are steps to place alt-txt value in </w:t>
-      </w:r>
-      <w:r>
-        <w:rPr>
-          <w:b/>
-          <w:lang w:eastAsia="it-IT"/>
-          <w14:ligatures w14:val="standard"/>
-        </w:rPr>
-        <w:t>MS Word 201</w:t>
-      </w:r>
-      <w:r>
-        <w:rPr>
-          <w:b/>
-          <w:lang w:eastAsia="it-IT"/>
-          <w14:ligatures w14:val="standard"/>
-        </w:rPr>
-        <w:t>3</w:t>
-      </w:r>
-      <w:r>
-        <w:rPr>
-          <w:b/>
-          <w:lang w:eastAsia="it-IT"/>
-          <w14:ligatures w14:val="standard"/>
-        </w:rPr>
-        <w:t>/2016</w:t>
-      </w:r>
-      <w:r>
-        <w:rPr>
-          <w:lang w:eastAsia="it-IT"/>
-          <w14:ligatures w14:val="standard"/>
-        </w:rPr>
-        <w:t xml:space="preserve">. </w:t>
-      </w:r>
-      <w:r>
-        <w:rPr>
-          <w14:ligatures w14:val="standard"/>
-        </w:rPr>
-        <w:t>To add alternative text to a picture in Word 201</w:t>
-      </w:r>
-      <w:r>
-        <w:rPr>
-          <w14:ligatures w14:val="standard"/>
-        </w:rPr>
-        <w:t>3</w:t>
-      </w:r>
-      <w:r>
-        <w:rPr>
-          <w14:ligatures w14:val="standard"/>
-        </w:rPr>
-        <w:t>/2016</w:t>
-      </w:r>
-      <w:r>
-        <w:rPr>
-          <w14:ligatures w14:val="standard"/>
-        </w:rPr>
-        <w:t>, follow these steps:</w:t>
-      </w:r>
-    </w:p>
-    <w:p>
-      <w:pPr>
-        <w:pStyle w:val="ListParagraph"/>
-        <w:numPr>
-          <w:ilvl w:val="0"/>
-          <w:numId w:val="31"/>
-        </w:numPr>
-        <w:shd w:val="clear" w:color="auto" w:fill="FFFFFF"/>
-        <w:spacing w:before="100" w:beforeAutospacing="1" w:after="100" w:afterAutospacing="1" w:line="240" w:lineRule="auto"/>
-        <w:rPr>
-          <w14:ligatures w14:val="standard"/>
-        </w:rPr>
-      </w:pPr>
-      <w:r>
-        <w:rPr>
-          <w14:ligatures w14:val="standard"/>
-        </w:rPr>
-        <w:t>In a Word 201</w:t>
-      </w:r>
-      <w:r>
-        <w:rPr>
-          <w14:ligatures w14:val="standard"/>
-        </w:rPr>
-        <w:t>3</w:t>
-      </w:r>
-      <w:r>
-        <w:rPr>
-          <w14:ligatures w14:val="standard"/>
-        </w:rPr>
-        <w:t>/2016</w:t>
-      </w:r>
-      <w:r>
-        <w:rPr>
-          <w14:ligatures w14:val="standard"/>
-        </w:rPr>
-        <w:t xml:space="preserve"> document, insert a picture.</w:t>
-      </w:r>
-    </w:p>
-    <w:p>
-      <w:pPr>
-        <w:pStyle w:val="ListParagraph"/>
-        <w:numPr>
-          <w:ilvl w:val="0"/>
-          <w:numId w:val="31"/>
-        </w:numPr>
-        <w:shd w:val="clear" w:color="auto" w:fill="FFFFFF"/>
-        <w:spacing w:before="100" w:beforeAutospacing="1" w:after="100" w:afterAutospacing="1" w:line="240" w:lineRule="auto"/>
-        <w:rPr>
-          <w14:ligatures w14:val="standard"/>
-        </w:rPr>
-      </w:pPr>
-      <w:r>
-        <w:rPr>
-          <w14:ligatures w14:val="standard"/>
-        </w:rPr>
-        <w:t xml:space="preserve">Right click on the inserted picture and select </w:t>
-      </w:r>
-      <w:r>
-        <w:rPr>
-          <w14:ligatures w14:val="standard"/>
-        </w:rPr>
-        <w:t>the</w:t>
-      </w:r>
-      <w:r>
-        <w:rPr>
-          <w14:ligatures w14:val="standard"/>
-        </w:rPr>
-        <w:t xml:space="preserve"> </w:t>
-      </w:r>
-      <w:r>
-        <w:rPr>
-          <w:b/>
-          <w14:ligatures w14:val="standard"/>
-        </w:rPr>
-        <w:t>Format Picture</w:t>
-      </w:r>
-      <w:r>
-        <w:rPr>
-          <w14:ligatures w14:val="standard"/>
-        </w:rPr>
-        <w:t xml:space="preserve"> option</w:t>
-      </w:r>
-      <w:r>
-        <w:rPr>
-          <w14:ligatures w14:val="standard"/>
-        </w:rPr>
-        <w:t>.</w:t>
-      </w:r>
-    </w:p>
-    <w:p>
-      <w:pPr>
-        <w:pStyle w:val="ListParagraph"/>
-        <w:numPr>
-          <w:ilvl w:val="0"/>
-          <w:numId w:val="31"/>
-        </w:numPr>
-        <w:shd w:val="clear" w:color="auto" w:fill="FFFFFF"/>
-        <w:spacing w:before="100" w:beforeAutospacing="1" w:after="100" w:afterAutospacing="1" w:line="240" w:lineRule="auto"/>
-        <w:rPr>
-          <w14:ligatures w14:val="standard"/>
-        </w:rPr>
-      </w:pPr>
-      <w:r>
-        <w:rPr>
-          <w14:ligatures w14:val="standard"/>
-        </w:rPr>
-        <w:t xml:space="preserve">In the settings at the right </w:t>
-      </w:r>
-      <w:r>
-        <w:rPr>
-          <w14:ligatures w14:val="standard"/>
-        </w:rPr>
-        <w:t xml:space="preserve">side </w:t>
-      </w:r>
-      <w:r>
-        <w:rPr>
-          <w14:ligatures w14:val="standard"/>
-        </w:rPr>
-        <w:t xml:space="preserve">of the window, click on the </w:t>
-      </w:r>
-      <w:r>
-        <w:rPr>
-          <w14:ligatures w14:val="standard"/>
-        </w:rPr>
-        <w:t>"</w:t>
-      </w:r>
-      <w:r>
-        <w:rPr>
-          <w14:ligatures w14:val="standard"/>
-        </w:rPr>
-        <w:t>Layout &amp; Properties</w:t>
-      </w:r>
-      <w:r>
-        <w:rPr>
-          <w14:ligatures w14:val="standard"/>
-        </w:rPr>
-        <w:t>"</w:t>
-      </w:r>
-      <w:r>
-        <w:rPr>
-          <w14:ligatures w14:val="standard"/>
-        </w:rPr>
-        <w:t xml:space="preserve"> icon (3rd option)</w:t>
-      </w:r>
-      <w:r>
-        <w:rPr>
-          <w14:ligatures w14:val="standard"/>
-        </w:rPr>
-        <w:t>.</w:t>
-      </w:r>
-      <w:r>
-        <w:rPr>
-          <w14:ligatures w14:val="standard"/>
-        </w:rPr>
-        <w:t xml:space="preserve"> </w:t>
-      </w:r>
-    </w:p>
-    <w:p>
-      <w:pPr>
-        <w:pStyle w:val="ListParagraph"/>
-        <w:numPr>
-          <w:ilvl w:val="0"/>
-          <w:numId w:val="31"/>
-        </w:numPr>
-        <w:shd w:val="clear" w:color="auto" w:fill="FFFFFF"/>
-        <w:spacing w:before="100" w:beforeAutospacing="1" w:after="100" w:afterAutospacing="1" w:line="240" w:lineRule="auto"/>
-        <w:rPr>
-          <w14:ligatures w14:val="standard"/>
-        </w:rPr>
-      </w:pPr>
-      <w:r>
-        <w:rPr>
-          <w14:ligatures w14:val="standard"/>
-        </w:rPr>
-        <w:t xml:space="preserve">Expand </w:t>
-      </w:r>
-      <w:r>
-        <w:rPr>
-          <w:b/>
-          <w14:ligatures w14:val="standard"/>
-        </w:rPr>
-        <w:t>Alt Txt</w:t>
-      </w:r>
-      <w:r>
-        <w:rPr>
-          <w14:ligatures w14:val="standard"/>
-        </w:rPr>
-        <w:t xml:space="preserve"> option.</w:t>
-      </w:r>
-    </w:p>
-    <w:p>
-      <w:pPr>
-        <w:pStyle w:val="ListParagraph"/>
-        <w:numPr>
-          <w:ilvl w:val="0"/>
-          <w:numId w:val="31"/>
-        </w:numPr>
-        <w:shd w:val="clear" w:color="auto" w:fill="FFFFFF"/>
-        <w:spacing w:before="100" w:beforeAutospacing="1" w:after="100" w:afterAutospacing="1" w:line="240" w:lineRule="auto"/>
-        <w:rPr>
-          <w14:ligatures w14:val="standard"/>
-        </w:rPr>
-      </w:pPr>
-      <w:r>
-        <w:rPr>
-          <w14:ligatures w14:val="standard"/>
-        </w:rPr>
-        <w:t xml:space="preserve">In the </w:t>
-      </w:r>
-      <w:r>
-        <w:rPr>
-          <w14:ligatures w14:val="standard"/>
-        </w:rPr>
-        <w:t>"</w:t>
-      </w:r>
-      <w:r>
-        <w:rPr>
-          <w14:ligatures w14:val="standard"/>
-        </w:rPr>
-        <w:t>Title:</w:t>
-      </w:r>
-      <w:r>
-        <w:rPr>
-          <w14:ligatures w14:val="standard"/>
-        </w:rPr>
-        <w:t>"</w:t>
-      </w:r>
-      <w:r>
-        <w:rPr>
-          <w14:ligatures w14:val="standard"/>
-        </w:rPr>
-        <w:t xml:space="preserve"> and </w:t>
-      </w:r>
-      <w:r>
-        <w:rPr>
-          <w14:ligatures w14:val="standard"/>
-        </w:rPr>
-        <w:t>"</w:t>
-      </w:r>
-      <w:r>
-        <w:rPr>
-          <w14:ligatures w14:val="standard"/>
-        </w:rPr>
-        <w:t>Description:</w:t>
-      </w:r>
-      <w:r>
-        <w:rPr>
-          <w14:ligatures w14:val="standard"/>
-        </w:rPr>
-        <w:t>"</w:t>
-      </w:r>
-      <w:r>
-        <w:rPr>
-          <w14:ligatures w14:val="standard"/>
-        </w:rPr>
-        <w:t xml:space="preserve"> text boxes</w:t>
-      </w:r>
-      <w:r>
-        <w:rPr>
-          <w14:ligatures w14:val="standard"/>
-        </w:rPr>
-        <w:t>,</w:t>
-      </w:r>
-      <w:r>
-        <w:rPr>
-          <w14:ligatures w14:val="standard"/>
-        </w:rPr>
-        <w:t xml:space="preserve"> type the text you want to represent the picture, and then click </w:t>
-      </w:r>
-      <w:r>
-        <w:rPr>
-          <w14:ligatures w14:val="standard"/>
-        </w:rPr>
-        <w:t>"</w:t>
-      </w:r>
-      <w:r>
-        <w:rPr>
-          <w14:ligatures w14:val="standard"/>
-        </w:rPr>
-        <w:t>Close</w:t>
-      </w:r>
-      <w:r>
-        <w:rPr>
-          <w14:ligatures w14:val="standard"/>
-        </w:rPr>
-        <w:t>"</w:t>
-      </w:r>
-      <w:r>
-        <w:rPr>
-          <w14:ligatures w14:val="standard"/>
-        </w:rPr>
-        <w:t>.</w:t>
-      </w:r>
-    </w:p>
-    <w:p>
-      <w:pPr>
-        <w:pStyle w:val="Para"/>
-        <w:jc w:val="both"/>
-        <w:rPr>
-          <w14:ligatures w14:val="standard"/>
-        </w:rPr>
-      </w:pPr>
-      <w:r>
-        <w:rPr>
-          <w:rFonts w:ascii="Linux Biolinum" w:hAnsi="Linux Biolinum" w:cs="Linux Biolinum"/>
-          <w:i/>
-          <w14:ligatures w14:val="standard"/>
-        </w:rPr>
-        <w:t>1.1</w:t>
-      </w:r>
-      <w:r>
-        <w:rPr>
-          <w:rStyle w:val="Label"/>
-          <w:rFonts w:cs="Linux Libertine"/>
-          <w:i/>
-          <w14:ligatures w14:val="standard"/>
-        </w:rPr>
-        <w:t>.1</w:t>
-      </w:r>
-      <w:r>
-        <w:rPr>
-          <w:rFonts w:ascii="Linux Biolinum" w:hAnsi="Linux Biolinum" w:cs="Linux Biolinum"/>
-          <w:i/>
-          <w14:ligatures w14:val="standard"/>
-        </w:rPr>
-        <w:t xml:space="preserve"> Heading Level 3. </w:t>
-      </w:r>
-      <w:r>
-        <w:rPr>
-          <w:lang w:eastAsia="it-IT"/>
-          <w14:ligatures w14:val="standard"/>
-        </w:rPr>
-        <w:t xml:space="preserve">Insert paragraph text </w:t>
-      </w:r>
-      <w:r>
-        <w:rPr>
-          <w14:ligatures w14:val="standard"/>
-        </w:rPr>
-        <w:t xml:space="preserve">here. </w:t>
-      </w:r>
-      <w:r>
-        <w:rPr>
-          <w:lang w:eastAsia="it-IT"/>
-          <w14:ligatures w14:val="standard"/>
-        </w:rPr>
-        <w:t xml:space="preserve">Insert paragraph text </w:t>
-      </w:r>
-      <w:r>
-        <w:rPr>
-          <w14:ligatures w14:val="standard"/>
-        </w:rPr>
-        <w:t xml:space="preserve">here. </w:t>
-      </w:r>
-      <w:r>
-        <w:rPr>
-          <w:lang w:eastAsia="it-IT"/>
-          <w14:ligatures w14:val="standard"/>
-        </w:rPr>
-        <w:t xml:space="preserve">Insert paragraph text </w:t>
-      </w:r>
-      <w:r>
-        <w:rPr>
-          <w14:ligatures w14:val="standard"/>
-        </w:rPr>
-        <w:t xml:space="preserve">here. </w:t>
-      </w:r>
-      <w:r>
-        <w:rPr>
-          <w:lang w:eastAsia="it-IT"/>
-          <w14:ligatures w14:val="standard"/>
-        </w:rPr>
-        <w:t xml:space="preserve">Insert paragraph text </w:t>
-      </w:r>
-      <w:r>
-        <w:rPr>
-          <w14:ligatures w14:val="standard"/>
-        </w:rPr>
-        <w:t xml:space="preserve">here. </w:t>
-      </w:r>
-      <w:r>
-        <w:rPr>
-          <w:lang w:eastAsia="it-IT"/>
-          <w14:ligatures w14:val="standard"/>
-        </w:rPr>
-        <w:t xml:space="preserve">Insert paragraph text </w:t>
-      </w:r>
-      <w:r>
-        <w:rPr>
-          <w14:ligatures w14:val="standard"/>
-        </w:rPr>
-        <w:t xml:space="preserve">here. </w:t>
-      </w:r>
-      <w:r>
-        <w:rPr>
-          <w:lang w:eastAsia="it-IT"/>
-          <w14:ligatures w14:val="standard"/>
-        </w:rPr>
-        <w:t xml:space="preserve">Insert paragraph text </w:t>
-      </w:r>
-      <w:r>
-        <w:rPr>
-          <w14:ligatures w14:val="standard"/>
-        </w:rPr>
-        <w:t xml:space="preserve">here. </w:t>
-      </w:r>
-      <w:r>
-        <w:rPr>
-          <w:lang w:eastAsia="it-IT"/>
-          <w14:ligatures w14:val="standard"/>
-        </w:rPr>
-        <w:t xml:space="preserve">Insert paragraph text </w:t>
-      </w:r>
-      <w:r>
-        <w:rPr>
-          <w14:ligatures w14:val="standard"/>
-        </w:rPr>
-        <w:t>here.</w:t>
-      </w:r>
-      <w:r>
-        <w:rPr>
-          <w14:ligatures w14:val="standard"/>
-        </w:rPr>
-        <w:t xml:space="preserve"> </w:t>
-      </w:r>
-      <w:r>
-        <w:rPr>
-          <w:lang w:eastAsia="it-IT"/>
-          <w14:ligatures w14:val="standard"/>
-        </w:rPr>
-        <w:t xml:space="preserve">Insert paragraph text </w:t>
-      </w:r>
-      <w:r>
-        <w:rPr>
-          <w14:ligatures w14:val="standard"/>
-        </w:rPr>
-        <w:t xml:space="preserve">here. </w:t>
-      </w:r>
-      <w:r>
-        <w:rPr>
-          <w:lang w:eastAsia="it-IT"/>
-          <w14:ligatures w14:val="standard"/>
-        </w:rPr>
-        <w:t xml:space="preserve">Insert paragraph text </w:t>
-      </w:r>
-      <w:r>
-        <w:rPr>
-          <w14:ligatures w14:val="standard"/>
-        </w:rPr>
-        <w:t xml:space="preserve">here. </w:t>
-      </w:r>
-      <w:r>
-        <w:rPr>
-          <w:lang w:eastAsia="it-IT"/>
-          <w14:ligatures w14:val="standard"/>
-        </w:rPr>
-        <w:t xml:space="preserve">Insert paragraph text </w:t>
-      </w:r>
-      <w:r>
-        <w:rPr>
-          <w14:ligatures w14:val="standard"/>
-        </w:rPr>
-        <w:t xml:space="preserve">here. </w:t>
-      </w:r>
-      <w:r>
-        <w:rPr>
-          <w:lang w:eastAsia="it-IT"/>
-          <w14:ligatures w14:val="standard"/>
-        </w:rPr>
-        <w:t xml:space="preserve">Insert paragraph text </w:t>
-      </w:r>
-      <w:r>
-        <w:rPr>
-          <w14:ligatures w14:val="standard"/>
-        </w:rPr>
-        <w:t>here.</w:t>
-      </w:r>
-    </w:p>
-    <w:p>
-      <w:pPr>
-        <w:pStyle w:val="Para"/>
-        <w:jc w:val="both"/>
-        <w:rPr>
-          <w:lang w:eastAsia="ja-JP"/>
-          <w14:ligatures w14:val="standard"/>
-        </w:rPr>
-      </w:pPr>
-      <w:r>
-        <w:rPr>
-          <w:rStyle w:val="Label"/>
-          <w:rFonts w:cs="Linux Libertine"/>
-          <w:i/>
-          <w14:ligatures w14:val="standard"/>
-        </w:rPr>
-        <w:t>1.1.1.1</w:t>
-      </w:r>
-      <w:r>
-        <w:rPr>
-          <w:rFonts w:cs="Linux Libertine"/>
-          <w:i/>
-          <w:sz w:val="20"/>
-          <w14:ligatures w14:val="standard"/>
-        </w:rPr>
-        <w:t xml:space="preserve"> Heading Level 4. </w:t>
-      </w:r>
-      <w:r>
-        <w:rPr>
-          <w:lang w:eastAsia="it-IT"/>
-          <w14:ligatures w14:val="standard"/>
-        </w:rPr>
-        <w:t xml:space="preserve">Insert paragraph text </w:t>
-      </w:r>
-      <w:r>
-        <w:rPr>
-          <w14:ligatures w14:val="standard"/>
-        </w:rPr>
-        <w:t xml:space="preserve">here. </w:t>
-      </w:r>
-      <w:r>
-        <w:rPr>
-          <w:lang w:eastAsia="it-IT"/>
-          <w14:ligatures w14:val="standard"/>
-        </w:rPr>
-        <w:t xml:space="preserve">Insert paragraph text </w:t>
-      </w:r>
-      <w:r>
-        <w:rPr>
-          <w14:ligatures w14:val="standard"/>
-        </w:rPr>
-        <w:t xml:space="preserve">here. </w:t>
-      </w:r>
-      <w:r>
-        <w:rPr>
-          <w:lang w:eastAsia="it-IT"/>
-          <w14:ligatures w14:val="standard"/>
-        </w:rPr>
-        <w:t xml:space="preserve">Insert paragraph text </w:t>
-      </w:r>
-      <w:r>
-        <w:rPr>
-          <w14:ligatures w14:val="standard"/>
-        </w:rPr>
-        <w:t xml:space="preserve">here. </w:t>
-      </w:r>
-      <w:r>
-        <w:rPr>
-          <w:lang w:eastAsia="it-IT"/>
-          <w14:ligatures w14:val="standard"/>
-        </w:rPr>
-        <w:t xml:space="preserve">Insert paragraph text </w:t>
-      </w:r>
-      <w:r>
-        <w:rPr>
-          <w14:ligatures w14:val="standard"/>
-        </w:rPr>
-        <w:t xml:space="preserve">here. </w:t>
-      </w:r>
-      <w:r>
-        <w:rPr>
-          <w:lang w:eastAsia="it-IT"/>
-          <w14:ligatures w14:val="standard"/>
-        </w:rPr>
-        <w:t xml:space="preserve">Insert paragraph text </w:t>
-      </w:r>
-      <w:r>
-        <w:rPr>
-          <w14:ligatures w14:val="standard"/>
-        </w:rPr>
-        <w:t xml:space="preserve">here. </w:t>
-      </w:r>
-      <w:r>
-        <w:rPr>
-          <w:lang w:eastAsia="it-IT"/>
-          <w14:ligatures w14:val="standard"/>
-        </w:rPr>
-        <w:t xml:space="preserve">Insert paragraph text </w:t>
-      </w:r>
-      <w:r>
-        <w:rPr>
-          <w14:ligatures w14:val="standard"/>
-        </w:rPr>
-        <w:t xml:space="preserve">here. </w:t>
-      </w:r>
-      <w:r>
-        <w:rPr>
-          <w:lang w:eastAsia="it-IT"/>
-          <w14:ligatures w14:val="standard"/>
-        </w:rPr>
-        <w:t xml:space="preserve">Insert paragraph text </w:t>
-      </w:r>
-      <w:r>
-        <w:rPr>
-          <w14:ligatures w14:val="standard"/>
-        </w:rPr>
-        <w:t>here.</w:t>
-      </w:r>
-      <w:r>
-        <w:rPr>
-          <w14:ligatures w14:val="standard"/>
-        </w:rPr>
-        <w:t xml:space="preserve"> </w:t>
-      </w:r>
-      <w:r>
-        <w:rPr>
-          <w:lang w:eastAsia="it-IT"/>
-          <w14:ligatures w14:val="standard"/>
-        </w:rPr>
-        <w:t xml:space="preserve">Insert paragraph text </w:t>
-      </w:r>
-      <w:r>
-        <w:rPr>
-          <w14:ligatures w14:val="standard"/>
-        </w:rPr>
-        <w:t xml:space="preserve">here. </w:t>
-      </w:r>
-      <w:r>
-        <w:rPr>
-          <w:lang w:eastAsia="it-IT"/>
-          <w14:ligatures w14:val="standard"/>
-        </w:rPr>
-        <w:t xml:space="preserve">Insert paragraph text </w:t>
-      </w:r>
-      <w:r>
-        <w:rPr>
-          <w14:ligatures w14:val="standard"/>
-        </w:rPr>
-        <w:t xml:space="preserve">here. </w:t>
-      </w:r>
-      <w:r>
-        <w:rPr>
-          <w:lang w:eastAsia="it-IT"/>
-          <w14:ligatures w14:val="standard"/>
-        </w:rPr>
-        <w:t xml:space="preserve">Insert paragraph text </w:t>
-      </w:r>
-      <w:r>
-        <w:rPr>
-          <w14:ligatures w14:val="standard"/>
-        </w:rPr>
-        <w:t xml:space="preserve">here. </w:t>
-      </w:r>
-      <w:r>
-        <w:rPr>
-          <w:lang w:eastAsia="it-IT"/>
-          <w14:ligatures w14:val="standard"/>
-        </w:rPr>
-        <w:t xml:space="preserve">Insert paragraph text </w:t>
-      </w:r>
-      <w:r>
-        <w:rPr>
-          <w14:ligatures w14:val="standard"/>
-        </w:rPr>
-        <w:t>here.</w:t>
-      </w:r>
-    </w:p>
-    <w:p>
-      <w:pPr>
-        <w:pStyle w:val="AckHead"/>
-        <w:rPr>
-          <w14:ligatures w14:val="standard"/>
-        </w:rPr>
-      </w:pPr>
-      <w:r>
-        <w:rPr>
-          <w14:ligatures w14:val="standard"/>
-        </w:rPr>
-        <w:t>ACKNOWLEDGMENTS</w:t>
+        <w:t xml:space="preserve"> is shared within team scrum meetings.</w:t>
       </w:r>
       <w:bookmarkStart w:id="0" w:name="_GoBack"/>
       <w:bookmarkEnd w:id="0"/>
     </w:p>
     <w:p>
       <w:pPr>
+        <w:pStyle w:val="FigureCaption"/>
+        <w:jc w:val="both"/>
+        <w:rPr>
+          <w:b w:val="0"/>
+          <w:bCs/>
+          <w:lang w:eastAsia="ja-JP"/>
+          <w14:ligatures w14:val="standard"/>
+        </w:rPr>
+      </w:pPr>
+      <w:r>
+        <w:rPr>
+          <w:rStyle w:val="Label"/>
+          <w14:ligatures w14:val="standard"/>
+        </w:rPr>
+        <w:t>Table</w:t>
+      </w:r>
+      <w:r>
+        <w:rPr>
+          <w:rStyle w:val="Label"/>
+          <w14:ligatures w14:val="standard"/>
+        </w:rPr>
+        <w:t xml:space="preserve"> 1:</w:t>
+      </w:r>
+      <w:r>
+        <w:rPr>
+          <w:rStyle w:val="Label"/>
+          <w14:ligatures w14:val="standard"/>
+        </w:rPr>
+        <w:t xml:space="preserve"> Modified SoS meeting questions </w:t>
+      </w:r>
+      <w:sdt>
+        <w:sdtPr>
+          <w:rPr>
+            <w:rStyle w:val="Label"/>
+            <w14:ligatures w14:val="standard"/>
+          </w:rPr>
+          <w:id w:val="1455138552"/>
+          <w:citation/>
+        </w:sdtPr>
+        <w:sdtContent>
+          <w:r>
+            <w:rPr>
+              <w:rStyle w:val="Label"/>
+              <w14:ligatures w14:val="standard"/>
+            </w:rPr>
+            <w:fldChar w:fldCharType="begin"/>
+          </w:r>
+          <w:r>
+            <w:rPr>
+              <w:rStyle w:val="Label"/>
+              <w14:ligatures w14:val="standard"/>
+            </w:rPr>
+            <w:instrText xml:space="preserve"> CITATION Pra12 \l 1033 </w:instrText>
+          </w:r>
+          <w:r>
+            <w:rPr>
+              <w:rStyle w:val="Label"/>
+              <w14:ligatures w14:val="standard"/>
+            </w:rPr>
+            <w:fldChar w:fldCharType="separate"/>
+          </w:r>
+          <w:r>
+            <w:rPr>
+              <w:noProof/>
+              <w14:ligatures w14:val="standard"/>
+            </w:rPr>
+            <w:t>[2]</w:t>
+          </w:r>
+          <w:r>
+            <w:rPr>
+              <w:rStyle w:val="Label"/>
+              <w14:ligatures w14:val="standard"/>
+            </w:rPr>
+            <w:fldChar w:fldCharType="end"/>
+          </w:r>
+        </w:sdtContent>
+      </w:sdt>
+      <w:r>
+        <w:rPr>
+          <w:lang w:eastAsia="ja-JP"/>
+          <w14:ligatures w14:val="standard"/>
+        </w:rPr>
+        <w:t>.</w:t>
+      </w:r>
+    </w:p>
+    <w:tbl>
+      <w:tblPr>
+        <w:tblStyle w:val="TableGrid"/>
+        <w:tblW w:w="0" w:type="auto"/>
+        <w:tblLook w:val="04A0" w:firstRow="1" w:lastRow="0" w:firstColumn="1" w:lastColumn="0" w:noHBand="0" w:noVBand="1"/>
+      </w:tblPr>
+      <w:tblGrid>
+        <w:gridCol w:w="5016"/>
+      </w:tblGrid>
+      <w:tr>
+        <w:tc>
+          <w:tcPr>
+            <w:tcW w:w="5016" w:type="dxa"/>
+          </w:tcPr>
+          <w:p>
+            <w:pPr>
+              <w:pStyle w:val="FigureCaption"/>
+              <w:jc w:val="both"/>
+              <w:rPr>
+                <w:b w:val="0"/>
+                <w:bCs/>
+                <w:lang w:eastAsia="ja-JP"/>
+                <w14:ligatures w14:val="standard"/>
+              </w:rPr>
+            </w:pPr>
+            <w:r>
+              <w:rPr>
+                <w:b w:val="0"/>
+                <w:bCs/>
+                <w:lang w:eastAsia="ja-JP"/>
+                <w14:ligatures w14:val="standard"/>
+              </w:rPr>
+              <w:t>What did your team do since the previous meeting that is relevant to some other team?</w:t>
+            </w:r>
+          </w:p>
+        </w:tc>
+      </w:tr>
+      <w:tr>
+        <w:tc>
+          <w:tcPr>
+            <w:tcW w:w="5016" w:type="dxa"/>
+          </w:tcPr>
+          <w:p>
+            <w:pPr>
+              <w:pStyle w:val="FigureCaption"/>
+              <w:jc w:val="both"/>
+              <w:rPr>
+                <w:b w:val="0"/>
+                <w:bCs/>
+                <w:lang w:eastAsia="ja-JP"/>
+                <w14:ligatures w14:val="standard"/>
+              </w:rPr>
+            </w:pPr>
+            <w:r>
+              <w:rPr>
+                <w:b w:val="0"/>
+                <w:bCs/>
+                <w:lang w:eastAsia="ja-JP"/>
+                <w14:ligatures w14:val="standard"/>
+              </w:rPr>
+              <w:t>What will your team do by the next meeting that is relevant to other teams?</w:t>
+            </w:r>
+          </w:p>
+        </w:tc>
+      </w:tr>
+      <w:tr>
+        <w:tc>
+          <w:tcPr>
+            <w:tcW w:w="5016" w:type="dxa"/>
+          </w:tcPr>
+          <w:p>
+            <w:pPr>
+              <w:pStyle w:val="FigureCaption"/>
+              <w:jc w:val="both"/>
+              <w:rPr>
+                <w:b w:val="0"/>
+                <w:bCs/>
+                <w:lang w:eastAsia="ja-JP"/>
+                <w14:ligatures w14:val="standard"/>
+              </w:rPr>
+            </w:pPr>
+            <w:r>
+              <w:rPr>
+                <w:b w:val="0"/>
+                <w:bCs/>
+                <w:lang w:eastAsia="ja-JP"/>
+                <w14:ligatures w14:val="standard"/>
+              </w:rPr>
+              <w:t>What obstacles does your team have that affect other teams or require help from them?</w:t>
+            </w:r>
+          </w:p>
+        </w:tc>
+      </w:tr>
+    </w:tbl>
+    <w:p>
+      <w:pPr>
+        <w:pStyle w:val="FigureCaption"/>
+        <w:jc w:val="both"/>
+        <w:rPr>
+          <w:b w:val="0"/>
+          <w:bCs/>
+          <w:lang w:eastAsia="ja-JP"/>
+          <w14:ligatures w14:val="standard"/>
+        </w:rPr>
+      </w:pPr>
+    </w:p>
+    <w:p>
+      <w:pPr>
+        <w:pStyle w:val="Head1"/>
+        <w:spacing w:before="380"/>
+        <w:rPr>
+          <w14:ligatures w14:val="standard"/>
+        </w:rPr>
+      </w:pPr>
+      <w:r>
+        <w:rPr>
+          <w:rStyle w:val="Label"/>
+          <w14:ligatures w14:val="standard"/>
+        </w:rPr>
+        <w:lastRenderedPageBreak/>
+        <w:t>3</w:t>
+      </w:r>
+      <w:r>
+        <w:rPr>
+          <w14:ligatures w14:val="standard"/>
+        </w:rPr>
+        <w:t> </w:t>
+      </w:r>
+      <w:r>
+        <w:rPr>
+          <w14:ligatures w14:val="standard"/>
+        </w:rPr>
+        <w:t>The Significance of Project Architecture</w:t>
+      </w:r>
+    </w:p>
+    <w:p>
+      <w:pPr>
+        <w:pStyle w:val="FigureCaption"/>
+        <w:jc w:val="both"/>
+        <w:rPr>
+          <w:b w:val="0"/>
+          <w:bCs/>
+          <w:lang w:eastAsia="ja-JP"/>
+          <w14:ligatures w14:val="standard"/>
+        </w:rPr>
+      </w:pPr>
+    </w:p>
+    <w:p>
+      <w:pPr>
+        <w:pStyle w:val="Statements"/>
+        <w:rPr>
+          <w:lang w:eastAsia="ja-JP"/>
+          <w14:ligatures w14:val="standard"/>
+        </w:rPr>
+      </w:pPr>
+      <w:r>
+        <w:rPr>
+          <w:b/>
+          <w:lang w:eastAsia="ja-JP"/>
+          <w14:ligatures w14:val="standard"/>
+        </w:rPr>
+        <w:t>The</w:t>
+      </w:r>
+      <w:r>
+        <w:rPr>
+          <w:b/>
+          <w:lang w:eastAsia="ja-JP"/>
+          <w14:ligatures w14:val="standard"/>
+        </w:rPr>
+        <w:t>o</w:t>
+      </w:r>
+      <w:r>
+        <w:rPr>
+          <w:b/>
+          <w:lang w:eastAsia="ja-JP"/>
+          <w14:ligatures w14:val="standard"/>
+        </w:rPr>
+        <w:t>r</w:t>
+      </w:r>
+      <w:r>
+        <w:rPr>
+          <w:b/>
+          <w:lang w:eastAsia="ja-JP"/>
+          <w14:ligatures w14:val="standard"/>
+        </w:rPr>
+        <w:t>e</w:t>
+      </w:r>
+      <w:r>
+        <w:rPr>
+          <w:b/>
+          <w:lang w:eastAsia="ja-JP"/>
+          <w14:ligatures w14:val="standard"/>
+        </w:rPr>
+        <w:t>m</w:t>
+      </w:r>
+      <w:r>
+        <w:rPr>
+          <w:b/>
+          <w:lang w:eastAsia="ja-JP"/>
+          <w14:ligatures w14:val="standard"/>
+        </w:rPr>
+        <w:t>/Proof/Lemma</w:t>
+      </w:r>
+      <w:r>
+        <w:rPr>
+          <w:b/>
+          <w:lang w:eastAsia="ja-JP"/>
+          <w14:ligatures w14:val="standard"/>
+        </w:rPr>
+        <w:t>.</w:t>
+      </w:r>
+      <w:r>
+        <w:rPr>
+          <w:lang w:eastAsia="ja-JP"/>
+          <w14:ligatures w14:val="standard"/>
+        </w:rPr>
+        <w:t xml:space="preserve"> </w:t>
+      </w:r>
+      <w:r>
+        <w:rPr>
+          <w:szCs w:val="18"/>
+          <w:lang w:eastAsia="ja-JP"/>
+          <w14:ligatures w14:val="standard"/>
+        </w:rPr>
+        <w:t>Insert text here for the enunciation or Math statement. Insert text here for the enunciation or Math statement. Insert text here for the enunciation or Math statement. Insert text here for the enunciation or Math statement. Insert text here for the enunciation or Math statement.</w:t>
+      </w:r>
+    </w:p>
+    <w:p>
+      <w:pPr>
+        <w:pStyle w:val="Extract"/>
+        <w:rPr>
+          <w:szCs w:val="18"/>
+          <w:lang w:eastAsia="ja-JP"/>
+          <w14:ligatures w14:val="standard"/>
+        </w:rPr>
+      </w:pPr>
+      <w:r>
+        <w:rPr>
+          <w:szCs w:val="18"/>
+          <w:lang w:eastAsia="ja-JP"/>
+          <w14:ligatures w14:val="standard"/>
+        </w:rPr>
+        <w:t>....</w:t>
+      </w:r>
+      <w:r>
+        <w:rPr>
+          <w:szCs w:val="18"/>
+          <w:lang w:eastAsia="ja-JP"/>
+          <w14:ligatures w14:val="standard"/>
+        </w:rPr>
+        <w:t xml:space="preserve">Insert text here for the </w:t>
+      </w:r>
+      <w:r>
+        <w:rPr>
+          <w:szCs w:val="18"/>
+          <w:lang w:eastAsia="ja-JP"/>
+          <w14:ligatures w14:val="standard"/>
+        </w:rPr>
+        <w:t xml:space="preserve">Quotation or </w:t>
+      </w:r>
+      <w:r>
+        <w:rPr>
+          <w:szCs w:val="18"/>
+          <w:lang w:eastAsia="ja-JP"/>
+          <w14:ligatures w14:val="standard"/>
+        </w:rPr>
+        <w:t xml:space="preserve">Extract, </w:t>
+      </w:r>
+      <w:r>
+        <w:rPr>
+          <w:szCs w:val="18"/>
+          <w:lang w:eastAsia="ja-JP"/>
+          <w14:ligatures w14:val="standard"/>
+        </w:rPr>
+        <w:t>Insert text here for the Quotation or Extract, Insert text here for the Quotation or Extract, Insert text here for the Quotation or Extract, Insert text here for the Quotation or Extract, Insert text here for the Quotation or Extract</w:t>
+      </w:r>
+      <w:r>
+        <w:rPr>
+          <w:szCs w:val="18"/>
+          <w:lang w:eastAsia="ja-JP"/>
+          <w14:ligatures w14:val="standard"/>
+        </w:rPr>
+        <w:t>.</w:t>
+      </w:r>
+    </w:p>
+    <w:p>
+      <w:pPr>
+        <w:pStyle w:val="AckHead"/>
+        <w:rPr>
+          <w14:ligatures w14:val="standard"/>
+        </w:rPr>
+      </w:pPr>
+      <w:r>
+        <w:rPr>
+          <w14:ligatures w14:val="standard"/>
+        </w:rPr>
+        <w:t>ACKNOWLEDGMENTS</w:t>
+      </w:r>
+    </w:p>
+    <w:p>
+      <w:pPr>
         <w:pStyle w:val="AckPara"/>
         <w:rPr>
           <w14:ligatures w14:val="standard"/>
@@ -3946,22 +2908,21 @@
     </w:p>
     <w:sdt>
       <w:sdtPr>
+        <w:rPr>
+          <w:rFonts w:ascii="Linux Libertine" w:eastAsiaTheme="minorHAnsi" w:hAnsi="Linux Libertine" w:cstheme="minorBidi"/>
+          <w:b w:val="0"/>
+          <w:bCs w:val="0"/>
+          <w:color w:val="auto"/>
+          <w:sz w:val="18"/>
+          <w:szCs w:val="22"/>
+        </w:rPr>
         <w:id w:val="-1518919118"/>
         <w:docPartObj>
           <w:docPartGallery w:val="Bibliographies"/>
           <w:docPartUnique/>
         </w:docPartObj>
       </w:sdtPr>
-      <w:sdtEndPr>
-        <w:rPr>
-          <w:rFonts w:ascii="Linux Libertine" w:eastAsiaTheme="minorHAnsi" w:hAnsi="Linux Libertine" w:cstheme="minorBidi"/>
-          <w:b w:val="0"/>
-          <w:bCs w:val="0"/>
-          <w:color w:val="auto"/>
-          <w:sz w:val="18"/>
-          <w:szCs w:val="22"/>
-        </w:rPr>
-      </w:sdtEndPr>
+      <w:sdtEndPr/>
       <w:sdtContent>
         <w:p>
           <w:pPr>
@@ -3976,15 +2937,16 @@
             <w:id w:val="-573587230"/>
             <w:bibliography/>
           </w:sdtPr>
+          <w:sdtEndPr/>
           <w:sdtContent>
             <w:p>
               <w:pPr>
-                <w:pStyle w:val="Bibliography"/>
-                <w:ind w:left="720" w:hanging="720"/>
                 <w:rPr>
+                  <w:rFonts w:ascii="Calibri" w:eastAsia="PMingLiU" w:hAnsi="Calibri" w:cs="Arial"/>
                   <w:noProof/>
-                  <w:sz w:val="24"/>
-                  <w:szCs w:val="24"/>
+                  <w:sz w:val="20"/>
+                  <w:szCs w:val="20"/>
+                  <w:lang w:val="it-IT" w:eastAsia="it-IT"/>
                 </w:rPr>
               </w:pPr>
               <w:r>
@@ -3996,26 +2958,394 @@
               <w:r>
                 <w:fldChar w:fldCharType="separate"/>
               </w:r>
-              <w:r>
+            </w:p>
+            <w:tbl>
+              <w:tblPr>
+                <w:tblW w:w="5000" w:type="pct"/>
+                <w:tblCellSpacing w:w="15" w:type="dxa"/>
+                <w:tblCellMar>
+                  <w:top w:w="15" w:type="dxa"/>
+                  <w:left w:w="15" w:type="dxa"/>
+                  <w:bottom w:w="15" w:type="dxa"/>
+                  <w:right w:w="15" w:type="dxa"/>
+                </w:tblCellMar>
+                <w:tblLook w:val="04A0" w:firstRow="1" w:lastRow="0" w:firstColumn="1" w:lastColumn="0" w:noHBand="0" w:noVBand="1"/>
+              </w:tblPr>
+              <w:tblGrid>
+                <w:gridCol w:w="285"/>
+                <w:gridCol w:w="4605"/>
+              </w:tblGrid>
+              <w:tr>
+                <w:trPr>
+                  <w:divId w:val="896550576"/>
+                  <w:tblCellSpacing w:w="15" w:type="dxa"/>
+                </w:trPr>
+                <w:tc>
+                  <w:tcPr>
+                    <w:tcW w:w="50" w:type="pct"/>
+                    <w:hideMark/>
+                  </w:tcPr>
+                  <w:p>
+                    <w:pPr>
+                      <w:pStyle w:val="Bibliography"/>
+                      <w:rPr>
+                        <w:noProof/>
+                        <w:sz w:val="24"/>
+                        <w:szCs w:val="24"/>
+                      </w:rPr>
+                    </w:pPr>
+                    <w:r>
+                      <w:rPr>
+                        <w:noProof/>
+                      </w:rPr>
+                      <w:t xml:space="preserve">[1] </w:t>
+                    </w:r>
+                  </w:p>
+                </w:tc>
+                <w:tc>
+                  <w:tcPr>
+                    <w:tcW w:w="0" w:type="auto"/>
+                    <w:hideMark/>
+                  </w:tcPr>
+                  <w:p>
+                    <w:pPr>
+                      <w:pStyle w:val="Bibliography"/>
+                      <w:rPr>
+                        <w:noProof/>
+                      </w:rPr>
+                    </w:pPr>
+                    <w:r>
+                      <w:rPr>
+                        <w:noProof/>
+                      </w:rPr>
+                      <w:t xml:space="preserve">M. Paasivaara, S. Durasiewicz and C. Lassenius, "Distributed Agile Development: Using Scrum in a Large Project," in </w:t>
+                    </w:r>
+                    <w:r>
+                      <w:rPr>
+                        <w:i/>
+                        <w:iCs/>
+                        <w:noProof/>
+                      </w:rPr>
+                      <w:t>2008 IEEE International Conference on Global Software Engineering</w:t>
+                    </w:r>
+                    <w:r>
+                      <w:rPr>
+                        <w:noProof/>
+                      </w:rPr>
+                      <w:t xml:space="preserve">, Bangalore, India, 2008. </w:t>
+                    </w:r>
+                  </w:p>
+                </w:tc>
+              </w:tr>
+              <w:tr>
+                <w:trPr>
+                  <w:divId w:val="896550576"/>
+                  <w:tblCellSpacing w:w="15" w:type="dxa"/>
+                </w:trPr>
+                <w:tc>
+                  <w:tcPr>
+                    <w:tcW w:w="50" w:type="pct"/>
+                    <w:hideMark/>
+                  </w:tcPr>
+                  <w:p>
+                    <w:pPr>
+                      <w:pStyle w:val="Bibliography"/>
+                      <w:rPr>
+                        <w:noProof/>
+                      </w:rPr>
+                    </w:pPr>
+                    <w:r>
+                      <w:rPr>
+                        <w:noProof/>
+                      </w:rPr>
+                      <w:t xml:space="preserve">[2] </w:t>
+                    </w:r>
+                  </w:p>
+                </w:tc>
+                <w:tc>
+                  <w:tcPr>
+                    <w:tcW w:w="0" w:type="auto"/>
+                    <w:hideMark/>
+                  </w:tcPr>
+                  <w:p>
+                    <w:pPr>
+                      <w:pStyle w:val="Bibliography"/>
+                      <w:rPr>
+                        <w:noProof/>
+                      </w:rPr>
+                    </w:pPr>
+                    <w:r>
+                      <w:rPr>
+                        <w:noProof/>
+                      </w:rPr>
+                      <w:t xml:space="preserve">J. Cho, "A hybrid software development method for large-scale projects: rational unified process with scrum," </w:t>
+                    </w:r>
+                    <w:r>
+                      <w:rPr>
+                        <w:i/>
+                        <w:iCs/>
+                        <w:noProof/>
+                      </w:rPr>
+                      <w:t xml:space="preserve">Issues in Information systems, </w:t>
+                    </w:r>
+                    <w:r>
+                      <w:rPr>
+                        <w:noProof/>
+                      </w:rPr>
+                      <w:t xml:space="preserve">vol. 10, no. 2, pp. 340-348, 2009. </w:t>
+                    </w:r>
+                  </w:p>
+                </w:tc>
+              </w:tr>
+              <w:tr>
+                <w:trPr>
+                  <w:divId w:val="896550576"/>
+                  <w:tblCellSpacing w:w="15" w:type="dxa"/>
+                </w:trPr>
+                <w:tc>
+                  <w:tcPr>
+                    <w:tcW w:w="50" w:type="pct"/>
+                    <w:hideMark/>
+                  </w:tcPr>
+                  <w:p>
+                    <w:pPr>
+                      <w:pStyle w:val="Bibliography"/>
+                      <w:rPr>
+                        <w:noProof/>
+                      </w:rPr>
+                    </w:pPr>
+                    <w:r>
+                      <w:rPr>
+                        <w:noProof/>
+                      </w:rPr>
+                      <w:t xml:space="preserve">[3] </w:t>
+                    </w:r>
+                  </w:p>
+                </w:tc>
+                <w:tc>
+                  <w:tcPr>
+                    <w:tcW w:w="0" w:type="auto"/>
+                    <w:hideMark/>
+                  </w:tcPr>
+                  <w:p>
+                    <w:pPr>
+                      <w:pStyle w:val="Bibliography"/>
+                      <w:rPr>
+                        <w:noProof/>
+                      </w:rPr>
+                    </w:pPr>
+                    <w:r>
+                      <w:rPr>
+                        <w:noProof/>
+                      </w:rPr>
+                      <w:t xml:space="preserve">T. Dingsøyr and N. Moe, "Towards principles of large-scale agile development," in </w:t>
+                    </w:r>
+                    <w:r>
+                      <w:rPr>
+                        <w:i/>
+                        <w:iCs/>
+                        <w:noProof/>
+                      </w:rPr>
+                      <w:t>International Conference on Agile Software Development</w:t>
+                    </w:r>
+                    <w:r>
+                      <w:rPr>
+                        <w:noProof/>
+                      </w:rPr>
+                      <w:t xml:space="preserve">, Rome, 2014. </w:t>
+                    </w:r>
+                  </w:p>
+                </w:tc>
+              </w:tr>
+              <w:tr>
+                <w:trPr>
+                  <w:divId w:val="896550576"/>
+                  <w:tblCellSpacing w:w="15" w:type="dxa"/>
+                </w:trPr>
+                <w:tc>
+                  <w:tcPr>
+                    <w:tcW w:w="50" w:type="pct"/>
+                    <w:hideMark/>
+                  </w:tcPr>
+                  <w:p>
+                    <w:pPr>
+                      <w:pStyle w:val="Bibliography"/>
+                      <w:rPr>
+                        <w:noProof/>
+                      </w:rPr>
+                    </w:pPr>
+                    <w:r>
+                      <w:rPr>
+                        <w:noProof/>
+                      </w:rPr>
+                      <w:t xml:space="preserve">[4] </w:t>
+                    </w:r>
+                  </w:p>
+                </w:tc>
+                <w:tc>
+                  <w:tcPr>
+                    <w:tcW w:w="0" w:type="auto"/>
+                    <w:hideMark/>
+                  </w:tcPr>
+                  <w:p>
+                    <w:pPr>
+                      <w:pStyle w:val="Bibliography"/>
+                      <w:rPr>
+                        <w:noProof/>
+                      </w:rPr>
+                    </w:pPr>
+                    <w:r>
+                      <w:rPr>
+                        <w:noProof/>
+                      </w:rPr>
+                      <w:t xml:space="preserve">R. Nord, I. Ozkaya and P. Kruchten, "Agile in Distress: Architecture to the Rescue," in </w:t>
+                    </w:r>
+                    <w:r>
+                      <w:rPr>
+                        <w:i/>
+                        <w:iCs/>
+                        <w:noProof/>
+                      </w:rPr>
+                      <w:t>International Conference on Agile Software Development</w:t>
+                    </w:r>
+                    <w:r>
+                      <w:rPr>
+                        <w:noProof/>
+                      </w:rPr>
+                      <w:t xml:space="preserve">, Rome, 2014. </w:t>
+                    </w:r>
+                  </w:p>
+                </w:tc>
+              </w:tr>
+              <w:tr>
+                <w:trPr>
+                  <w:divId w:val="896550576"/>
+                  <w:tblCellSpacing w:w="15" w:type="dxa"/>
+                </w:trPr>
+                <w:tc>
+                  <w:tcPr>
+                    <w:tcW w:w="50" w:type="pct"/>
+                    <w:hideMark/>
+                  </w:tcPr>
+                  <w:p>
+                    <w:pPr>
+                      <w:pStyle w:val="Bibliography"/>
+                      <w:rPr>
+                        <w:noProof/>
+                      </w:rPr>
+                    </w:pPr>
+                    <w:r>
+                      <w:rPr>
+                        <w:noProof/>
+                      </w:rPr>
+                      <w:t xml:space="preserve">[5] </w:t>
+                    </w:r>
+                  </w:p>
+                </w:tc>
+                <w:tc>
+                  <w:tcPr>
+                    <w:tcW w:w="0" w:type="auto"/>
+                    <w:hideMark/>
+                  </w:tcPr>
+                  <w:p>
+                    <w:pPr>
+                      <w:pStyle w:val="Bibliography"/>
+                      <w:rPr>
+                        <w:noProof/>
+                      </w:rPr>
+                    </w:pPr>
+                    <w:r>
+                      <w:rPr>
+                        <w:noProof/>
+                      </w:rPr>
+                      <w:t xml:space="preserve">M. Paasivaara, C. Lassenius and H. Ville, "Inter-team coordination in large-scale globally distributed scrum: do scrum-of-scrums really work?," in </w:t>
+                    </w:r>
+                    <w:r>
+                      <w:rPr>
+                        <w:i/>
+                        <w:iCs/>
+                        <w:noProof/>
+                      </w:rPr>
+                      <w:t>ACM-IEEE International symposium on Empirical software engineering and measurement</w:t>
+                    </w:r>
+                    <w:r>
+                      <w:rPr>
+                        <w:noProof/>
+                      </w:rPr>
+                      <w:t xml:space="preserve">, 2012. </w:t>
+                    </w:r>
+                  </w:p>
+                </w:tc>
+              </w:tr>
+              <w:tr>
+                <w:trPr>
+                  <w:divId w:val="896550576"/>
+                  <w:tblCellSpacing w:w="15" w:type="dxa"/>
+                </w:trPr>
+                <w:tc>
+                  <w:tcPr>
+                    <w:tcW w:w="50" w:type="pct"/>
+                    <w:hideMark/>
+                  </w:tcPr>
+                  <w:p>
+                    <w:pPr>
+                      <w:pStyle w:val="Bibliography"/>
+                      <w:rPr>
+                        <w:noProof/>
+                      </w:rPr>
+                    </w:pPr>
+                    <w:r>
+                      <w:rPr>
+                        <w:noProof/>
+                      </w:rPr>
+                      <w:t xml:space="preserve">[6] </w:t>
+                    </w:r>
+                  </w:p>
+                </w:tc>
+                <w:tc>
+                  <w:tcPr>
+                    <w:tcW w:w="0" w:type="auto"/>
+                    <w:hideMark/>
+                  </w:tcPr>
+                  <w:p>
+                    <w:pPr>
+                      <w:pStyle w:val="Bibliography"/>
+                      <w:rPr>
+                        <w:noProof/>
+                      </w:rPr>
+                    </w:pPr>
+                    <w:r>
+                      <w:rPr>
+                        <w:noProof/>
+                      </w:rPr>
+                      <w:t xml:space="preserve">J. Eckstein, "Architecture in Large Scale Agile Development," in </w:t>
+                    </w:r>
+                    <w:r>
+                      <w:rPr>
+                        <w:i/>
+                        <w:iCs/>
+                        <w:noProof/>
+                      </w:rPr>
+                      <w:t>International Conference on Agile Software Development</w:t>
+                    </w:r>
+                    <w:r>
+                      <w:rPr>
+                        <w:noProof/>
+                      </w:rPr>
+                      <w:t xml:space="preserve">, Rome, 2014. </w:t>
+                    </w:r>
+                  </w:p>
+                </w:tc>
+              </w:tr>
+            </w:tbl>
+            <w:p>
+              <w:pPr>
+                <w:divId w:val="896550576"/>
                 <w:rPr>
+                  <w:rFonts w:eastAsia="Times New Roman"/>
                   <w:noProof/>
                 </w:rPr>
-                <w:t xml:space="preserve">Paasivaara, M., Durasiewicz, S., &amp; Lassenius, C. (2008). Distributed Agile Development: Using Scrum in a Large Project. </w:t>
-              </w:r>
-              <w:r>
-                <w:rPr>
-                  <w:i/>
-                  <w:iCs/>
-                  <w:noProof/>
-                </w:rPr>
-                <w:t>2008 IEEE International Conference on Global Software Engineering</w:t>
-              </w:r>
-              <w:r>
-                <w:rPr>
-                  <w:noProof/>
-                </w:rPr>
-                <w:t xml:space="preserve"> (pp. 87-95). Bangalore, India: IEEE.</w:t>
-              </w:r>
+              </w:pPr>
             </w:p>
             <w:p>
               <w:r>
@@ -4286,7 +3616,7 @@
       </w:endnotePr>
       <w:type w:val="continuous"/>
       <w:pgSz w:w="12240" w:h="15840" w:code="9"/>
-      <w:pgMar w:top="1500" w:right="1080" w:bottom="1600" w:left="1080" w:header="1080" w:footer="1080" w:gutter="0"/>
+      <w:pgMar w:top="1498" w:right="1080" w:bottom="1598" w:left="1080" w:header="1080" w:footer="1080" w:gutter="0"/>
       <w:pgNumType w:start="1"/>
       <w:cols w:num="2" w:space="480"/>
       <w:titlePg/>
@@ -4386,15 +3716,7 @@
         <w:footnoteRef/>
       </w:r>
       <w:r>
-        <w:t xml:space="preserve"> The existing </w:t>
-      </w:r>
-      <w:proofErr w:type="spellStart"/>
-      <w:r>
-        <w:t>Bibstrip</w:t>
-      </w:r>
-      <w:proofErr w:type="spellEnd"/>
-      <w:r>
-        <w:t xml:space="preserve"> data, copyright text and permission block in the sample file are dummy values, so the user needs to provide the correct values required for the submission in the metadata dialog box.</w:t>
+        <w:t xml:space="preserve"> The existing Bibstrip data, copyright text and permission block in the sample file are dummy values, so the user needs to provide the correct values required for the submission in the metadata dialog box.</w:t>
       </w:r>
     </w:p>
   </w:footnote>
@@ -4434,21 +3756,61 @@
             <w:rPr>
               <w:rFonts w:ascii="Linux Biolinum" w:hAnsi="Linux Biolinum" w:cs="Linux Biolinum"/>
             </w:rPr>
-            <w:t xml:space="preserve">WOODSTOCK’18, </w:t>
+            <w:t>SER 574</w:t>
           </w:r>
-          <w:proofErr w:type="gramStart"/>
           <w:r>
             <w:rPr>
               <w:rFonts w:ascii="Linux Biolinum" w:hAnsi="Linux Biolinum" w:cs="Linux Biolinum"/>
             </w:rPr>
-            <w:t>June,</w:t>
+            <w:t>, J</w:t>
           </w:r>
-          <w:proofErr w:type="gramEnd"/>
           <w:r>
             <w:rPr>
               <w:rFonts w:ascii="Linux Biolinum" w:hAnsi="Linux Biolinum" w:cs="Linux Biolinum"/>
             </w:rPr>
-            <w:t xml:space="preserve"> 2018, El Paso, Texas USA</w:t>
+            <w:t>anuary</w:t>
+          </w:r>
+          <w:r>
+            <w:rPr>
+              <w:rFonts w:ascii="Linux Biolinum" w:hAnsi="Linux Biolinum" w:cs="Linux Biolinum"/>
+            </w:rPr>
+            <w:t>, 2</w:t>
+          </w:r>
+          <w:r>
+            <w:rPr>
+              <w:rFonts w:ascii="Linux Biolinum" w:hAnsi="Linux Biolinum" w:cs="Linux Biolinum"/>
+            </w:rPr>
+            <w:t>020</w:t>
+          </w:r>
+          <w:r>
+            <w:rPr>
+              <w:rFonts w:ascii="Linux Biolinum" w:hAnsi="Linux Biolinum" w:cs="Linux Biolinum"/>
+            </w:rPr>
+            <w:t xml:space="preserve">, </w:t>
+          </w:r>
+          <w:r>
+            <w:rPr>
+              <w:rFonts w:ascii="Linux Biolinum" w:hAnsi="Linux Biolinum" w:cs="Linux Biolinum"/>
+            </w:rPr>
+            <w:t>Mesa</w:t>
+          </w:r>
+          <w:r>
+            <w:rPr>
+              <w:rFonts w:ascii="Linux Biolinum" w:hAnsi="Linux Biolinum" w:cs="Linux Biolinum"/>
+            </w:rPr>
+            <w:t xml:space="preserve">, </w:t>
+          </w:r>
+          <w:r>
+            <w:rPr>
+              <w:rFonts w:ascii="Linux Biolinum" w:hAnsi="Linux Biolinum" w:cs="Linux Biolinum"/>
+            </w:rPr>
+            <w:t xml:space="preserve">Arizona, </w:t>
+          </w:r>
+          <w:r>
+            <w:rPr>
+              <w:rFonts w:ascii="Linux Biolinum" w:hAnsi="Linux Biolinum" w:cs="Linux Biolinum"/>
+            </w:rPr>
+            <w:t>USA</w:t>
           </w:r>
         </w:p>
       </w:tc>
@@ -4473,7 +3835,19 @@
             <w:rPr>
               <w:rFonts w:ascii="Linux Biolinum" w:hAnsi="Linux Biolinum" w:cs="Linux Biolinum"/>
             </w:rPr>
-            <w:t>F. Surname et al.</w:t>
+            <w:t>J</w:t>
+          </w:r>
+          <w:r>
+            <w:rPr>
+              <w:rFonts w:ascii="Linux Biolinum" w:hAnsi="Linux Biolinum" w:cs="Linux Biolinum"/>
+            </w:rPr>
+            <w:t xml:space="preserve">. </w:t>
+          </w:r>
+          <w:r>
+            <w:rPr>
+              <w:rFonts w:ascii="Linux Biolinum" w:hAnsi="Linux Biolinum" w:cs="Linux Biolinum"/>
+            </w:rPr>
+            <w:t>Bush</w:t>
           </w:r>
         </w:p>
       </w:tc>
@@ -4520,7 +3894,7 @@
             <w:rPr>
               <w:rFonts w:ascii="Linux Biolinum" w:hAnsi="Linux Biolinum" w:cs="Linux Biolinum"/>
             </w:rPr>
-            <w:t>Insert Your Title Here</w:t>
+            <w:t>Agile Multi-Team Coordination</w:t>
           </w:r>
         </w:p>
       </w:tc>
@@ -4545,21 +3919,73 @@
             <w:rPr>
               <w:rFonts w:ascii="Linux Biolinum" w:hAnsi="Linux Biolinum" w:cs="Linux Biolinum"/>
             </w:rPr>
-            <w:t xml:space="preserve">WOODSTOCK’18, </w:t>
+            <w:t>SER 574</w:t>
           </w:r>
-          <w:proofErr w:type="gramStart"/>
           <w:r>
             <w:rPr>
               <w:rFonts w:ascii="Linux Biolinum" w:hAnsi="Linux Biolinum" w:cs="Linux Biolinum"/>
             </w:rPr>
-            <w:t>June,</w:t>
+            <w:t>, J</w:t>
           </w:r>
-          <w:proofErr w:type="gramEnd"/>
           <w:r>
             <w:rPr>
               <w:rFonts w:ascii="Linux Biolinum" w:hAnsi="Linux Biolinum" w:cs="Linux Biolinum"/>
             </w:rPr>
-            <w:t xml:space="preserve"> 2018, El Paso, Texas USA</w:t>
+            <w:t>anuary</w:t>
+          </w:r>
+          <w:r>
+            <w:rPr>
+              <w:rFonts w:ascii="Linux Biolinum" w:hAnsi="Linux Biolinum" w:cs="Linux Biolinum"/>
+            </w:rPr>
+            <w:t>, 2</w:t>
+          </w:r>
+          <w:r>
+            <w:rPr>
+              <w:rFonts w:ascii="Linux Biolinum" w:hAnsi="Linux Biolinum" w:cs="Linux Biolinum"/>
+            </w:rPr>
+            <w:t>020</w:t>
+          </w:r>
+          <w:r>
+            <w:rPr>
+              <w:rFonts w:ascii="Linux Biolinum" w:hAnsi="Linux Biolinum" w:cs="Linux Biolinum"/>
+            </w:rPr>
+            <w:t xml:space="preserve">, </w:t>
+          </w:r>
+          <w:r>
+            <w:rPr>
+              <w:rFonts w:ascii="Linux Biolinum" w:hAnsi="Linux Biolinum" w:cs="Linux Biolinum"/>
+            </w:rPr>
+            <w:t>Mesa</w:t>
+          </w:r>
+          <w:r>
+            <w:rPr>
+              <w:rFonts w:ascii="Linux Biolinum" w:hAnsi="Linux Biolinum" w:cs="Linux Biolinum"/>
+            </w:rPr>
+            <w:t xml:space="preserve">, </w:t>
+          </w:r>
+          <w:r>
+            <w:rPr>
+              <w:rFonts w:ascii="Linux Biolinum" w:hAnsi="Linux Biolinum" w:cs="Linux Biolinum"/>
+            </w:rPr>
+            <w:t>Arizona</w:t>
+          </w:r>
+          <w:r>
+            <w:rPr>
+              <w:rFonts w:ascii="Linux Biolinum" w:hAnsi="Linux Biolinum" w:cs="Linux Biolinum"/>
+            </w:rPr>
+            <w:t>,</w:t>
+          </w:r>
+          <w:r>
+            <w:rPr>
+              <w:rFonts w:ascii="Linux Biolinum" w:hAnsi="Linux Biolinum" w:cs="Linux Biolinum"/>
+            </w:rPr>
+            <w:t xml:space="preserve"> </w:t>
+          </w:r>
+          <w:r>
+            <w:rPr>
+              <w:rFonts w:ascii="Linux Biolinum" w:hAnsi="Linux Biolinum" w:cs="Linux Biolinum"/>
+            </w:rPr>
+            <w:t>USA</w:t>
           </w:r>
         </w:p>
       </w:tc>
@@ -9036,10 +8462,10 @@
     <w:name w:val="Para"/>
     <w:autoRedefine/>
     <w:qFormat/>
-    <w:rsid w:val="00586A35"/>
-    <w:pPr>
-      <w:spacing w:line="264" w:lineRule="auto"/>
-      <w:ind w:firstLine="240"/>
+    <w:rsid w:val="00AE0259"/>
+    <w:pPr>
+      <w:spacing w:before="240" w:line="264" w:lineRule="auto"/>
+      <w:jc w:val="both"/>
     </w:pPr>
     <w:rPr>
       <w:rFonts w:ascii="Linux Libertine" w:eastAsiaTheme="minorHAnsi" w:hAnsi="Linux Libertine" w:cstheme="minorBidi"/>
@@ -9456,9 +8882,6 @@
     <w:basedOn w:val="Para"/>
     <w:link w:val="ParaContinueChar"/>
     <w:rsid w:val="00586A35"/>
-    <w:pPr>
-      <w:ind w:firstLine="0"/>
-    </w:pPr>
   </w:style>
   <w:style w:type="character" w:customStyle="1" w:styleId="ParaContinueChar">
     <w:name w:val="ParaContinue Char"/>
@@ -9773,8 +9196,7 @@
     <w:rsid w:val="00586A35"/>
     <w:pPr>
       <w:shd w:val="clear" w:color="auto" w:fill="FDE9D9" w:themeFill="accent6" w:themeFillTint="33"/>
-      <w:ind w:left="1134" w:right="1134" w:firstLine="0"/>
-      <w:jc w:val="both"/>
+      <w:ind w:left="1134" w:right="1134"/>
     </w:pPr>
   </w:style>
   <w:style w:type="paragraph" w:customStyle="1" w:styleId="PullQuote">
@@ -9784,8 +9206,7 @@
     <w:rsid w:val="00586A35"/>
     <w:pPr>
       <w:shd w:val="clear" w:color="auto" w:fill="EAF1DD" w:themeFill="accent3" w:themeFillTint="33"/>
-      <w:ind w:left="1134" w:right="1134" w:firstLine="0"/>
-      <w:jc w:val="both"/>
+      <w:ind w:left="1134" w:right="1134"/>
     </w:pPr>
   </w:style>
   <w:style w:type="paragraph" w:customStyle="1" w:styleId="TableFootTitle">
@@ -13295,7 +12716,7 @@
 </file>
 
 <file path=customXml/item2.xml><?xml version="1.0" encoding="utf-8"?>
-<b:Sources xmlns:b="http://schemas.openxmlformats.org/officeDocument/2006/bibliography" xmlns="http://schemas.openxmlformats.org/officeDocument/2006/bibliography" SelectedStyle="\APASixthEditionOfficeOnline.xsl" StyleName="APA" Version="6">
+<b:Sources xmlns:b="http://schemas.openxmlformats.org/officeDocument/2006/bibliography" xmlns="http://schemas.openxmlformats.org/officeDocument/2006/bibliography" SelectedStyle="\IEEE2006OfficeOnline.xsl" StyleName="IEEE" Version="2006">
   <b:Source>
     <b:Tag>Paa08</b:Tag>
     <b:SourceType>ConferenceProceedings</b:SourceType>
@@ -13326,6 +12747,151 @@
     </b:Author>
     <b:RefOrder>1</b:RefOrder>
   </b:Source>
+  <b:Source>
+    <b:Tag>Cho09</b:Tag>
+    <b:SourceType>JournalArticle</b:SourceType>
+    <b:Guid>{C6675E6F-D6C4-42FC-997E-FF0AC5AB54C4}</b:Guid>
+    <b:Title>A hybrid software development method for large-scale projects: rational unified process with scrum</b:Title>
+    <b:Year>2009</b:Year>
+    <b:Author>
+      <b:Author>
+        <b:NameList>
+          <b:Person>
+            <b:Last>Cho</b:Last>
+            <b:First>Juyun</b:First>
+          </b:Person>
+        </b:NameList>
+      </b:Author>
+    </b:Author>
+    <b:JournalName>Issues in Information systems</b:JournalName>
+    <b:Pages>340-348</b:Pages>
+    <b:Volume>10</b:Volume>
+    <b:Issue>2</b:Issue>
+    <b:RefOrder>3</b:RefOrder>
+  </b:Source>
+  <b:Source>
+    <b:Tag>Din14</b:Tag>
+    <b:SourceType>ConferenceProceedings</b:SourceType>
+    <b:Guid>{87A72BA9-4FA2-414F-A3FD-2DB22C2E2C24}</b:Guid>
+    <b:Title>Towards principles of large-scale agile development</b:Title>
+    <b:Year>2014</b:Year>
+    <b:ConferenceName>International Conference on Agile Software Development</b:ConferenceName>
+    <b:City>Rome</b:City>
+    <b:Author>
+      <b:Author>
+        <b:NameList>
+          <b:Person>
+            <b:Last>Dingsøyr</b:Last>
+            <b:First>Torgeir</b:First>
+          </b:Person>
+          <b:Person>
+            <b:Last>Moe</b:Last>
+            <b:First>Nils</b:First>
+          </b:Person>
+        </b:NameList>
+      </b:Author>
+    </b:Author>
+    <b:RefOrder>5</b:RefOrder>
+  </b:Source>
+  <b:Source>
+    <b:Tag>Nor14</b:Tag>
+    <b:SourceType>ConferenceProceedings</b:SourceType>
+    <b:Guid>{58B428D5-CCF5-4010-BC82-D90D0F0BC3FE}</b:Guid>
+    <b:Author>
+      <b:Author>
+        <b:NameList>
+          <b:Person>
+            <b:Last>Nord</b:Last>
+            <b:First>Robert</b:First>
+          </b:Person>
+          <b:Person>
+            <b:Last>Ozkaya</b:Last>
+            <b:First>Ipek</b:First>
+          </b:Person>
+          <b:Person>
+            <b:Last>Kruchten</b:Last>
+            <b:First>Philippe</b:First>
+          </b:Person>
+        </b:NameList>
+      </b:Author>
+    </b:Author>
+    <b:Title>Agile in Distress: Architecture to the Rescue</b:Title>
+    <b:Year>2014</b:Year>
+    <b:ConferenceName>International Conference on Agile Software Development</b:ConferenceName>
+    <b:City>Rome</b:City>
+    <b:RefOrder>6</b:RefOrder>
+  </b:Source>
+  <b:Source>
+    <b:Tag>Pra12</b:Tag>
+    <b:SourceType>ConferenceProceedings</b:SourceType>
+    <b:Guid>{5B4AC815-3700-4FB8-8CD0-7CE9210E4C89}</b:Guid>
+    <b:Author>
+      <b:Author>
+        <b:NameList>
+          <b:Person>
+            <b:Last>Paasivaara</b:Last>
+            <b:First>Maria</b:First>
+          </b:Person>
+          <b:Person>
+            <b:Last>Lassenius</b:Last>
+            <b:First>Casper</b:First>
+          </b:Person>
+          <b:Person>
+            <b:Last>Ville</b:Last>
+            <b:First>Heikkilä</b:First>
+          </b:Person>
+        </b:NameList>
+      </b:Author>
+    </b:Author>
+    <b:Title>Inter-team coordination in large-scale globally distributed scrum: do scrum-of-scrums really work?</b:Title>
+    <b:Year>2012</b:Year>
+    <b:ConferenceName>ACM-IEEE International symposium on Empirical software engineering and measurement</b:ConferenceName>
+    <b:RefOrder>2</b:RefOrder>
+  </b:Source>
+  <b:Source>
+    <b:Tag>Eck14</b:Tag>
+    <b:SourceType>ConferenceProceedings</b:SourceType>
+    <b:Guid>{3555CB73-AFE1-4304-B7FE-F565ED57D245}</b:Guid>
+    <b:Author>
+      <b:Author>
+        <b:NameList>
+          <b:Person>
+            <b:Last>Eckstein</b:Last>
+            <b:First>Jutta</b:First>
+          </b:Person>
+        </b:NameList>
+      </b:Author>
+    </b:Author>
+    <b:Title>Architecture in Large Scale Agile Development</b:Title>
+    <b:Year>2014</b:Year>
+    <b:ConferenceName>International Conference on Agile Software Development</b:ConferenceName>
+    <b:City>Rome</b:City>
+    <b:RefOrder>7</b:RefOrder>
+  </b:Source>
+  <b:Source>
+    <b:Tag>Lar10</b:Tag>
+    <b:SourceType>Book</b:SourceType>
+    <b:Guid>{1B048606-95CE-4B8B-8FA3-D1647A9509F1}</b:Guid>
+    <b:Author>
+      <b:Author>
+        <b:NameList>
+          <b:Person>
+            <b:Last>Larman</b:Last>
+            <b:First>Craig</b:First>
+          </b:Person>
+          <b:Person>
+            <b:Last>Vodde</b:Last>
+            <b:First>Bas</b:First>
+          </b:Person>
+        </b:NameList>
+      </b:Author>
+    </b:Author>
+    <b:Title>Practices for Scaling Lean &amp; Agile Development: Large, Multisite, and offshore Product Development with Large-Scale Scrum</b:Title>
+    <b:Year>2010</b:Year>
+    <b:City>Boston</b:City>
+    <b:Publisher>Addison-Wesley</b:Publisher>
+    <b:RefOrder>4</b:RefOrder>
+  </b:Source>
 </b:Sources>
 </file>
 
@@ -13336,7 +12902,7 @@
 </file>
 
 <file path=customXml/itemProps2.xml><?xml version="1.0" encoding="utf-8"?>
-<ds:datastoreItem xmlns:ds="http://schemas.openxmlformats.org/officeDocument/2006/customXml" ds:itemID="{02E936CC-3ADC-4BDD-9574-0DBA03DD8122}">
+<ds:datastoreItem xmlns:ds="http://schemas.openxmlformats.org/officeDocument/2006/customXml" ds:itemID="{479AF6D8-88F4-4E7F-A8C6-7D345B1CEF7A}">
   <ds:schemaRefs>
     <ds:schemaRef ds:uri="http://schemas.openxmlformats.org/officeDocument/2006/bibliography"/>
   </ds:schemaRefs>

</xml_diff>

<commit_message>
Added section on architecture
</commit_message>
<xml_diff>
--- a/jebush2_AgilePaper.docx
+++ b/jebush2_AgilePaper.docx
@@ -2366,8 +2366,6 @@
         </w:rPr>
         <w:t xml:space="preserve"> is shared within team scrum meetings.</w:t>
       </w:r>
-      <w:bookmarkStart w:id="0" w:name="_GoBack"/>
-      <w:bookmarkEnd w:id="0"/>
     </w:p>
     <w:p>
       <w:pPr>
@@ -2602,310 +2600,404 @@
           <w14:ligatures w14:val="standard"/>
         </w:rPr>
       </w:pPr>
+      <w:r>
+        <w:rPr>
+          <w:b w:val="0"/>
+          <w:bCs/>
+          <w:lang w:eastAsia="ja-JP"/>
+          <w14:ligatures w14:val="standard"/>
+        </w:rPr>
+        <w:t xml:space="preserve">Software architecture and inter-team coordination are the main factors for success in large-scale agile development. Software architecture defines the structure of the project and leads the division of tasks among agile teams. Inter-team coordination ensures that effective collaboration both within a team and within the organization as a whole </w:t>
+      </w:r>
+      <w:sdt>
+        <w:sdtPr>
+          <w:rPr>
+            <w:b w:val="0"/>
+            <w:bCs/>
+            <w:lang w:eastAsia="ja-JP"/>
+            <w14:ligatures w14:val="standard"/>
+          </w:rPr>
+          <w:id w:val="980583333"/>
+          <w:citation/>
+        </w:sdtPr>
+        <w:sdtContent>
+          <w:r>
+            <w:rPr>
+              <w:b w:val="0"/>
+              <w:bCs/>
+              <w:lang w:eastAsia="ja-JP"/>
+              <w14:ligatures w14:val="standard"/>
+            </w:rPr>
+            <w:fldChar w:fldCharType="begin"/>
+          </w:r>
+          <w:r>
+            <w:rPr>
+              <w:b w:val="0"/>
+              <w:bCs/>
+              <w:lang w:eastAsia="ja-JP"/>
+              <w14:ligatures w14:val="standard"/>
+            </w:rPr>
+            <w:instrText xml:space="preserve"> CITATION Din14 \l 1033 </w:instrText>
+          </w:r>
+          <w:r>
+            <w:rPr>
+              <w:b w:val="0"/>
+              <w:bCs/>
+              <w:lang w:eastAsia="ja-JP"/>
+              <w14:ligatures w14:val="standard"/>
+            </w:rPr>
+            <w:fldChar w:fldCharType="separate"/>
+          </w:r>
+          <w:r>
+            <w:rPr>
+              <w:noProof/>
+              <w:lang w:eastAsia="ja-JP"/>
+              <w14:ligatures w14:val="standard"/>
+            </w:rPr>
+            <w:t>[5]</w:t>
+          </w:r>
+          <w:r>
+            <w:rPr>
+              <w:b w:val="0"/>
+              <w:bCs/>
+              <w:lang w:eastAsia="ja-JP"/>
+              <w14:ligatures w14:val="standard"/>
+            </w:rPr>
+            <w:fldChar w:fldCharType="end"/>
+          </w:r>
+        </w:sdtContent>
+      </w:sdt>
+      <w:r>
+        <w:rPr>
+          <w:b w:val="0"/>
+          <w:bCs/>
+          <w:lang w:eastAsia="ja-JP"/>
+          <w14:ligatures w14:val="standard"/>
+        </w:rPr>
+        <w:t xml:space="preserve">. </w:t>
+      </w:r>
+      <w:r>
+        <w:rPr>
+          <w:b w:val="0"/>
+          <w:bCs/>
+          <w:lang w:eastAsia="ja-JP"/>
+          <w14:ligatures w14:val="standard"/>
+        </w:rPr>
+        <w:t>In conventional SDLCs, the software architecture is designed early in the process, influencing subsequent development from preset requirements. However, in agile methods the architecture develops organically throughout the iterative development process.</w:t>
+      </w:r>
     </w:p>
     <w:p>
       <w:pPr>
-        <w:pStyle w:val="Statements"/>
-        <w:rPr>
+        <w:pStyle w:val="FigureCaption"/>
+        <w:jc w:val="both"/>
+        <w:rPr>
+          <w:b w:val="0"/>
+          <w:bCs/>
           <w:lang w:eastAsia="ja-JP"/>
           <w14:ligatures w14:val="standard"/>
         </w:rPr>
       </w:pPr>
       <w:r>
         <w:rPr>
-          <w:b/>
+          <w:b w:val="0"/>
+          <w:bCs/>
           <w:lang w:eastAsia="ja-JP"/>
           <w14:ligatures w14:val="standard"/>
         </w:rPr>
-        <w:t>The</w:t>
-      </w:r>
-      <w:r>
-        <w:rPr>
-          <w:b/>
+        <w:t xml:space="preserve">The support for “emergent architecture” in agile processes is intended to focus development on the business value provided to the customer </w:t>
+      </w:r>
+      <w:sdt>
+        <w:sdtPr>
+          <w:rPr>
+            <w:b w:val="0"/>
+            <w:bCs/>
+            <w:lang w:eastAsia="ja-JP"/>
+            <w14:ligatures w14:val="standard"/>
+          </w:rPr>
+          <w:id w:val="-2140791611"/>
+          <w:citation/>
+        </w:sdtPr>
+        <w:sdtContent>
+          <w:r>
+            <w:rPr>
+              <w:b w:val="0"/>
+              <w:bCs/>
+              <w:lang w:eastAsia="ja-JP"/>
+              <w14:ligatures w14:val="standard"/>
+            </w:rPr>
+            <w:fldChar w:fldCharType="begin"/>
+          </w:r>
+          <w:r>
+            <w:rPr>
+              <w:b w:val="0"/>
+              <w:bCs/>
+              <w:lang w:eastAsia="ja-JP"/>
+              <w14:ligatures w14:val="standard"/>
+            </w:rPr>
+            <w:instrText xml:space="preserve"> CITATION Eck14 \l 1033 </w:instrText>
+          </w:r>
+          <w:r>
+            <w:rPr>
+              <w:b w:val="0"/>
+              <w:bCs/>
+              <w:lang w:eastAsia="ja-JP"/>
+              <w14:ligatures w14:val="standard"/>
+            </w:rPr>
+            <w:fldChar w:fldCharType="separate"/>
+          </w:r>
+          <w:r>
+            <w:rPr>
+              <w:noProof/>
+              <w:lang w:eastAsia="ja-JP"/>
+              <w14:ligatures w14:val="standard"/>
+            </w:rPr>
+            <w:t>[6]</w:t>
+          </w:r>
+          <w:r>
+            <w:rPr>
+              <w:b w:val="0"/>
+              <w:bCs/>
+              <w:lang w:eastAsia="ja-JP"/>
+              <w14:ligatures w14:val="standard"/>
+            </w:rPr>
+            <w:fldChar w:fldCharType="end"/>
+          </w:r>
+        </w:sdtContent>
+      </w:sdt>
+      <w:r>
+        <w:rPr>
+          <w:b w:val="0"/>
+          <w:bCs/>
           <w:lang w:eastAsia="ja-JP"/>
           <w14:ligatures w14:val="standard"/>
         </w:rPr>
-        <w:t>o</w:t>
-      </w:r>
-      <w:r>
-        <w:rPr>
-          <w:b/>
+        <w:t xml:space="preserve">. Rather than upfront architecture design which constrains the process to predetermined features, agile methods allow for adaptation to changing requirements. With large projects it becomes more difficult to manage emergent architecture, since the individual teams must maintain a consistent vision. Eckstein  recommends forming a “Technical Service Team,” responsible for maintaining the architecture throughout the development process </w:t>
+      </w:r>
+      <w:sdt>
+        <w:sdtPr>
+          <w:rPr>
+            <w:b w:val="0"/>
+            <w:bCs/>
+            <w:lang w:eastAsia="ja-JP"/>
+            <w14:ligatures w14:val="standard"/>
+          </w:rPr>
+          <w:id w:val="918684015"/>
+          <w:citation/>
+        </w:sdtPr>
+        <w:sdtContent>
+          <w:r>
+            <w:rPr>
+              <w:b w:val="0"/>
+              <w:bCs/>
+              <w:lang w:eastAsia="ja-JP"/>
+              <w14:ligatures w14:val="standard"/>
+            </w:rPr>
+            <w:fldChar w:fldCharType="begin"/>
+          </w:r>
+          <w:r>
+            <w:rPr>
+              <w:b w:val="0"/>
+              <w:bCs/>
+              <w:lang w:eastAsia="ja-JP"/>
+              <w14:ligatures w14:val="standard"/>
+            </w:rPr>
+            <w:instrText xml:space="preserve"> CITATION Eck14 \l 1033 </w:instrText>
+          </w:r>
+          <w:r>
+            <w:rPr>
+              <w:b w:val="0"/>
+              <w:bCs/>
+              <w:lang w:eastAsia="ja-JP"/>
+              <w14:ligatures w14:val="standard"/>
+            </w:rPr>
+            <w:fldChar w:fldCharType="separate"/>
+          </w:r>
+          <w:r>
+            <w:rPr>
+              <w:noProof/>
+              <w:lang w:eastAsia="ja-JP"/>
+              <w14:ligatures w14:val="standard"/>
+            </w:rPr>
+            <w:t>[6]</w:t>
+          </w:r>
+          <w:r>
+            <w:rPr>
+              <w:b w:val="0"/>
+              <w:bCs/>
+              <w:lang w:eastAsia="ja-JP"/>
+              <w14:ligatures w14:val="standard"/>
+            </w:rPr>
+            <w:fldChar w:fldCharType="end"/>
+          </w:r>
+        </w:sdtContent>
+      </w:sdt>
+      <w:r>
+        <w:rPr>
+          <w:b w:val="0"/>
+          <w:bCs/>
           <w:lang w:eastAsia="ja-JP"/>
           <w14:ligatures w14:val="standard"/>
         </w:rPr>
-        <w:t>r</w:t>
-      </w:r>
-      <w:r>
-        <w:rPr>
-          <w:b/>
-          <w:lang w:eastAsia="ja-JP"/>
-          <w14:ligatures w14:val="standard"/>
-        </w:rPr>
-        <w:t>e</w:t>
-      </w:r>
-      <w:r>
-        <w:rPr>
-          <w:b/>
-          <w:lang w:eastAsia="ja-JP"/>
-          <w14:ligatures w14:val="standard"/>
-        </w:rPr>
-        <w:t>m</w:t>
-      </w:r>
-      <w:r>
-        <w:rPr>
-          <w:b/>
-          <w:lang w:eastAsia="ja-JP"/>
-          <w14:ligatures w14:val="standard"/>
-        </w:rPr>
-        <w:t>/Proof/Lemma</w:t>
-      </w:r>
-      <w:r>
-        <w:rPr>
-          <w:b/>
-          <w:lang w:eastAsia="ja-JP"/>
-          <w14:ligatures w14:val="standard"/>
-        </w:rPr>
-        <w:t>.</w:t>
-      </w:r>
-      <w:r>
-        <w:rPr>
-          <w:lang w:eastAsia="ja-JP"/>
-          <w14:ligatures w14:val="standard"/>
-        </w:rPr>
-        <w:t xml:space="preserve"> </w:t>
-      </w:r>
-      <w:r>
-        <w:rPr>
-          <w:szCs w:val="18"/>
-          <w:lang w:eastAsia="ja-JP"/>
-          <w14:ligatures w14:val="standard"/>
-        </w:rPr>
-        <w:t>Insert text here for the enunciation or Math statement. Insert text here for the enunciation or Math statement. Insert text here for the enunciation or Math statement. Insert text here for the enunciation or Math statement. Insert text here for the enunciation or Math statement.</w:t>
+        <w:t>. The technical service team provides an internal service to the feature teams while alleviating the need for coordinating system architecture.</w:t>
       </w:r>
     </w:p>
     <w:p>
       <w:pPr>
-        <w:pStyle w:val="Extract"/>
-        <w:rPr>
-          <w:szCs w:val="18"/>
+        <w:pStyle w:val="FigureCaption"/>
+        <w:jc w:val="both"/>
+        <w:rPr>
+          <w:b w:val="0"/>
+          <w:bCs/>
           <w:lang w:eastAsia="ja-JP"/>
           <w14:ligatures w14:val="standard"/>
         </w:rPr>
       </w:pPr>
       <w:r>
         <w:rPr>
-          <w:szCs w:val="18"/>
+          <w:b w:val="0"/>
+          <w:bCs/>
           <w:lang w:eastAsia="ja-JP"/>
           <w14:ligatures w14:val="standard"/>
         </w:rPr>
-        <w:t>....</w:t>
-      </w:r>
-      <w:r>
-        <w:rPr>
-          <w:szCs w:val="18"/>
+        <w:t xml:space="preserve">Overall, “architecture provides a way to partition work around large chunks of software development, guiding the organization into teams” </w:t>
+      </w:r>
+      <w:sdt>
+        <w:sdtPr>
+          <w:rPr>
+            <w:b w:val="0"/>
+            <w:bCs/>
+            <w:lang w:eastAsia="ja-JP"/>
+            <w14:ligatures w14:val="standard"/>
+          </w:rPr>
+          <w:id w:val="1957357698"/>
+          <w:citation/>
+        </w:sdtPr>
+        <w:sdtContent>
+          <w:r>
+            <w:rPr>
+              <w:b w:val="0"/>
+              <w:bCs/>
+              <w:lang w:eastAsia="ja-JP"/>
+              <w14:ligatures w14:val="standard"/>
+            </w:rPr>
+            <w:fldChar w:fldCharType="begin"/>
+          </w:r>
+          <w:r>
+            <w:rPr>
+              <w:b w:val="0"/>
+              <w:bCs/>
+              <w:lang w:eastAsia="ja-JP"/>
+              <w14:ligatures w14:val="standard"/>
+            </w:rPr>
+            <w:instrText xml:space="preserve"> CITATION Nor14 \l 1033 </w:instrText>
+          </w:r>
+          <w:r>
+            <w:rPr>
+              <w:b w:val="0"/>
+              <w:bCs/>
+              <w:lang w:eastAsia="ja-JP"/>
+              <w14:ligatures w14:val="standard"/>
+            </w:rPr>
+            <w:fldChar w:fldCharType="separate"/>
+          </w:r>
+          <w:r>
+            <w:rPr>
+              <w:noProof/>
+              <w:lang w:eastAsia="ja-JP"/>
+              <w14:ligatures w14:val="standard"/>
+            </w:rPr>
+            <w:t>[7]</w:t>
+          </w:r>
+          <w:r>
+            <w:rPr>
+              <w:b w:val="0"/>
+              <w:bCs/>
+              <w:lang w:eastAsia="ja-JP"/>
+              <w14:ligatures w14:val="standard"/>
+            </w:rPr>
+            <w:fldChar w:fldCharType="end"/>
+          </w:r>
+        </w:sdtContent>
+      </w:sdt>
+      <w:r>
+        <w:rPr>
+          <w:b w:val="0"/>
+          <w:bCs/>
           <w:lang w:eastAsia="ja-JP"/>
           <w14:ligatures w14:val="standard"/>
         </w:rPr>
-        <w:t xml:space="preserve">Insert text here for the </w:t>
-      </w:r>
-      <w:r>
-        <w:rPr>
-          <w:szCs w:val="18"/>
+        <w:t xml:space="preserve">. This critical role necessitates that architectural decisions be made wisely, as they have a profound impact on the organization. Organizing teams around architectural features rather than areas of expertise enables self-organization and consistent business value delivery </w:t>
+      </w:r>
+      <w:sdt>
+        <w:sdtPr>
+          <w:rPr>
+            <w:b w:val="0"/>
+            <w:bCs/>
+            <w:lang w:eastAsia="ja-JP"/>
+            <w14:ligatures w14:val="standard"/>
+          </w:rPr>
+          <w:id w:val="503715998"/>
+          <w:citation/>
+        </w:sdtPr>
+        <w:sdtContent>
+          <w:r>
+            <w:rPr>
+              <w:b w:val="0"/>
+              <w:bCs/>
+              <w:lang w:eastAsia="ja-JP"/>
+              <w14:ligatures w14:val="standard"/>
+            </w:rPr>
+            <w:fldChar w:fldCharType="begin"/>
+          </w:r>
+          <w:r>
+            <w:rPr>
+              <w:b w:val="0"/>
+              <w:bCs/>
+              <w:lang w:eastAsia="ja-JP"/>
+              <w14:ligatures w14:val="standard"/>
+            </w:rPr>
+            <w:instrText xml:space="preserve"> CITATION Eck14 \l 1033 </w:instrText>
+          </w:r>
+          <w:r>
+            <w:rPr>
+              <w:b w:val="0"/>
+              <w:bCs/>
+              <w:lang w:eastAsia="ja-JP"/>
+              <w14:ligatures w14:val="standard"/>
+            </w:rPr>
+            <w:fldChar w:fldCharType="separate"/>
+          </w:r>
+          <w:r>
+            <w:rPr>
+              <w:noProof/>
+              <w:lang w:eastAsia="ja-JP"/>
+              <w14:ligatures w14:val="standard"/>
+            </w:rPr>
+            <w:t>[6]</w:t>
+          </w:r>
+          <w:r>
+            <w:rPr>
+              <w:b w:val="0"/>
+              <w:bCs/>
+              <w:lang w:eastAsia="ja-JP"/>
+              <w14:ligatures w14:val="standard"/>
+            </w:rPr>
+            <w:fldChar w:fldCharType="end"/>
+          </w:r>
+        </w:sdtContent>
+      </w:sdt>
+      <w:r>
+        <w:rPr>
+          <w:b w:val="0"/>
+          <w:bCs/>
           <w:lang w:eastAsia="ja-JP"/>
           <w14:ligatures w14:val="standard"/>
         </w:rPr>
-        <w:t xml:space="preserve">Quotation or </w:t>
-      </w:r>
-      <w:r>
-        <w:rPr>
-          <w:szCs w:val="18"/>
-          <w:lang w:eastAsia="ja-JP"/>
-          <w14:ligatures w14:val="standard"/>
-        </w:rPr>
-        <w:t xml:space="preserve">Extract, </w:t>
-      </w:r>
-      <w:r>
-        <w:rPr>
-          <w:szCs w:val="18"/>
-          <w:lang w:eastAsia="ja-JP"/>
-          <w14:ligatures w14:val="standard"/>
-        </w:rPr>
-        <w:t>Insert text here for the Quotation or Extract, Insert text here for the Quotation or Extract, Insert text here for the Quotation or Extract, Insert text here for the Quotation or Extract, Insert text here for the Quotation or Extract</w:t>
-      </w:r>
-      <w:r>
-        <w:rPr>
-          <w:szCs w:val="18"/>
-          <w:lang w:eastAsia="ja-JP"/>
-          <w14:ligatures w14:val="standard"/>
-        </w:rPr>
-        <w:t>.</w:t>
+        <w:t>, which are core principles of agile.</w:t>
       </w:r>
     </w:p>
-    <w:p>
-      <w:pPr>
-        <w:pStyle w:val="AckHead"/>
-        <w:rPr>
-          <w14:ligatures w14:val="standard"/>
-        </w:rPr>
-      </w:pPr>
-      <w:r>
-        <w:rPr>
-          <w14:ligatures w14:val="standard"/>
-        </w:rPr>
-        <w:t>ACKNOWLEDGMENTS</w:t>
-      </w:r>
-    </w:p>
-    <w:p>
-      <w:pPr>
-        <w:pStyle w:val="AckPara"/>
-        <w:rPr>
-          <w14:ligatures w14:val="standard"/>
-        </w:rPr>
-      </w:pPr>
-      <w:r>
-        <w:rPr>
-          <w:lang w:eastAsia="it-IT"/>
-          <w14:ligatures w14:val="standard"/>
-        </w:rPr>
-        <w:t xml:space="preserve">Insert paragraph text </w:t>
-      </w:r>
-      <w:r>
-        <w:rPr>
-          <w14:ligatures w14:val="standard"/>
-        </w:rPr>
-        <w:t xml:space="preserve">here. </w:t>
-      </w:r>
-      <w:r>
-        <w:rPr>
-          <w:lang w:eastAsia="it-IT"/>
-          <w14:ligatures w14:val="standard"/>
-        </w:rPr>
-        <w:t xml:space="preserve">Insert paragraph text </w:t>
-      </w:r>
-      <w:r>
-        <w:rPr>
-          <w14:ligatures w14:val="standard"/>
-        </w:rPr>
-        <w:t xml:space="preserve">here. </w:t>
-      </w:r>
-      <w:r>
-        <w:rPr>
-          <w:lang w:eastAsia="it-IT"/>
-          <w14:ligatures w14:val="standard"/>
-        </w:rPr>
-        <w:t xml:space="preserve">Insert paragraph text </w:t>
-      </w:r>
-      <w:r>
-        <w:rPr>
-          <w14:ligatures w14:val="standard"/>
-        </w:rPr>
-        <w:t xml:space="preserve">here. </w:t>
-      </w:r>
-      <w:r>
-        <w:rPr>
-          <w:lang w:eastAsia="it-IT"/>
-          <w14:ligatures w14:val="standard"/>
-        </w:rPr>
-        <w:t xml:space="preserve">Insert paragraph text </w:t>
-      </w:r>
-      <w:r>
-        <w:rPr>
-          <w14:ligatures w14:val="standard"/>
-        </w:rPr>
-        <w:t xml:space="preserve">here. </w:t>
-      </w:r>
-      <w:r>
-        <w:rPr>
-          <w:lang w:eastAsia="it-IT"/>
-          <w14:ligatures w14:val="standard"/>
-        </w:rPr>
-        <w:t xml:space="preserve">Insert paragraph text </w:t>
-      </w:r>
-      <w:r>
-        <w:rPr>
-          <w14:ligatures w14:val="standard"/>
-        </w:rPr>
-        <w:t xml:space="preserve">here. </w:t>
-      </w:r>
-      <w:r>
-        <w:rPr>
-          <w:lang w:eastAsia="it-IT"/>
-          <w14:ligatures w14:val="standard"/>
-        </w:rPr>
-        <w:t xml:space="preserve">Insert paragraph text </w:t>
-      </w:r>
-      <w:r>
-        <w:rPr>
-          <w14:ligatures w14:val="standard"/>
-        </w:rPr>
-        <w:t xml:space="preserve">here. </w:t>
-      </w:r>
-      <w:r>
-        <w:rPr>
-          <w:lang w:eastAsia="it-IT"/>
-          <w14:ligatures w14:val="standard"/>
-        </w:rPr>
-        <w:t xml:space="preserve">Insert paragraph text </w:t>
-      </w:r>
-      <w:r>
-        <w:rPr>
-          <w14:ligatures w14:val="standard"/>
-        </w:rPr>
-        <w:t xml:space="preserve">here. </w:t>
-      </w:r>
-      <w:r>
-        <w:rPr>
-          <w:lang w:eastAsia="it-IT"/>
-          <w14:ligatures w14:val="standard"/>
-        </w:rPr>
-        <w:t xml:space="preserve">Insert paragraph text </w:t>
-      </w:r>
-      <w:r>
-        <w:rPr>
-          <w14:ligatures w14:val="standard"/>
-        </w:rPr>
-        <w:t xml:space="preserve">here. </w:t>
-      </w:r>
-      <w:r>
-        <w:rPr>
-          <w:lang w:eastAsia="it-IT"/>
-          <w14:ligatures w14:val="standard"/>
-        </w:rPr>
-        <w:t xml:space="preserve">Insert paragraph text </w:t>
-      </w:r>
-      <w:r>
-        <w:rPr>
-          <w14:ligatures w14:val="standard"/>
-        </w:rPr>
-        <w:t xml:space="preserve">here. </w:t>
-      </w:r>
-      <w:r>
-        <w:rPr>
-          <w:lang w:eastAsia="it-IT"/>
-          <w14:ligatures w14:val="standard"/>
-        </w:rPr>
-        <w:t xml:space="preserve">Insert paragraph text </w:t>
-      </w:r>
-      <w:r>
-        <w:rPr>
-          <w14:ligatures w14:val="standard"/>
-        </w:rPr>
-        <w:t xml:space="preserve">here. </w:t>
-      </w:r>
-      <w:r>
-        <w:rPr>
-          <w:lang w:eastAsia="it-IT"/>
-          <w14:ligatures w14:val="standard"/>
-        </w:rPr>
-        <w:t xml:space="preserve">Insert paragraph text </w:t>
-      </w:r>
-      <w:r>
-        <w:rPr>
-          <w14:ligatures w14:val="standard"/>
-        </w:rPr>
-        <w:t>here.</w:t>
-      </w:r>
-    </w:p>
+    <w:bookmarkStart w:id="0" w:name="_GoBack" w:displacedByCustomXml="next"/>
+    <w:bookmarkEnd w:id="0" w:displacedByCustomXml="next"/>
     <w:sdt>
       <w:sdtPr>
         <w:rPr>
@@ -2977,7 +3069,7 @@
               </w:tblGrid>
               <w:tr>
                 <w:trPr>
-                  <w:divId w:val="896550576"/>
+                  <w:divId w:val="1866747668"/>
                   <w:tblCellSpacing w:w="15" w:type="dxa"/>
                 </w:trPr>
                 <w:tc>
@@ -3039,7 +3131,7 @@
               </w:tr>
               <w:tr>
                 <w:trPr>
-                  <w:divId w:val="896550576"/>
+                  <w:divId w:val="1866747668"/>
                   <w:tblCellSpacing w:w="15" w:type="dxa"/>
                 </w:trPr>
                 <w:tc>
@@ -3059,6 +3151,66 @@
                         <w:noProof/>
                       </w:rPr>
                       <w:t xml:space="preserve">[2] </w:t>
+                    </w:r>
+                  </w:p>
+                </w:tc>
+                <w:tc>
+                  <w:tcPr>
+                    <w:tcW w:w="0" w:type="auto"/>
+                    <w:hideMark/>
+                  </w:tcPr>
+                  <w:p>
+                    <w:pPr>
+                      <w:pStyle w:val="Bibliography"/>
+                      <w:rPr>
+                        <w:noProof/>
+                      </w:rPr>
+                    </w:pPr>
+                    <w:r>
+                      <w:rPr>
+                        <w:noProof/>
+                      </w:rPr>
+                      <w:t xml:space="preserve">M. Paasivaara, C. Lassenius and H. Ville, "Inter-team coordination in large-scale globally distributed scrum: do scrum-of-scrums really work?," in </w:t>
+                    </w:r>
+                    <w:r>
+                      <w:rPr>
+                        <w:i/>
+                        <w:iCs/>
+                        <w:noProof/>
+                      </w:rPr>
+                      <w:t>ACM-IEEE International symposium on Empirical software engineering and measurement</w:t>
+                    </w:r>
+                    <w:r>
+                      <w:rPr>
+                        <w:noProof/>
+                      </w:rPr>
+                      <w:t xml:space="preserve">, 2012. </w:t>
+                    </w:r>
+                  </w:p>
+                </w:tc>
+              </w:tr>
+              <w:tr>
+                <w:trPr>
+                  <w:divId w:val="1866747668"/>
+                  <w:tblCellSpacing w:w="15" w:type="dxa"/>
+                </w:trPr>
+                <w:tc>
+                  <w:tcPr>
+                    <w:tcW w:w="50" w:type="pct"/>
+                    <w:hideMark/>
+                  </w:tcPr>
+                  <w:p>
+                    <w:pPr>
+                      <w:pStyle w:val="Bibliography"/>
+                      <w:rPr>
+                        <w:noProof/>
+                      </w:rPr>
+                    </w:pPr>
+                    <w:r>
+                      <w:rPr>
+                        <w:noProof/>
+                      </w:rPr>
+                      <w:t xml:space="preserve">[3] </w:t>
                     </w:r>
                   </w:p>
                 </w:tc>
@@ -3099,67 +3251,7 @@
               </w:tr>
               <w:tr>
                 <w:trPr>
-                  <w:divId w:val="896550576"/>
-                  <w:tblCellSpacing w:w="15" w:type="dxa"/>
-                </w:trPr>
-                <w:tc>
-                  <w:tcPr>
-                    <w:tcW w:w="50" w:type="pct"/>
-                    <w:hideMark/>
-                  </w:tcPr>
-                  <w:p>
-                    <w:pPr>
-                      <w:pStyle w:val="Bibliography"/>
-                      <w:rPr>
-                        <w:noProof/>
-                      </w:rPr>
-                    </w:pPr>
-                    <w:r>
-                      <w:rPr>
-                        <w:noProof/>
-                      </w:rPr>
-                      <w:t xml:space="preserve">[3] </w:t>
-                    </w:r>
-                  </w:p>
-                </w:tc>
-                <w:tc>
-                  <w:tcPr>
-                    <w:tcW w:w="0" w:type="auto"/>
-                    <w:hideMark/>
-                  </w:tcPr>
-                  <w:p>
-                    <w:pPr>
-                      <w:pStyle w:val="Bibliography"/>
-                      <w:rPr>
-                        <w:noProof/>
-                      </w:rPr>
-                    </w:pPr>
-                    <w:r>
-                      <w:rPr>
-                        <w:noProof/>
-                      </w:rPr>
-                      <w:t xml:space="preserve">T. Dingsøyr and N. Moe, "Towards principles of large-scale agile development," in </w:t>
-                    </w:r>
-                    <w:r>
-                      <w:rPr>
-                        <w:i/>
-                        <w:iCs/>
-                        <w:noProof/>
-                      </w:rPr>
-                      <w:t>International Conference on Agile Software Development</w:t>
-                    </w:r>
-                    <w:r>
-                      <w:rPr>
-                        <w:noProof/>
-                      </w:rPr>
-                      <w:t xml:space="preserve">, Rome, 2014. </w:t>
-                    </w:r>
-                  </w:p>
-                </w:tc>
-              </w:tr>
-              <w:tr>
-                <w:trPr>
-                  <w:divId w:val="896550576"/>
+                  <w:divId w:val="1866747668"/>
                   <w:tblCellSpacing w:w="15" w:type="dxa"/>
                 </w:trPr>
                 <w:tc>
@@ -3198,28 +3290,14 @@
                       <w:rPr>
                         <w:noProof/>
                       </w:rPr>
-                      <w:t xml:space="preserve">R. Nord, I. Ozkaya and P. Kruchten, "Agile in Distress: Architecture to the Rescue," in </w:t>
-                    </w:r>
-                    <w:r>
-                      <w:rPr>
-                        <w:i/>
-                        <w:iCs/>
-                        <w:noProof/>
-                      </w:rPr>
-                      <w:t>International Conference on Agile Software Development</w:t>
-                    </w:r>
-                    <w:r>
-                      <w:rPr>
-                        <w:noProof/>
-                      </w:rPr>
-                      <w:t xml:space="preserve">, Rome, 2014. </w:t>
+                      <w:t xml:space="preserve">C. Larman and B. Vodde, Practices for Scaling Lean &amp; Agile Development: Large, Multisite, and offshore Product Development with Large-Scale Scrum, Boston: Addison-Wesley, 2010. </w:t>
                     </w:r>
                   </w:p>
                 </w:tc>
               </w:tr>
               <w:tr>
                 <w:trPr>
-                  <w:divId w:val="896550576"/>
+                  <w:divId w:val="1866747668"/>
                   <w:tblCellSpacing w:w="15" w:type="dxa"/>
                 </w:trPr>
                 <w:tc>
@@ -3258,7 +3336,7 @@
                       <w:rPr>
                         <w:noProof/>
                       </w:rPr>
-                      <w:t xml:space="preserve">M. Paasivaara, C. Lassenius and H. Ville, "Inter-team coordination in large-scale globally distributed scrum: do scrum-of-scrums really work?," in </w:t>
+                      <w:t xml:space="preserve">T. Dingsøyr and N. Moe, "Towards principles of large-scale agile development," in </w:t>
                     </w:r>
                     <w:r>
                       <w:rPr>
@@ -3266,20 +3344,28 @@
                         <w:iCs/>
                         <w:noProof/>
                       </w:rPr>
-                      <w:t>ACM-IEEE International symposium on Empirical software engineering and measurement</w:t>
+                      <w:t xml:space="preserve">International Conference on Agile </w:t>
+                    </w:r>
+                    <w:r>
+                      <w:rPr>
+                        <w:i/>
+                        <w:iCs/>
+                        <w:noProof/>
+                      </w:rPr>
+                      <w:t>Software Development</w:t>
                     </w:r>
                     <w:r>
                       <w:rPr>
                         <w:noProof/>
                       </w:rPr>
-                      <w:t xml:space="preserve">, 2012. </w:t>
+                      <w:t xml:space="preserve">, Rome, 2014. </w:t>
                     </w:r>
                   </w:p>
                 </w:tc>
               </w:tr>
               <w:tr>
                 <w:trPr>
-                  <w:divId w:val="896550576"/>
+                  <w:divId w:val="1866747668"/>
                   <w:tblCellSpacing w:w="15" w:type="dxa"/>
                 </w:trPr>
                 <w:tc>
@@ -3337,10 +3423,70 @@
                   </w:p>
                 </w:tc>
               </w:tr>
+              <w:tr>
+                <w:trPr>
+                  <w:divId w:val="1866747668"/>
+                  <w:tblCellSpacing w:w="15" w:type="dxa"/>
+                </w:trPr>
+                <w:tc>
+                  <w:tcPr>
+                    <w:tcW w:w="50" w:type="pct"/>
+                    <w:hideMark/>
+                  </w:tcPr>
+                  <w:p>
+                    <w:pPr>
+                      <w:pStyle w:val="Bibliography"/>
+                      <w:rPr>
+                        <w:noProof/>
+                      </w:rPr>
+                    </w:pPr>
+                    <w:r>
+                      <w:rPr>
+                        <w:noProof/>
+                      </w:rPr>
+                      <w:t xml:space="preserve">[7] </w:t>
+                    </w:r>
+                  </w:p>
+                </w:tc>
+                <w:tc>
+                  <w:tcPr>
+                    <w:tcW w:w="0" w:type="auto"/>
+                    <w:hideMark/>
+                  </w:tcPr>
+                  <w:p>
+                    <w:pPr>
+                      <w:pStyle w:val="Bibliography"/>
+                      <w:rPr>
+                        <w:noProof/>
+                      </w:rPr>
+                    </w:pPr>
+                    <w:r>
+                      <w:rPr>
+                        <w:noProof/>
+                      </w:rPr>
+                      <w:t xml:space="preserve">R. Nord, I. Ozkaya and P. Kruchten, "Agile in Distress: Architecture to the Rescue," in </w:t>
+                    </w:r>
+                    <w:r>
+                      <w:rPr>
+                        <w:i/>
+                        <w:iCs/>
+                        <w:noProof/>
+                      </w:rPr>
+                      <w:t>International Conference on Agile Software Development</w:t>
+                    </w:r>
+                    <w:r>
+                      <w:rPr>
+                        <w:noProof/>
+                      </w:rPr>
+                      <w:t xml:space="preserve">, Rome, 2014. </w:t>
+                    </w:r>
+                  </w:p>
+                </w:tc>
+              </w:tr>
             </w:tbl>
             <w:p>
               <w:pPr>
-                <w:divId w:val="896550576"/>
+                <w:divId w:val="1866747668"/>
                 <w:rPr>
                   <w:rFonts w:eastAsia="Times New Roman"/>
                   <w:noProof/>
@@ -12819,7 +12965,7 @@
     <b:Year>2014</b:Year>
     <b:ConferenceName>International Conference on Agile Software Development</b:ConferenceName>
     <b:City>Rome</b:City>
-    <b:RefOrder>6</b:RefOrder>
+    <b:RefOrder>7</b:RefOrder>
   </b:Source>
   <b:Source>
     <b:Tag>Pra12</b:Tag>
@@ -12866,7 +13012,7 @@
     <b:Year>2014</b:Year>
     <b:ConferenceName>International Conference on Agile Software Development</b:ConferenceName>
     <b:City>Rome</b:City>
-    <b:RefOrder>7</b:RefOrder>
+    <b:RefOrder>6</b:RefOrder>
   </b:Source>
   <b:Source>
     <b:Tag>Lar10</b:Tag>
@@ -12902,7 +13048,7 @@
 </file>
 
 <file path=customXml/itemProps2.xml><?xml version="1.0" encoding="utf-8"?>
-<ds:datastoreItem xmlns:ds="http://schemas.openxmlformats.org/officeDocument/2006/customXml" ds:itemID="{479AF6D8-88F4-4E7F-A8C6-7D345B1CEF7A}">
+<ds:datastoreItem xmlns:ds="http://schemas.openxmlformats.org/officeDocument/2006/customXml" ds:itemID="{73C612B6-1D61-4C63-BFC7-E4074B640D39}">
   <ds:schemaRefs>
     <ds:schemaRef ds:uri="http://schemas.openxmlformats.org/officeDocument/2006/bibliography"/>
   </ds:schemaRefs>

</xml_diff>

<commit_message>
Added conclusion, updated references
</commit_message>
<xml_diff>
--- a/jebush2_AgilePaper.docx
+++ b/jebush2_AgilePaper.docx
@@ -231,76 +231,35 @@
           <w:rFonts w:eastAsia="Verdana"/>
           <w14:ligatures w14:val="standard"/>
         </w:rPr>
-        <w:t xml:space="preserve">In this sample-structured document, neither </w:t>
+        <w:t>Conventional software development lifecycles</w:t>
       </w:r>
       <w:r>
         <w:rPr>
           <w:rFonts w:eastAsia="Verdana"/>
           <w14:ligatures w14:val="standard"/>
         </w:rPr>
-        <w:t xml:space="preserve">the </w:t>
+        <w:t xml:space="preserve"> (SDLCs)</w:t>
       </w:r>
       <w:r>
         <w:rPr>
           <w:rFonts w:eastAsia="Verdana"/>
           <w14:ligatures w14:val="standard"/>
         </w:rPr>
-        <w:t xml:space="preserve">cross-linking of float elements and bibliography nor metadata/copyright information is available. The sample document is provided in “Draft” mode and to view </w:t>
+        <w:t xml:space="preserve"> focus on designing a complete system early in the process and rely on documentation </w:t>
       </w:r>
       <w:r>
         <w:rPr>
           <w:rFonts w:eastAsia="Verdana"/>
           <w14:ligatures w14:val="standard"/>
         </w:rPr>
-        <w:t>it</w:t>
-      </w:r>
-      <w:r>
-        <w:rPr>
-          <w:rFonts w:eastAsia="Verdana"/>
-          <w14:ligatures w14:val="standard"/>
-        </w:rPr>
-        <w:t xml:space="preserve"> in the final layout format</w:t>
-      </w:r>
-      <w:r>
-        <w:rPr>
-          <w:rFonts w:eastAsia="Verdana"/>
-          <w14:ligatures w14:val="standard"/>
-        </w:rPr>
-        <w:t>,</w:t>
-      </w:r>
-      <w:r>
-        <w:rPr>
-          <w:rFonts w:eastAsia="Verdana"/>
-          <w14:ligatures w14:val="standard"/>
-        </w:rPr>
-        <w:t xml:space="preserve"> apply</w:t>
-      </w:r>
-      <w:r>
-        <w:rPr>
-          <w:rFonts w:eastAsia="Verdana"/>
-          <w14:ligatures w14:val="standard"/>
-        </w:rPr>
-        <w:t>ing</w:t>
-      </w:r>
-      <w:r>
-        <w:rPr>
-          <w:rFonts w:eastAsia="Verdana"/>
-          <w14:ligatures w14:val="standard"/>
-        </w:rPr>
-        <w:t xml:space="preserve"> the required template is essential with some standard steps</w:t>
-      </w:r>
-      <w:r>
-        <w:rPr>
-          <w:rFonts w:eastAsia="Verdana"/>
-          <w14:ligatures w14:val="standard"/>
-        </w:rPr>
-        <w:t>.</w:t>
+        <w:t>for further guidance. In large-scale projects with many developers and a large codebase, these processes provide clear division of labor and direction. However, conventional SDLCs also come with large process overhead that impedes the ability of the organization to consistently generate new business value. Additionally, these processes are prone to high bug rates and long development cycles.</w:t>
       </w:r>
     </w:p>
     <w:p>
       <w:pPr>
         <w:pStyle w:val="Abstract"/>
         <w:rPr>
+          <w:rFonts w:eastAsia="Verdana"/>
           <w14:ligatures w14:val="standard"/>
         </w:rPr>
       </w:pPr>
@@ -309,993 +268,46 @@
           <w:rFonts w:eastAsia="Verdana"/>
           <w14:ligatures w14:val="standard"/>
         </w:rPr>
-        <w:t xml:space="preserve">These steps, which should require </w:t>
-      </w:r>
-      <w:r>
-        <w:rPr>
-          <w14:ligatures w14:val="standard"/>
-        </w:rPr>
-        <w:t>generati</w:t>
-      </w:r>
-      <w:r>
-        <w:rPr>
-          <w14:ligatures w14:val="standard"/>
-        </w:rPr>
-        <w:t>o</w:t>
-      </w:r>
-      <w:r>
-        <w:rPr>
-          <w14:ligatures w14:val="standard"/>
-        </w:rPr>
-        <w:t>n</w:t>
-      </w:r>
-      <w:r>
-        <w:rPr>
-          <w14:ligatures w14:val="standard"/>
-        </w:rPr>
-        <w:t xml:space="preserve"> </w:t>
-      </w:r>
-      <w:r>
-        <w:rPr>
-          <w14:ligatures w14:val="standard"/>
-        </w:rPr>
-        <w:t xml:space="preserve">of the </w:t>
-      </w:r>
-      <w:r>
-        <w:rPr>
-          <w14:ligatures w14:val="standard"/>
-        </w:rPr>
-        <w:t xml:space="preserve">final output from the styled </w:t>
-      </w:r>
-      <w:r>
-        <w:rPr>
-          <w14:ligatures w14:val="standard"/>
-        </w:rPr>
-        <w:t>paper,</w:t>
-      </w:r>
-      <w:r>
-        <w:rPr>
-          <w14:ligatures w14:val="standard"/>
-        </w:rPr>
-        <w:t xml:space="preserve"> are </w:t>
-      </w:r>
-      <w:r>
-        <w:rPr>
-          <w14:ligatures w14:val="standard"/>
-        </w:rPr>
-        <w:t>mentioned</w:t>
-      </w:r>
-      <w:r>
-        <w:rPr>
-          <w14:ligatures w14:val="standard"/>
-        </w:rPr>
-        <w:t xml:space="preserve"> here in this paragraph. </w:t>
-      </w:r>
-      <w:r>
-        <w:rPr>
-          <w14:ligatures w14:val="standard"/>
-        </w:rPr>
-        <w:t>First, user</w:t>
-      </w:r>
-      <w:r>
-        <w:rPr>
-          <w14:ligatures w14:val="standard"/>
-        </w:rPr>
-        <w:t>s</w:t>
-      </w:r>
-      <w:r>
-        <w:rPr>
-          <w14:ligatures w14:val="standard"/>
-        </w:rPr>
-        <w:t xml:space="preserve"> have to r</w:t>
-      </w:r>
-      <w:r>
-        <w:rPr>
-          <w14:ligatures w14:val="standard"/>
-        </w:rPr>
-        <w:t xml:space="preserve">un “Reference </w:t>
-      </w:r>
-      <w:r>
-        <w:rPr>
-          <w14:ligatures w14:val="standard"/>
-        </w:rPr>
-        <w:t>N</w:t>
-      </w:r>
-      <w:r>
-        <w:rPr>
-          <w14:ligatures w14:val="standard"/>
-        </w:rPr>
-        <w:t>umbering</w:t>
-      </w:r>
-      <w:r>
-        <w:rPr>
-          <w14:ligatures w14:val="standard"/>
-        </w:rPr>
-        <w:t>”</w:t>
-      </w:r>
-      <w:r>
-        <w:rPr>
-          <w14:ligatures w14:val="standard"/>
-        </w:rPr>
-        <w:t xml:space="preserve"> from </w:t>
-      </w:r>
-      <w:r>
-        <w:rPr>
-          <w14:ligatures w14:val="standard"/>
-        </w:rPr>
-        <w:t xml:space="preserve">the </w:t>
-      </w:r>
-      <w:r>
-        <w:rPr>
-          <w14:ligatures w14:val="standard"/>
-        </w:rPr>
-        <w:t xml:space="preserve">“Reference Elements” menu; this is the first step to start the bibliography marking (it should be clicked while keeping the cursor at the beginning of the reference list). </w:t>
-      </w:r>
-      <w:r>
-        <w:rPr>
-          <w14:ligatures w14:val="standard"/>
-        </w:rPr>
-        <w:t xml:space="preserve">After </w:t>
-      </w:r>
-      <w:r>
-        <w:rPr>
-          <w14:ligatures w14:val="standard"/>
-        </w:rPr>
-        <w:t xml:space="preserve">the </w:t>
-      </w:r>
-      <w:r>
-        <w:rPr>
-          <w14:ligatures w14:val="standard"/>
-        </w:rPr>
-        <w:t>mark</w:t>
-      </w:r>
-      <w:r>
-        <w:rPr>
-          <w14:ligatures w14:val="standard"/>
-        </w:rPr>
-        <w:t>ing</w:t>
-      </w:r>
-      <w:r>
-        <w:rPr>
-          <w14:ligatures w14:val="standard"/>
-        </w:rPr>
-        <w:t xml:space="preserve"> </w:t>
-      </w:r>
-      <w:r>
-        <w:rPr>
-          <w14:ligatures w14:val="standard"/>
-        </w:rPr>
-        <w:t xml:space="preserve">is complete, </w:t>
-      </w:r>
-      <w:r>
-        <w:rPr>
-          <w14:ligatures w14:val="standard"/>
-        </w:rPr>
-        <w:t xml:space="preserve">the reference element </w:t>
-      </w:r>
-      <w:r>
-        <w:rPr>
-          <w14:ligatures w14:val="standard"/>
-        </w:rPr>
-        <w:t>run</w:t>
-      </w:r>
-      <w:r>
-        <w:rPr>
-          <w14:ligatures w14:val="standard"/>
-        </w:rPr>
-        <w:t>s</w:t>
-      </w:r>
-      <w:r>
-        <w:rPr>
-          <w14:ligatures w14:val="standard"/>
-        </w:rPr>
-        <w:t xml:space="preserve"> all the options under</w:t>
-      </w:r>
-      <w:r>
-        <w:rPr>
-          <w14:ligatures w14:val="standard"/>
-        </w:rPr>
-        <w:t xml:space="preserve"> the</w:t>
-      </w:r>
-      <w:r>
-        <w:rPr>
-          <w14:ligatures w14:val="standard"/>
-        </w:rPr>
-        <w:t xml:space="preserve"> “Cross Linking” menu.</w:t>
+        <w:t>Agile software development methods attempt to alleviate some of the problems with conventional methods by eschewing the principle of big up-front design. In scrum, the most popular agile method, software is developed iteratively through a series of sprints. Frequent interaction between the scrum team and the customer generates new requirements over time. This ultimately yields a higher quality product that aligns more closely with the customer’s actual needs.</w:t>
       </w:r>
     </w:p>
     <w:p>
       <w:pPr>
         <w:pStyle w:val="Abstract"/>
         <w:rPr>
+          <w:rFonts w:eastAsia="Verdana"/>
           <w14:ligatures w14:val="standard"/>
         </w:rPr>
       </w:pPr>
       <w:r>
         <w:rPr>
-          <w14:ligatures w14:val="standard"/>
-        </w:rPr>
-        <w:t>For accuracy check of the structured paper</w:t>
+          <w:rFonts w:eastAsia="Verdana"/>
+          <w14:ligatures w14:val="standard"/>
+        </w:rPr>
+        <w:t xml:space="preserve">Special precautions are required when applying agile methods to large-scale projects. Since these projects are too large for a single scrum team to address, the work is divided among several teams. These teams must coordinate their efforts to yield a coherent product. One common approach to this is scrum-of-scrums, where meetings are held between representatives from each team. </w:t>
       </w:r>
       <w:r>
         <w:rPr>
-          <w14:ligatures w14:val="standard"/>
-        </w:rPr>
-        <w:t>,</w:t>
-      </w:r>
-      <w:r>
-        <w:rPr>
-          <w14:ligatures w14:val="standard"/>
-        </w:rPr>
-        <w:t xml:space="preserve"> user can run </w:t>
-      </w:r>
-      <w:r>
-        <w:rPr>
-          <w14:ligatures w14:val="standard"/>
-        </w:rPr>
-        <w:t xml:space="preserve">the </w:t>
-      </w:r>
-      <w:r>
-        <w:rPr>
-          <w14:ligatures w14:val="standard"/>
-        </w:rPr>
-        <w:t xml:space="preserve">option </w:t>
-      </w:r>
-      <w:r>
-        <w:rPr>
-          <w:b/>
-          <w14:ligatures w14:val="standard"/>
-        </w:rPr>
-        <w:t>Manuscript Validation</w:t>
-      </w:r>
-      <w:r>
-        <w:rPr>
-          <w14:ligatures w14:val="standard"/>
-        </w:rPr>
-        <w:t>. It inform</w:t>
-      </w:r>
-      <w:r>
-        <w:rPr>
-          <w14:ligatures w14:val="standard"/>
-        </w:rPr>
-        <w:t>s the user of</w:t>
-      </w:r>
-      <w:r>
-        <w:rPr>
-          <w14:ligatures w14:val="standard"/>
-        </w:rPr>
-        <w:t xml:space="preserve"> the wrong or missing values </w:t>
-      </w:r>
-      <w:r>
-        <w:rPr>
-          <w14:ligatures w14:val="standard"/>
-        </w:rPr>
-        <w:t>in</w:t>
-      </w:r>
-      <w:r>
-        <w:rPr>
-          <w14:ligatures w14:val="standard"/>
-        </w:rPr>
-        <w:t xml:space="preserve"> the paper. </w:t>
-      </w:r>
-      <w:r>
-        <w:rPr>
-          <w14:ligatures w14:val="standard"/>
-        </w:rPr>
-        <w:t>The u</w:t>
-      </w:r>
-      <w:r>
-        <w:rPr>
-          <w14:ligatures w14:val="standard"/>
-        </w:rPr>
-        <w:t xml:space="preserve">ser must correct the paper as per validation messages and rerun </w:t>
-      </w:r>
-      <w:r>
-        <w:rPr>
-          <w:b/>
-          <w14:ligatures w14:val="standard"/>
-        </w:rPr>
-        <w:t xml:space="preserve">Manuscript </w:t>
-      </w:r>
-      <w:r>
-        <w:rPr>
-          <w:b/>
-          <w14:ligatures w14:val="standard"/>
-        </w:rPr>
-        <w:t>V</w:t>
-      </w:r>
-      <w:r>
-        <w:rPr>
-          <w:b/>
-          <w14:ligatures w14:val="standard"/>
-        </w:rPr>
-        <w:t>alidation</w:t>
-      </w:r>
-      <w:r>
-        <w:rPr>
-          <w14:ligatures w14:val="standard"/>
-        </w:rPr>
-        <w:t>.</w:t>
+          <w:rFonts w:eastAsia="Verdana"/>
+          <w14:ligatures w14:val="standard"/>
+        </w:rPr>
+        <w:t>Alternate approaches combining conventional SDLCs with agile methods have also been proposed.</w:t>
       </w:r>
     </w:p>
     <w:p>
       <w:pPr>
         <w:pStyle w:val="Abstract"/>
         <w:rPr>
+          <w:rFonts w:eastAsia="Verdana"/>
           <w14:ligatures w14:val="standard"/>
         </w:rPr>
       </w:pPr>
       <w:r>
         <w:rPr>
-          <w14:ligatures w14:val="standard"/>
-        </w:rPr>
-        <w:t xml:space="preserve">Now, to generate </w:t>
-      </w:r>
-      <w:r>
-        <w:rPr>
-          <w14:ligatures w14:val="standard"/>
-        </w:rPr>
-        <w:t>the</w:t>
-      </w:r>
-      <w:r>
-        <w:rPr>
-          <w14:ligatures w14:val="standard"/>
-        </w:rPr>
-        <w:t xml:space="preserve"> required layout of the paper</w:t>
-      </w:r>
-      <w:r>
-        <w:rPr>
-          <w14:ligatures w14:val="standard"/>
-        </w:rPr>
-        <w:t>,</w:t>
-      </w:r>
-      <w:r>
-        <w:rPr>
-          <w14:ligatures w14:val="standard"/>
-        </w:rPr>
-        <w:t xml:space="preserve"> </w:t>
-      </w:r>
-      <w:r>
-        <w:rPr>
-          <w14:ligatures w14:val="standard"/>
-        </w:rPr>
-        <w:t xml:space="preserve">the </w:t>
-      </w:r>
-      <w:r>
-        <w:rPr>
-          <w14:ligatures w14:val="standard"/>
-        </w:rPr>
-        <w:t>user should select one of the template style</w:t>
-      </w:r>
-      <w:r>
-        <w:rPr>
-          <w14:ligatures w14:val="standard"/>
-        </w:rPr>
-        <w:t>s</w:t>
-      </w:r>
-      <w:r>
-        <w:rPr>
-          <w14:ligatures w14:val="standard"/>
-        </w:rPr>
-        <w:t xml:space="preserve"> under the Define Template Style </w:t>
-      </w:r>
-      <w:r>
-        <w:rPr>
-          <w14:ligatures w14:val="standard"/>
-        </w:rPr>
-        <w:t xml:space="preserve">option </w:t>
-      </w:r>
-      <w:r>
-        <w:rPr>
-          <w14:ligatures w14:val="standard"/>
-        </w:rPr>
-        <w:t>(</w:t>
-      </w:r>
-      <w:r>
-        <w:rPr>
-          <w:u w:val="single"/>
-          <w14:ligatures w14:val="standard"/>
-        </w:rPr>
-        <w:t>choose the re</w:t>
-      </w:r>
-      <w:r>
-        <w:rPr>
-          <w:u w:val="single"/>
-          <w14:ligatures w14:val="standard"/>
-        </w:rPr>
-        <w:t>quired</w:t>
-      </w:r>
-      <w:r>
-        <w:rPr>
-          <w:u w:val="single"/>
-          <w14:ligatures w14:val="standard"/>
-        </w:rPr>
-        <w:t xml:space="preserve"> layout design</w:t>
-      </w:r>
-      <w:r>
-        <w:rPr>
-          <w:u w:val="single"/>
-          <w14:ligatures w14:val="standard"/>
-        </w:rPr>
-        <w:t>,</w:t>
-      </w:r>
-      <w:r>
-        <w:rPr>
-          <w:u w:val="single"/>
-          <w14:ligatures w14:val="standard"/>
-        </w:rPr>
-        <w:t xml:space="preserve"> i.e. choose between Journals and Proceedings</w:t>
-      </w:r>
-      <w:r>
-        <w:rPr>
-          <w14:ligatures w14:val="standard"/>
-        </w:rPr>
-        <w:t>).</w:t>
-      </w:r>
-    </w:p>
-    <w:p>
-      <w:pPr>
-        <w:pStyle w:val="FootnoteText"/>
-        <w:framePr w:w="4680" w:h="1441" w:hRule="exact" w:hSpace="187" w:wrap="around" w:vAnchor="page" w:hAnchor="page" w:x="1089" w:y="12601" w:anchorLock="1"/>
-      </w:pPr>
-      <w:r>
-        <w:rPr>
-          <w:vertAlign w:val="superscript"/>
-        </w:rPr>
-        <w:t>∗</w:t>
-      </w:r>
-      <w:r>
-        <w:t>Article Title Footnote needs to be captured as Title Note</w:t>
-      </w:r>
-    </w:p>
-    <w:p>
-      <w:pPr>
-        <w:pStyle w:val="FootnoteText"/>
-        <w:framePr w:w="4680" w:h="1441" w:hRule="exact" w:hSpace="187" w:wrap="around" w:vAnchor="page" w:hAnchor="page" w:x="1089" w:y="12601" w:anchorLock="1"/>
-      </w:pPr>
-      <w:r>
-        <w:rPr>
-          <w:vertAlign w:val="superscript"/>
-        </w:rPr>
-        <w:t>†</w:t>
-      </w:r>
-      <w:r>
-        <w:t>Author Footnote to be captured as Author Note</w:t>
-      </w:r>
-    </w:p>
-    <w:p>
-      <w:pPr>
-        <w:pStyle w:val="PermissionBlock"/>
-        <w:framePr w:w="4680" w:h="1441" w:hRule="exact" w:hSpace="187" w:wrap="around" w:vAnchor="page" w:hAnchor="page" w:x="1089" w:y="12601" w:anchorLock="1"/>
-      </w:pPr>
-      <w:r>
-        <w:t>Permission to make digital or hard copies of part or all of this work for personal or classroom use is granted without fee provided that copies are not made or distributed for profit or commercial advantage and that copies bear this notice and the full citation on the first page. Copyrights for third-party components of this work must be honored. For all other uses, contact the owner/author(s).</w:t>
-      </w:r>
-    </w:p>
-    <w:p>
-      <w:pPr>
-        <w:pStyle w:val="VersoLRH"/>
-        <w:framePr w:w="4680" w:h="1441" w:hRule="exact" w:hSpace="187" w:wrap="around" w:vAnchor="page" w:hAnchor="page" w:x="1089" w:y="12601" w:anchorLock="1"/>
-        <w:rPr>
-          <w:i/>
-        </w:rPr>
-      </w:pPr>
-      <w:r>
-        <w:rPr>
-          <w:i/>
-        </w:rPr>
-        <w:t>WOODSTOCK’18, June, 2018, El Paso, Texas USA</w:t>
-      </w:r>
-    </w:p>
-    <w:p>
-      <w:pPr>
-        <w:pStyle w:val="PermissionBlock"/>
-        <w:framePr w:w="4680" w:h="1441" w:hRule="exact" w:hSpace="187" w:wrap="around" w:vAnchor="page" w:hAnchor="page" w:x="1089" w:y="12601" w:anchorLock="1"/>
-      </w:pPr>
-      <w:r>
-        <w:t>© 2018 Copyright held by the owner/author(s). 978-1-4503-0000-0/18/06...$15.00</w:t>
-      </w:r>
-    </w:p>
-    <w:p>
-      <w:pPr>
-        <w:framePr w:w="4680" w:h="1441" w:hRule="exact" w:hSpace="187" w:wrap="around" w:vAnchor="page" w:hAnchor="page" w:x="1089" w:y="12601" w:anchorLock="1"/>
-        <w:rPr>
-          <w:iCs/>
-          <w14:ligatures w14:val="standard"/>
-        </w:rPr>
-      </w:pPr>
-      <w:r>
-        <w:t>https://doi.org/10.1145/1234567890</w:t>
-      </w:r>
-    </w:p>
-    <w:p>
-      <w:pPr>
-        <w:pStyle w:val="Abstract"/>
-        <w:rPr>
-          <w14:ligatures w14:val="standard"/>
-        </w:rPr>
-      </w:pPr>
-      <w:r>
-        <w:rPr>
-          <w14:ligatures w14:val="standard"/>
-        </w:rPr>
-        <w:t>S</w:t>
-      </w:r>
-      <w:r>
-        <w:rPr>
-          <w14:ligatures w14:val="standard"/>
-        </w:rPr>
-        <w:t xml:space="preserve">ome specific values are required to create a standard layout </w:t>
-      </w:r>
-      <w:r>
-        <w:rPr>
-          <w14:ligatures w14:val="standard"/>
-        </w:rPr>
-        <w:t>by choosing a</w:t>
-      </w:r>
-      <w:r>
-        <w:rPr>
-          <w14:ligatures w14:val="standard"/>
-        </w:rPr>
-        <w:t xml:space="preserve"> template for the journals or proceedings. So once </w:t>
-      </w:r>
-      <w:r>
-        <w:rPr>
-          <w14:ligatures w14:val="standard"/>
-        </w:rPr>
-        <w:t xml:space="preserve">the </w:t>
-      </w:r>
-      <w:r>
-        <w:rPr>
-          <w14:ligatures w14:val="standard"/>
-        </w:rPr>
-        <w:t>user choose</w:t>
-      </w:r>
-      <w:r>
-        <w:rPr>
-          <w14:ligatures w14:val="standard"/>
-        </w:rPr>
-        <w:t>s</w:t>
-      </w:r>
-      <w:r>
-        <w:rPr>
-          <w14:ligatures w14:val="standard"/>
-        </w:rPr>
-        <w:t xml:space="preserve"> </w:t>
-      </w:r>
-      <w:r>
-        <w:rPr>
-          <w14:ligatures w14:val="standard"/>
-        </w:rPr>
-        <w:t>one of the template layout style</w:t>
-      </w:r>
-      <w:r>
-        <w:rPr>
-          <w14:ligatures w14:val="standard"/>
-        </w:rPr>
-        <w:t>s</w:t>
-      </w:r>
-      <w:r>
-        <w:rPr>
-          <w14:ligatures w14:val="standard"/>
-        </w:rPr>
-        <w:t>,</w:t>
-      </w:r>
-      <w:r>
-        <w:rPr>
-          <w14:ligatures w14:val="standard"/>
-        </w:rPr>
-        <w:t xml:space="preserve"> the respective Journal </w:t>
-      </w:r>
-      <w:r>
-        <w:rPr>
-          <w14:ligatures w14:val="standard"/>
-        </w:rPr>
-        <w:t>or</w:t>
-      </w:r>
-      <w:r>
-        <w:rPr>
-          <w14:ligatures w14:val="standard"/>
-        </w:rPr>
-        <w:t xml:space="preserve"> Conference details dialog box</w:t>
-      </w:r>
-      <w:r>
-        <w:rPr>
-          <w14:ligatures w14:val="standard"/>
-        </w:rPr>
-        <w:t xml:space="preserve"> (i.e. </w:t>
-      </w:r>
-      <w:r>
-        <w:rPr>
-          <w:b/>
-          <w14:ligatures w14:val="standard"/>
-        </w:rPr>
-        <w:t xml:space="preserve">journal/conference </w:t>
-      </w:r>
-      <w:r>
-        <w:rPr>
-          <w:b/>
-          <w14:ligatures w14:val="standard"/>
-        </w:rPr>
-        <w:t>acronym</w:t>
-      </w:r>
-      <w:r>
-        <w:rPr>
-          <w:b/>
-          <w14:ligatures w14:val="standard"/>
-        </w:rPr>
-        <w:t xml:space="preserve">, </w:t>
-      </w:r>
-      <w:r>
-        <w:rPr>
-          <w:b/>
-          <w14:ligatures w14:val="standard"/>
-        </w:rPr>
-        <w:t>DOI</w:t>
-      </w:r>
-      <w:r>
-        <w:rPr>
-          <w:b/>
-          <w14:ligatures w14:val="standard"/>
-        </w:rPr>
-        <w:t xml:space="preserve">, </w:t>
-      </w:r>
-      <w:r>
-        <w:rPr>
-          <w:b/>
-          <w14:ligatures w14:val="standard"/>
-        </w:rPr>
-        <w:t>ISBN</w:t>
-      </w:r>
-      <w:r>
-        <w:rPr>
-          <w:b/>
-          <w14:ligatures w14:val="standard"/>
-        </w:rPr>
-        <w:t>,</w:t>
-      </w:r>
-      <w:r>
-        <w:rPr>
-          <w:b/>
-          <w14:ligatures w14:val="standard"/>
-        </w:rPr>
-        <w:t xml:space="preserve"> copyright</w:t>
-      </w:r>
-      <w:r>
-        <w:rPr>
-          <w:b/>
-          <w14:ligatures w14:val="standard"/>
-        </w:rPr>
-        <w:t>,</w:t>
-      </w:r>
-      <w:r>
-        <w:rPr>
-          <w:b/>
-          <w14:ligatures w14:val="standard"/>
-        </w:rPr>
-        <w:t xml:space="preserve"> </w:t>
-      </w:r>
-      <w:r>
-        <w:rPr>
-          <w:b/>
-          <w14:ligatures w14:val="standard"/>
-        </w:rPr>
-        <w:t>year</w:t>
-      </w:r>
-      <w:r>
-        <w:rPr>
-          <w:b/>
-          <w14:ligatures w14:val="standard"/>
-        </w:rPr>
-        <w:t>,</w:t>
-      </w:r>
-      <w:r>
-        <w:rPr>
-          <w:b/>
-          <w14:ligatures w14:val="standard"/>
-        </w:rPr>
-        <w:t xml:space="preserve"> </w:t>
-      </w:r>
-      <w:r>
-        <w:rPr>
-          <w:b/>
-          <w14:ligatures w14:val="standard"/>
-        </w:rPr>
-        <w:t>etc.</w:t>
-      </w:r>
-      <w:r>
-        <w:rPr>
-          <w14:ligatures w14:val="standard"/>
-        </w:rPr>
-        <w:t>)</w:t>
-      </w:r>
-      <w:r>
-        <w:rPr>
-          <w14:ligatures w14:val="standard"/>
-        </w:rPr>
-        <w:t xml:space="preserve"> </w:t>
-      </w:r>
-      <w:r>
-        <w:rPr>
-          <w14:ligatures w14:val="standard"/>
-        </w:rPr>
-        <w:t>will appear as a</w:t>
-      </w:r>
-      <w:r>
-        <w:rPr>
-          <w14:ligatures w14:val="standard"/>
-        </w:rPr>
-        <w:t xml:space="preserve"> prompt during </w:t>
-      </w:r>
-      <w:r>
-        <w:rPr>
-          <w14:ligatures w14:val="standard"/>
-        </w:rPr>
-        <w:t xml:space="preserve">the </w:t>
-      </w:r>
-      <w:r>
-        <w:rPr>
-          <w14:ligatures w14:val="standard"/>
-        </w:rPr>
-        <w:t xml:space="preserve">Define </w:t>
-      </w:r>
-      <w:r>
-        <w:rPr>
-          <w14:ligatures w14:val="standard"/>
-        </w:rPr>
-        <w:t>Template Style</w:t>
-      </w:r>
-      <w:r>
-        <w:rPr>
-          <w14:ligatures w14:val="standard"/>
-        </w:rPr>
-        <w:t xml:space="preserve"> functionality</w:t>
-      </w:r>
-      <w:r>
-        <w:rPr>
-          <w14:ligatures w14:val="standard"/>
-        </w:rPr>
-        <w:t xml:space="preserve">. </w:t>
-      </w:r>
-      <w:r>
-        <w:rPr>
-          <w14:ligatures w14:val="standard"/>
-        </w:rPr>
-        <w:t>The user should fill these values</w:t>
-      </w:r>
-      <w:r>
-        <w:rPr>
-          <w14:ligatures w14:val="standard"/>
-        </w:rPr>
-        <w:t>,</w:t>
-      </w:r>
-      <w:r>
-        <w:rPr>
-          <w14:ligatures w14:val="standard"/>
-        </w:rPr>
-        <w:t xml:space="preserve"> </w:t>
-      </w:r>
-      <w:r>
-        <w:rPr>
-          <w14:ligatures w14:val="standard"/>
-        </w:rPr>
-        <w:t>after</w:t>
-      </w:r>
-      <w:r>
-        <w:rPr>
-          <w14:ligatures w14:val="standard"/>
-        </w:rPr>
-        <w:t xml:space="preserve"> </w:t>
-      </w:r>
-      <w:r>
-        <w:rPr>
-          <w14:ligatures w14:val="standard"/>
-        </w:rPr>
-        <w:t>which the</w:t>
-      </w:r>
-      <w:r>
-        <w:rPr>
-          <w14:ligatures w14:val="standard"/>
-        </w:rPr>
-        <w:t xml:space="preserve"> template creates </w:t>
-      </w:r>
-      <w:r>
-        <w:rPr>
-          <w14:ligatures w14:val="standard"/>
-        </w:rPr>
-        <w:t>the</w:t>
-      </w:r>
-      <w:r>
-        <w:rPr>
-          <w14:ligatures w14:val="standard"/>
-        </w:rPr>
-        <w:t xml:space="preserve"> desired layout of the paper. </w:t>
-      </w:r>
-      <w:r>
-        <w:rPr>
-          <w14:ligatures w14:val="standard"/>
-        </w:rPr>
-        <w:t>The u</w:t>
-      </w:r>
-      <w:r>
-        <w:rPr>
-          <w14:ligatures w14:val="standard"/>
-        </w:rPr>
-        <w:t>ser can now</w:t>
-      </w:r>
-      <w:r>
-        <w:rPr>
-          <w14:ligatures w14:val="standard"/>
-        </w:rPr>
-        <w:t xml:space="preserve"> create </w:t>
-      </w:r>
-      <w:r>
-        <w:rPr>
-          <w14:ligatures w14:val="standard"/>
-        </w:rPr>
-        <w:t xml:space="preserve">a </w:t>
-      </w:r>
-      <w:r>
-        <w:rPr>
-          <w14:ligatures w14:val="standard"/>
-        </w:rPr>
-        <w:t xml:space="preserve">PDF of </w:t>
-      </w:r>
-      <w:r>
-        <w:rPr>
-          <w14:ligatures w14:val="standard"/>
-        </w:rPr>
-        <w:t>his/her</w:t>
-      </w:r>
-      <w:r>
-        <w:rPr>
-          <w14:ligatures w14:val="standard"/>
-        </w:rPr>
-        <w:t xml:space="preserve"> manuscript using </w:t>
-      </w:r>
-      <w:r>
-        <w:rPr>
-          <w14:ligatures w14:val="standard"/>
-        </w:rPr>
-        <w:t xml:space="preserve">the </w:t>
-      </w:r>
-      <w:r>
-        <w:rPr>
-          <w14:ligatures w14:val="standard"/>
-        </w:rPr>
-        <w:t>“</w:t>
-      </w:r>
-      <w:r>
-        <w:rPr>
-          <w:i/>
-          <w14:ligatures w14:val="standard"/>
-        </w:rPr>
-        <w:t>Save as PDF</w:t>
-      </w:r>
-      <w:r>
-        <w:rPr>
-          <w14:ligatures w14:val="standard"/>
-        </w:rPr>
-        <w:t>” option.</w:t>
-      </w:r>
-    </w:p>
-    <w:p>
-      <w:pPr>
-        <w:pStyle w:val="Abstract"/>
-        <w:rPr>
-          <w:lang w:val="en-GB" w:eastAsia="ja-JP"/>
-          <w14:ligatures w14:val="standard"/>
-        </w:rPr>
-      </w:pPr>
-      <w:r>
-        <w:rPr>
           <w:rFonts w:eastAsia="Verdana"/>
           <w14:ligatures w14:val="standard"/>
         </w:rPr>
-        <w:t>If</w:t>
-      </w:r>
-      <w:r>
-        <w:rPr>
-          <w14:ligatures w14:val="standard"/>
-        </w:rPr>
-        <w:t xml:space="preserve"> </w:t>
-      </w:r>
-      <w:r>
-        <w:rPr>
-          <w14:ligatures w14:val="standard"/>
-        </w:rPr>
-        <w:t xml:space="preserve">the </w:t>
-      </w:r>
-      <w:r>
-        <w:rPr>
-          <w14:ligatures w14:val="standard"/>
-        </w:rPr>
-        <w:t>user</w:t>
-      </w:r>
-      <w:r>
-        <w:rPr>
-          <w14:ligatures w14:val="standard"/>
-        </w:rPr>
-        <w:t xml:space="preserve"> </w:t>
-      </w:r>
-      <w:r>
-        <w:rPr>
-          <w14:ligatures w14:val="standard"/>
-        </w:rPr>
-        <w:t>is</w:t>
-      </w:r>
-      <w:r>
-        <w:rPr>
-          <w14:ligatures w14:val="standard"/>
-        </w:rPr>
-        <w:t xml:space="preserve"> adding any new data, </w:t>
-      </w:r>
-      <w:r>
-        <w:rPr>
-          <w14:ligatures w14:val="standard"/>
-        </w:rPr>
-        <w:t>they should</w:t>
-      </w:r>
-      <w:r>
-        <w:rPr>
-          <w14:ligatures w14:val="standard"/>
-        </w:rPr>
-        <w:t xml:space="preserve"> make sure to style </w:t>
-      </w:r>
-      <w:r>
-        <w:rPr>
-          <w14:ligatures w14:val="standard"/>
-        </w:rPr>
-        <w:t>it as per the instructions provided in previous sections. Carry out the steps for Cross-linking, Fundref data, adding Document History (specific to</w:t>
-      </w:r>
-      <w:r>
-        <w:rPr>
-          <w14:ligatures w14:val="standard"/>
-        </w:rPr>
-        <w:t xml:space="preserve"> jour</w:t>
-      </w:r>
-      <w:r>
-        <w:rPr>
-          <w14:ligatures w14:val="standard"/>
-        </w:rPr>
-        <w:t>nal submission)</w:t>
-      </w:r>
-      <w:r>
-        <w:rPr>
-          <w14:ligatures w14:val="standard"/>
-        </w:rPr>
-        <w:t>,</w:t>
-      </w:r>
-      <w:r>
-        <w:rPr>
-          <w14:ligatures w14:val="standard"/>
-        </w:rPr>
-        <w:t xml:space="preserve"> and finally</w:t>
-      </w:r>
-      <w:r>
-        <w:rPr>
-          <w14:ligatures w14:val="standard"/>
-        </w:rPr>
-        <w:t>,</w:t>
-      </w:r>
-      <w:r>
-        <w:rPr>
-          <w14:ligatures w14:val="standard"/>
-        </w:rPr>
-        <w:t xml:space="preserve"> Manuscript validation and placing the respective metadata (Bibstrip/copyright text)</w:t>
-      </w:r>
-      <w:r>
-        <w:rPr>
-          <w:rStyle w:val="FootnoteReference"/>
-          <w14:ligatures w14:val="standard"/>
-        </w:rPr>
-        <w:footnoteReference w:id="2"/>
-      </w:r>
-      <w:r>
-        <w:rPr>
-          <w14:ligatures w14:val="standard"/>
-        </w:rPr>
-        <w:t xml:space="preserve"> while applying the required template.</w:t>
+        <w:t>Ultimately, a key consideration in any software development process is software architecture. The system architecture guides the division of tasks between teams within the organization and facilitates component integration. With agile methods, how to develop and maintain a complex system architecture must also be considered.</w:t>
       </w:r>
     </w:p>
     <w:p>
@@ -1467,14 +479,7 @@
         <w:rPr>
           <w:lang w:eastAsia="ja-JP"/>
         </w:rPr>
-        <w:t xml:space="preserve"> Communication difficulties </w:t>
-      </w:r>
-      <w:r>
-        <w:rPr>
-          <w:lang w:eastAsia="ja-JP"/>
-        </w:rPr>
-        <w:lastRenderedPageBreak/>
-        <w:t xml:space="preserve">in agile methods are particularly apparent in global software development, where teams do not have access to the face-to-face communication typically required for agile software development </w:t>
+        <w:t xml:space="preserve"> Communication difficulties in agile methods are particularly apparent in global software development, where teams do not have access to the face-to-face communication typically required for agile software development </w:t>
       </w:r>
       <w:sdt>
         <w:sdtPr>
@@ -1522,7 +527,35 @@
         <w:rPr>
           <w:lang w:eastAsia="ja-JP"/>
         </w:rPr>
-        <w:t>. In addition to geographic constraints on communication, the meetings involving many teams with distinct roles may also be difficult to manage and may provide little value to the teams. A typical approach is scrum-of-scrums (SoS), where meetings consisting of delegates from each scrum team are held in an attempt to coordinate the efforts between the teams. However, it was found that such “Grande SoS” meetings</w:t>
+        <w:t>. In addition to geographic constraints on communication, the meetings involving many teams with distinct roles may also be difficult to manage and may provide little value to the teams. A typical approach is scrum-of-scrums (</w:t>
+      </w:r>
+      <w:proofErr w:type="spellStart"/>
+      <w:r>
+        <w:rPr>
+          <w:lang w:eastAsia="ja-JP"/>
+        </w:rPr>
+        <w:t>SoS</w:t>
+      </w:r>
+      <w:proofErr w:type="spellEnd"/>
+      <w:r>
+        <w:rPr>
+          <w:lang w:eastAsia="ja-JP"/>
+        </w:rPr>
+        <w:t xml:space="preserve">), where meetings consisting of delegates from each scrum team are held in an attempt to coordinate the efforts between the teams. However, it was found that such “Grande </w:t>
+      </w:r>
+      <w:proofErr w:type="spellStart"/>
+      <w:r>
+        <w:rPr>
+          <w:lang w:eastAsia="ja-JP"/>
+        </w:rPr>
+        <w:t>SoS</w:t>
+      </w:r>
+      <w:proofErr w:type="spellEnd"/>
+      <w:r>
+        <w:rPr>
+          <w:lang w:eastAsia="ja-JP"/>
+        </w:rPr>
+        <w:t>” meetings</w:t>
       </w:r>
       <w:r>
         <w:rPr>
@@ -1654,6 +687,7 @@
           <w:rStyle w:val="Label"/>
           <w14:ligatures w14:val="standard"/>
         </w:rPr>
+        <w:lastRenderedPageBreak/>
         <w:t>2</w:t>
       </w:r>
       <w:r>
@@ -2048,7 +1082,56 @@
           <w:lang w:eastAsia="ja-JP"/>
           <w14:ligatures w14:val="standard"/>
         </w:rPr>
-        <w:t xml:space="preserve">, the process still results in constraints on the scrum process. A second possible way to apply scrum to large-scale projects is through the scrum-of-scrums (SoS) system. SoS involves scrum meetings between teams instead of individuals, typically held at least twice each week </w:t>
+        <w:t>, the process still results in constraints on the scrum process. A second possible way to apply scrum to large-scale projects is through the scrum-of-scrums (</w:t>
+      </w:r>
+      <w:proofErr w:type="spellStart"/>
+      <w:r>
+        <w:rPr>
+          <w:b w:val="0"/>
+          <w:bCs/>
+          <w:lang w:eastAsia="ja-JP"/>
+          <w14:ligatures w14:val="standard"/>
+        </w:rPr>
+        <w:t>SoS</w:t>
+      </w:r>
+      <w:proofErr w:type="spellEnd"/>
+      <w:r>
+        <w:rPr>
+          <w:b w:val="0"/>
+          <w:bCs/>
+          <w:lang w:eastAsia="ja-JP"/>
+          <w14:ligatures w14:val="standard"/>
+        </w:rPr>
+        <w:t xml:space="preserve">) system. </w:t>
+      </w:r>
+      <w:proofErr w:type="spellStart"/>
+      <w:r>
+        <w:rPr>
+          <w:b w:val="0"/>
+          <w:bCs/>
+          <w:lang w:eastAsia="ja-JP"/>
+          <w14:ligatures w14:val="standard"/>
+        </w:rPr>
+        <w:t>SoS</w:t>
+      </w:r>
+      <w:proofErr w:type="spellEnd"/>
+      <w:r>
+        <w:rPr>
+          <w:b w:val="0"/>
+          <w:bCs/>
+          <w:lang w:eastAsia="ja-JP"/>
+          <w14:ligatures w14:val="standard"/>
+        </w:rPr>
+        <w:t xml:space="preserve"> involves scrum meetings between teams instead of individuals, typically held at </w:t>
+      </w:r>
+      <w:r>
+        <w:rPr>
+          <w:b w:val="0"/>
+          <w:bCs/>
+          <w:lang w:eastAsia="ja-JP"/>
+          <w14:ligatures w14:val="standard"/>
+        </w:rPr>
+        <w:t xml:space="preserve">least twice each week </w:t>
       </w:r>
       <w:sdt>
         <w:sdtPr>
@@ -2115,7 +1198,67 @@
           <w:lang w:eastAsia="ja-JP"/>
           <w14:ligatures w14:val="standard"/>
         </w:rPr>
-        <w:t xml:space="preserve">. Paasivaara, et al. investigated the application of SoS within large-scale projects and identified several difficulties and possible solutions. One “challenge of the SoS meeting is not make [sic] it into a status reporting meeting for management, but to keep it as a synchronization meeting between teams” </w:t>
+        <w:t xml:space="preserve">. </w:t>
+      </w:r>
+      <w:proofErr w:type="spellStart"/>
+      <w:r>
+        <w:rPr>
+          <w:b w:val="0"/>
+          <w:bCs/>
+          <w:lang w:eastAsia="ja-JP"/>
+          <w14:ligatures w14:val="standard"/>
+        </w:rPr>
+        <w:t>Paasivaara</w:t>
+      </w:r>
+      <w:proofErr w:type="spellEnd"/>
+      <w:r>
+        <w:rPr>
+          <w:b w:val="0"/>
+          <w:bCs/>
+          <w:lang w:eastAsia="ja-JP"/>
+          <w14:ligatures w14:val="standard"/>
+        </w:rPr>
+        <w:t xml:space="preserve">, et al. investigated the application of </w:t>
+      </w:r>
+      <w:proofErr w:type="spellStart"/>
+      <w:r>
+        <w:rPr>
+          <w:b w:val="0"/>
+          <w:bCs/>
+          <w:lang w:eastAsia="ja-JP"/>
+          <w14:ligatures w14:val="standard"/>
+        </w:rPr>
+        <w:t>SoS</w:t>
+      </w:r>
+      <w:proofErr w:type="spellEnd"/>
+      <w:r>
+        <w:rPr>
+          <w:b w:val="0"/>
+          <w:bCs/>
+          <w:lang w:eastAsia="ja-JP"/>
+          <w14:ligatures w14:val="standard"/>
+        </w:rPr>
+        <w:t xml:space="preserve"> within large-scale projects and identified several difficulties and possible solutions. One “challenge of the </w:t>
+      </w:r>
+      <w:proofErr w:type="spellStart"/>
+      <w:r>
+        <w:rPr>
+          <w:b w:val="0"/>
+          <w:bCs/>
+          <w:lang w:eastAsia="ja-JP"/>
+          <w14:ligatures w14:val="standard"/>
+        </w:rPr>
+        <w:t>SoS</w:t>
+      </w:r>
+      <w:proofErr w:type="spellEnd"/>
+      <w:r>
+        <w:rPr>
+          <w:b w:val="0"/>
+          <w:bCs/>
+          <w:lang w:eastAsia="ja-JP"/>
+          <w14:ligatures w14:val="standard"/>
+        </w:rPr>
+        <w:t xml:space="preserve"> meeting is not make [sic] it into a status reporting meeting for management, but to keep it as a synchronization meeting between teams” </w:t>
       </w:r>
       <w:sdt>
         <w:sdtPr>
@@ -2348,6 +1491,7 @@
           <w14:ligatures w14:val="standard"/>
         </w:rPr>
       </w:pPr>
+      <w:proofErr w:type="spellStart"/>
       <w:r>
         <w:rPr>
           <w:b w:val="0"/>
@@ -2355,7 +1499,37 @@
           <w:lang w:eastAsia="ja-JP"/>
           <w14:ligatures w14:val="standard"/>
         </w:rPr>
-        <w:t>Paasivaara, et al. also suggested modifying the basic scrum meeting questions to make them more applicable for SoS meetings (Table 1). Note that these questions focus only on information relevant to other teams, as other information</w:t>
+        <w:t>Paasivaara</w:t>
+      </w:r>
+      <w:proofErr w:type="spellEnd"/>
+      <w:r>
+        <w:rPr>
+          <w:b w:val="0"/>
+          <w:bCs/>
+          <w:lang w:eastAsia="ja-JP"/>
+          <w14:ligatures w14:val="standard"/>
+        </w:rPr>
+        <w:t xml:space="preserve">, et al. also suggested modifying the basic scrum meeting questions to make them more applicable for </w:t>
+      </w:r>
+      <w:proofErr w:type="spellStart"/>
+      <w:r>
+        <w:rPr>
+          <w:b w:val="0"/>
+          <w:bCs/>
+          <w:lang w:eastAsia="ja-JP"/>
+          <w14:ligatures w14:val="standard"/>
+        </w:rPr>
+        <w:t>SoS</w:t>
+      </w:r>
+      <w:proofErr w:type="spellEnd"/>
+      <w:r>
+        <w:rPr>
+          <w:b w:val="0"/>
+          <w:bCs/>
+          <w:lang w:eastAsia="ja-JP"/>
+          <w14:ligatures w14:val="standard"/>
+        </w:rPr>
+        <w:t xml:space="preserve"> meetings (Table 1). Note that these questions focus only on information relevant to other teams, as other information</w:t>
       </w:r>
       <w:r>
         <w:rPr>
@@ -2397,7 +1571,23 @@
           <w:rStyle w:val="Label"/>
           <w14:ligatures w14:val="standard"/>
         </w:rPr>
-        <w:t xml:space="preserve"> Modified SoS meeting questions </w:t>
+        <w:t xml:space="preserve"> Modified </w:t>
+      </w:r>
+      <w:proofErr w:type="spellStart"/>
+      <w:r>
+        <w:rPr>
+          <w:rStyle w:val="Label"/>
+          <w14:ligatures w14:val="standard"/>
+        </w:rPr>
+        <w:t>SoS</w:t>
+      </w:r>
+      <w:proofErr w:type="spellEnd"/>
+      <w:r>
+        <w:rPr>
+          <w:rStyle w:val="Label"/>
+          <w14:ligatures w14:val="standard"/>
+        </w:rPr>
+        <w:t xml:space="preserve"> meeting questions </w:t>
       </w:r>
       <w:sdt>
         <w:sdtPr>
@@ -2573,7 +1763,6 @@
           <w:rStyle w:val="Label"/>
           <w14:ligatures w14:val="standard"/>
         </w:rPr>
-        <w:lastRenderedPageBreak/>
         <w:t>3</w:t>
       </w:r>
       <w:r>
@@ -2771,7 +1960,25 @@
           <w:lang w:eastAsia="ja-JP"/>
           <w14:ligatures w14:val="standard"/>
         </w:rPr>
-        <w:t xml:space="preserve">. Rather than upfront architecture design which constrains the process to predetermined features, agile methods allow for adaptation to changing requirements. With large projects it becomes more difficult to manage emergent architecture, since the individual teams must maintain a consistent vision. Eckstein  recommends forming a “Technical Service Team,” responsible for maintaining the architecture throughout the development process </w:t>
+        <w:t xml:space="preserve">. Rather than upfront architecture design which constrains the process to predetermined features, agile methods allow for adaptation to changing requirements. With large projects it becomes more difficult to manage emergent architecture, since the individual teams must maintain a consistent vision. </w:t>
+      </w:r>
+      <w:r>
+        <w:rPr>
+          <w:b w:val="0"/>
+          <w:bCs/>
+          <w:lang w:eastAsia="ja-JP"/>
+          <w14:ligatures w14:val="standard"/>
+        </w:rPr>
+        <w:t>Eckstein recommends</w:t>
+      </w:r>
+      <w:r>
+        <w:rPr>
+          <w:b w:val="0"/>
+          <w:bCs/>
+          <w:lang w:eastAsia="ja-JP"/>
+          <w14:ligatures w14:val="standard"/>
+        </w:rPr>
+        <w:t xml:space="preserve"> forming a “Technical Service Team,” responsible for maintaining the architecture throughout the development process </w:t>
       </w:r>
       <w:sdt>
         <w:sdtPr>
@@ -2996,8 +2203,55 @@
         <w:t>, which are core principles of agile.</w:t>
       </w:r>
     </w:p>
-    <w:bookmarkStart w:id="0" w:name="_GoBack" w:displacedByCustomXml="next"/>
-    <w:bookmarkEnd w:id="0" w:displacedByCustomXml="next"/>
+    <w:p>
+      <w:pPr>
+        <w:pStyle w:val="FigureCaption"/>
+        <w:jc w:val="both"/>
+        <w:rPr>
+          <w:sz w:val="22"/>
+          <w14:ligatures w14:val="standard"/>
+        </w:rPr>
+      </w:pPr>
+      <w:r>
+        <w:rPr>
+          <w:sz w:val="22"/>
+          <w14:ligatures w14:val="standard"/>
+        </w:rPr>
+        <w:t>4</w:t>
+      </w:r>
+      <w:r>
+        <w:rPr>
+          <w:sz w:val="22"/>
+          <w14:ligatures w14:val="standard"/>
+        </w:rPr>
+        <w:tab/>
+        <w:t>Conclusion</w:t>
+      </w:r>
+    </w:p>
+    <w:p>
+      <w:pPr>
+        <w:pStyle w:val="FigureCaption"/>
+        <w:jc w:val="both"/>
+        <w:rPr>
+          <w:b w:val="0"/>
+          <w:bCs/>
+          <w:sz w:val="22"/>
+          <w:lang w:eastAsia="ja-JP"/>
+          <w14:ligatures w14:val="standard"/>
+        </w:rPr>
+      </w:pPr>
+      <w:r>
+        <w:rPr>
+          <w:b w:val="0"/>
+          <w:bCs/>
+          <w:lang w:eastAsia="ja-JP"/>
+          <w14:ligatures w14:val="standard"/>
+        </w:rPr>
+        <w:t>Applying agile methods to large-scale projects can be a difficult task, given the challenges of team coordination and architecture. However, the benefits of reduced process overhead and improved software quality have led many organizations to adopt agile methods successfully.</w:t>
+      </w:r>
+      <w:bookmarkStart w:id="0" w:name="_GoBack"/>
+      <w:bookmarkEnd w:id="0"/>
+    </w:p>
     <w:sdt>
       <w:sdtPr>
         <w:rPr>
@@ -3019,8 +2273,20 @@
         <w:p>
           <w:pPr>
             <w:pStyle w:val="Heading1"/>
+            <w:rPr>
+              <w:rFonts w:ascii="Linux Libertine" w:hAnsi="Linux Libertine" w:cs="Linux Libertine"/>
+              <w:color w:val="auto"/>
+              <w:sz w:val="22"/>
+              <w:szCs w:val="22"/>
+            </w:rPr>
           </w:pPr>
           <w:r>
+            <w:rPr>
+              <w:rFonts w:ascii="Linux Libertine" w:hAnsi="Linux Libertine" w:cs="Linux Libertine"/>
+              <w:color w:val="auto"/>
+              <w:sz w:val="22"/>
+              <w:szCs w:val="22"/>
+            </w:rPr>
             <w:t>References</w:t>
           </w:r>
         </w:p>
@@ -3069,7 +2335,7 @@
               </w:tblGrid>
               <w:tr>
                 <w:trPr>
-                  <w:divId w:val="1866747668"/>
+                  <w:divId w:val="215548313"/>
                   <w:tblCellSpacing w:w="15" w:type="dxa"/>
                 </w:trPr>
                 <w:tc>
@@ -3131,7 +2397,7 @@
               </w:tr>
               <w:tr>
                 <w:trPr>
-                  <w:divId w:val="1866747668"/>
+                  <w:divId w:val="215548313"/>
                   <w:tblCellSpacing w:w="15" w:type="dxa"/>
                 </w:trPr>
                 <w:tc>
@@ -3191,7 +2457,7 @@
               </w:tr>
               <w:tr>
                 <w:trPr>
-                  <w:divId w:val="1866747668"/>
+                  <w:divId w:val="215548313"/>
                   <w:tblCellSpacing w:w="15" w:type="dxa"/>
                 </w:trPr>
                 <w:tc>
@@ -3251,7 +2517,7 @@
               </w:tr>
               <w:tr>
                 <w:trPr>
-                  <w:divId w:val="1866747668"/>
+                  <w:divId w:val="215548313"/>
                   <w:tblCellSpacing w:w="15" w:type="dxa"/>
                 </w:trPr>
                 <w:tc>
@@ -3297,7 +2563,7 @@
               </w:tr>
               <w:tr>
                 <w:trPr>
-                  <w:divId w:val="1866747668"/>
+                  <w:divId w:val="215548313"/>
                   <w:tblCellSpacing w:w="15" w:type="dxa"/>
                 </w:trPr>
                 <w:tc>
@@ -3344,15 +2610,7 @@
                         <w:iCs/>
                         <w:noProof/>
                       </w:rPr>
-                      <w:t xml:space="preserve">International Conference on Agile </w:t>
-                    </w:r>
-                    <w:r>
-                      <w:rPr>
-                        <w:i/>
-                        <w:iCs/>
-                        <w:noProof/>
-                      </w:rPr>
-                      <w:t>Software Development</w:t>
+                      <w:t>International Conference on Agile Software Development</w:t>
                     </w:r>
                     <w:r>
                       <w:rPr>
@@ -3365,7 +2623,7 @@
               </w:tr>
               <w:tr>
                 <w:trPr>
-                  <w:divId w:val="1866747668"/>
+                  <w:divId w:val="215548313"/>
                   <w:tblCellSpacing w:w="15" w:type="dxa"/>
                 </w:trPr>
                 <w:tc>
@@ -3425,7 +2683,7 @@
               </w:tr>
               <w:tr>
                 <w:trPr>
-                  <w:divId w:val="1866747668"/>
+                  <w:divId w:val="215548313"/>
                   <w:tblCellSpacing w:w="15" w:type="dxa"/>
                 </w:trPr>
                 <w:tc>
@@ -3486,7 +2744,7 @@
             </w:tbl>
             <w:p>
               <w:pPr>
-                <w:divId w:val="1866747668"/>
+                <w:divId w:val="215548313"/>
                 <w:rPr>
                   <w:rFonts w:eastAsia="Times New Roman"/>
                   <w:noProof/>
@@ -3850,22 +3108,6 @@
   <w:footnote w:type="continuationNotice" w:id="1">
     <w:p/>
   </w:footnote>
-  <w:footnote w:id="2">
-    <w:p>
-      <w:pPr>
-        <w:pStyle w:val="FootnoteText"/>
-      </w:pPr>
-      <w:r>
-        <w:rPr>
-          <w:rStyle w:val="FootnoteReference"/>
-        </w:rPr>
-        <w:footnoteRef/>
-      </w:r>
-      <w:r>
-        <w:t xml:space="preserve"> The existing Bibstrip data, copyright text and permission block in the sample file are dummy values, so the user needs to provide the correct values required for the submission in the metadata dialog box.</w:t>
-      </w:r>
-    </w:p>
-  </w:footnote>
 </w:footnotes>
 </file>
 
@@ -3908,7 +3150,14 @@
             <w:rPr>
               <w:rFonts w:ascii="Linux Biolinum" w:hAnsi="Linux Biolinum" w:cs="Linux Biolinum"/>
             </w:rPr>
-            <w:t>, J</w:t>
+            <w:t xml:space="preserve">, </w:t>
+          </w:r>
+          <w:proofErr w:type="gramStart"/>
+          <w:r>
+            <w:rPr>
+              <w:rFonts w:ascii="Linux Biolinum" w:hAnsi="Linux Biolinum" w:cs="Linux Biolinum"/>
+            </w:rPr>
+            <w:t>J</w:t>
           </w:r>
           <w:r>
             <w:rPr>
@@ -3920,7 +3169,14 @@
             <w:rPr>
               <w:rFonts w:ascii="Linux Biolinum" w:hAnsi="Linux Biolinum" w:cs="Linux Biolinum"/>
             </w:rPr>
-            <w:t>, 2</w:t>
+            <w:t>,</w:t>
+          </w:r>
+          <w:proofErr w:type="gramEnd"/>
+          <w:r>
+            <w:rPr>
+              <w:rFonts w:ascii="Linux Biolinum" w:hAnsi="Linux Biolinum" w:cs="Linux Biolinum"/>
+            </w:rPr>
+            <w:t xml:space="preserve"> 2</w:t>
           </w:r>
           <w:r>
             <w:rPr>
@@ -4071,7 +3327,14 @@
             <w:rPr>
               <w:rFonts w:ascii="Linux Biolinum" w:hAnsi="Linux Biolinum" w:cs="Linux Biolinum"/>
             </w:rPr>
-            <w:t>, J</w:t>
+            <w:t xml:space="preserve">, </w:t>
+          </w:r>
+          <w:proofErr w:type="gramStart"/>
+          <w:r>
+            <w:rPr>
+              <w:rFonts w:ascii="Linux Biolinum" w:hAnsi="Linux Biolinum" w:cs="Linux Biolinum"/>
+            </w:rPr>
+            <w:t>J</w:t>
           </w:r>
           <w:r>
             <w:rPr>
@@ -4083,7 +3346,14 @@
             <w:rPr>
               <w:rFonts w:ascii="Linux Biolinum" w:hAnsi="Linux Biolinum" w:cs="Linux Biolinum"/>
             </w:rPr>
-            <w:t>, 2</w:t>
+            <w:t>,</w:t>
+          </w:r>
+          <w:proofErr w:type="gramEnd"/>
+          <w:r>
+            <w:rPr>
+              <w:rFonts w:ascii="Linux Biolinum" w:hAnsi="Linux Biolinum" w:cs="Linux Biolinum"/>
+            </w:rPr>
+            <w:t xml:space="preserve"> 2</w:t>
           </w:r>
           <w:r>
             <w:rPr>
@@ -13048,7 +12318,7 @@
 </file>
 
 <file path=customXml/itemProps2.xml><?xml version="1.0" encoding="utf-8"?>
-<ds:datastoreItem xmlns:ds="http://schemas.openxmlformats.org/officeDocument/2006/customXml" ds:itemID="{73C612B6-1D61-4C63-BFC7-E4074B640D39}">
+<ds:datastoreItem xmlns:ds="http://schemas.openxmlformats.org/officeDocument/2006/customXml" ds:itemID="{BB9A91A9-4BFD-4B88-B0FB-CD280ED8F14D}">
   <ds:schemaRefs>
     <ds:schemaRef ds:uri="http://schemas.openxmlformats.org/officeDocument/2006/bibliography"/>
   </ds:schemaRefs>

</xml_diff>